<commit_message>
Didn't change code but updated the checkpoints a bit.
</commit_message>
<xml_diff>
--- a/2D Brawler Game/2D Brawler Game/Independent_Study_Project_-_Checkpoint_1.docx
+++ b/2D Brawler Game/2D Brawler Game/Independent_Study_Project_-_Checkpoint_1.docx
@@ -415,7 +415,7 @@
                 <w:rPr>
                   <w:rStyle w:val="Hyperlink"/>
                 </w:rPr>
-                <w:t>https://github.com/rsgc-ormsby-s/ISP-1---2D-Brawler-Game/blob/bbb990c52afb4f99db839e045dfa521b82b62a61/2D%20Brawler%20Game/2D%20Brawler%20Game/GameScene.swift#L47-L59</w:t>
+                <w:t>https://github.com/rsgc-ormsby-s/ISP-1---2D-Brawler-Game/blob/9876e2bef04252e1a65538c2f2927cfadf1686ae/2D%20Brawler%20Game/2D%20Brawler%20Game/GameScene.swift#L18</w:t>
               </w:r>
             </w:hyperlink>
           </w:p>
@@ -426,14 +426,11 @@
                 <w:rPr>
                   <w:rStyle w:val="Hyperlink"/>
                 </w:rPr>
-                <w:t>https://github.com/rsgc-ormsby-s/ISP-1---2D-Brawler-Game/blob/bbb990c52afb4f99db839e045dfa521b82b62a61/2D%20Brawler%20Game/2D%20Brawler%20Game/GameScene.swift#L25</w:t>
+                <w:t>https://github.com/rsgc-ormsby-s/ISP-1---2D-Brawler-Game/blob/9876e2bef04252e1a65538c2f2927cfadf1686ae/2D%20Brawler%20Game/2D%20Brawler%20Game/GameScene.swift#L27-L33</w:t>
               </w:r>
             </w:hyperlink>
           </w:p>
-          <w:p>
-            <w:bookmarkStart w:id="0" w:name="_GoBack"/>
-            <w:bookmarkEnd w:id="0"/>
-          </w:p>
+          <w:p/>
         </w:tc>
       </w:tr>
       <w:tr>
@@ -711,13 +708,27 @@
               <w:right w:w="80" w:type="dxa"/>
             </w:tcMar>
           </w:tcPr>
+          <w:p/>
+          <w:p/>
           <w:p>
             <w:hyperlink r:id="rId9" w:history="1">
               <w:r>
                 <w:rPr>
                   <w:rStyle w:val="Hyperlink"/>
                 </w:rPr>
-                <w:t>https://github.com/rsgc-ormsby-s/ISP-1---2D-Brawler-Game/blob/bbb990c52afb4f99db839e045dfa521b82b62a61/2D%20Brawler%20Game/2D%20Brawler%20Game/GameScene.swift#L47-L59</w:t>
+                <w:t>https://github.com/rsgc-ormsby-s/ISP-1---2D-Brawler-Game/blob/bbb990c52afb4f99db839e045dfa521b82b62a61/2D%20Brawler%20Game/2D</w:t>
+              </w:r>
+              <w:r>
+                <w:rPr>
+                  <w:rStyle w:val="Hyperlink"/>
+                </w:rPr>
+                <w:t>%</w:t>
+              </w:r>
+              <w:r>
+                <w:rPr>
+                  <w:rStyle w:val="Hyperlink"/>
+                </w:rPr>
+                <w:t>20Brawler%20Game/GameScene.swift#L25</w:t>
               </w:r>
             </w:hyperlink>
           </w:p>
@@ -728,10 +739,11 @@
                 <w:rPr>
                   <w:rStyle w:val="Hyperlink"/>
                 </w:rPr>
-                <w:t>https://github.com/rsgc-ormsby-s/ISP-1---2D-Brawler-Game/blob/bbb990c52afb4f99db839e045dfa521b82b62a61/2D%20Brawler%20Game/2D%20Brawler%20Game/GameScene.swift#L25</w:t>
+                <w:t>https://github.com/rsgc-ormsby-s/ISP-1---2D-Brawler-Game/blob/9876e2bef04252e1a65538c2f2927cfadf1686ae/2D%20Brawler%20Game/2D%20Brawler%20Game/GameScene.swift#L204-L207</w:t>
               </w:r>
             </w:hyperlink>
           </w:p>
+          <w:p/>
           <w:p/>
           <w:p/>
         </w:tc>
@@ -1006,7 +1018,7 @@
           <w:shd w:val="clear" w:color="auto" w:fill="auto"/>
         </w:tblPrEx>
         <w:trPr>
-          <w:trHeight w:val="279"/>
+          <w:trHeight w:val="3711"/>
         </w:trPr>
         <w:tc>
           <w:tcPr>
@@ -1026,16 +1038,175 @@
             </w:tcMar>
           </w:tcPr>
           <w:p>
+            <w:pPr>
+              <w:rPr>
+                <w:highlight w:val="yellow"/>
+              </w:rPr>
+            </w:pPr>
             <w:hyperlink r:id="rId11" w:history="1">
               <w:r>
                 <w:rPr>
                   <w:rStyle w:val="Hyperlink"/>
+                  <w:highlight w:val="yellow"/>
                 </w:rPr>
                 <w:t>https://github.com/rsgc-ormsby-s/ISP-1---2D-Brawler-Game/blob/bbb990c52afb4f99db839e045dfa521b82b62a61/2D%20Brawler%20Game/2D%20Brawler%20Game/GameScene.swift#L47-L59</w:t>
               </w:r>
             </w:hyperlink>
           </w:p>
-          <w:p/>
+          <w:p>
+            <w:pPr>
+              <w:rPr>
+                <w:highlight w:val="yellow"/>
+              </w:rPr>
+            </w:pPr>
+          </w:p>
+          <w:p>
+            <w:pPr>
+              <w:rPr>
+                <w:highlight w:val="yellow"/>
+              </w:rPr>
+            </w:pPr>
+            <w:hyperlink r:id="rId12" w:history="1">
+              <w:r>
+                <w:rPr>
+                  <w:rStyle w:val="Hyperlink"/>
+                  <w:highlight w:val="yellow"/>
+                </w:rPr>
+                <w:t>https://github.com/rsgc-ormsby-s/ISP-1---2D-Brawler-Game/blob/9876e2bef04252e1a65538c2f2927cfadf1686ae/2D%20Brawler%20Game/2D%20Brawler%20Game/GameScene.swift#L213-L216</w:t>
+              </w:r>
+            </w:hyperlink>
+          </w:p>
+          <w:p>
+            <w:pPr>
+              <w:rPr>
+                <w:highlight w:val="yellow"/>
+              </w:rPr>
+            </w:pPr>
+          </w:p>
+          <w:p>
+            <w:pPr>
+              <w:rPr>
+                <w:highlight w:val="yellow"/>
+              </w:rPr>
+            </w:pPr>
+            <w:hyperlink r:id="rId13" w:history="1">
+              <w:r>
+                <w:rPr>
+                  <w:rStyle w:val="Hyperlink"/>
+                  <w:highlight w:val="yellow"/>
+                </w:rPr>
+                <w:t>https://github.com/rsgc-ormsby-s/ISP-1---2D-Brawler-Game/blob/9876e2bef04252e1a65538c2f2927cfadf1686ae/2D%20Brawler%20Game/2D%20Brawler%20Game/GameScene.swift#L117-L149</w:t>
+              </w:r>
+            </w:hyperlink>
+          </w:p>
+          <w:p>
+            <w:pPr>
+              <w:rPr>
+                <w:highlight w:val="yellow"/>
+              </w:rPr>
+            </w:pPr>
+          </w:p>
+          <w:p>
+            <w:pPr>
+              <w:pStyle w:val="ListParagraph"/>
+              <w:numPr>
+                <w:ilvl w:val="0"/>
+                <w:numId w:val="5"/>
+              </w:numPr>
+              <w:rPr>
+                <w:highlight w:val="yellow"/>
+              </w:rPr>
+            </w:pPr>
+            <w:r>
+              <w:rPr>
+                <w:highlight w:val="yellow"/>
+              </w:rPr>
+              <w:t>Wraps function in a gameIsActive</w:t>
+            </w:r>
+          </w:p>
+          <w:p>
+            <w:pPr>
+              <w:pStyle w:val="ListParagraph"/>
+              <w:rPr>
+                <w:highlight w:val="yellow"/>
+              </w:rPr>
+            </w:pPr>
+          </w:p>
+          <w:p>
+            <w:pPr>
+              <w:pStyle w:val="ListParagraph"/>
+              <w:numPr>
+                <w:ilvl w:val="0"/>
+                <w:numId w:val="5"/>
+              </w:numPr>
+              <w:rPr>
+                <w:highlight w:val="yellow"/>
+              </w:rPr>
+            </w:pPr>
+            <w:r>
+              <w:rPr>
+                <w:highlight w:val="yellow"/>
+              </w:rPr>
+              <w:t>I think there is a category for conditional statements but I’m not sure what/where it is.</w:t>
+            </w:r>
+          </w:p>
+          <w:p>
+            <w:pPr>
+              <w:pStyle w:val="ListParagraph"/>
+            </w:pPr>
+          </w:p>
+          <w:p>
+            <w:pPr>
+              <w:pStyle w:val="ListParagraph"/>
+            </w:pPr>
+            <w:r>
+              <w:t>/////</w:t>
+            </w:r>
+            <w:r>
+              <w:t xml:space="preserve"> Examples of Arithmetic Operators</w:t>
+            </w:r>
+          </w:p>
+          <w:p>
+            <w:pPr>
+              <w:pStyle w:val="ListParagraph"/>
+            </w:pPr>
+          </w:p>
+          <w:p>
+            <w:pPr>
+              <w:pStyle w:val="ListParagraph"/>
+            </w:pPr>
+            <w:hyperlink r:id="rId14" w:history="1">
+              <w:r>
+                <w:rPr>
+                  <w:rStyle w:val="Hyperlink"/>
+                </w:rPr>
+                <w:t>https://github.com/rsgc-ormsby-s/ISP-1---2D-Brawler-Game/blob/9876e2bef04252e1a65538c2f2927cfadf1686ae/2D%20Brawler%20Game/2D%20Brawler%20Game/GameScene.swift#L76</w:t>
+              </w:r>
+            </w:hyperlink>
+          </w:p>
+          <w:p>
+            <w:pPr>
+              <w:pStyle w:val="ListParagraph"/>
+            </w:pPr>
+          </w:p>
+          <w:p>
+            <w:pPr>
+              <w:pStyle w:val="ListParagraph"/>
+            </w:pPr>
+            <w:hyperlink r:id="rId15" w:history="1">
+              <w:r>
+                <w:rPr>
+                  <w:rStyle w:val="Hyperlink"/>
+                </w:rPr>
+                <w:t>https://github.com/rsgc-ormsby-s/ISP-1---2D-Brawler-Game/blob/9876e2bef04252e1a65538c2f2927cfadf1686ae/2D%20Brawler%20Game/2D%20Brawler%20Game/GameScene.swift#L69</w:t>
+              </w:r>
+            </w:hyperlink>
+          </w:p>
+          <w:p>
+            <w:pPr>
+              <w:pStyle w:val="ListParagraph"/>
+            </w:pPr>
+          </w:p>
         </w:tc>
       </w:tr>
       <w:tr>
@@ -1600,6 +1771,417 @@
               <w:right w:w="80" w:type="dxa"/>
             </w:tcMar>
           </w:tcPr>
+          <w:p>
+            <w:hyperlink r:id="rId16" w:history="1">
+              <w:r>
+                <w:rPr>
+                  <w:rStyle w:val="Hyperlink"/>
+                </w:rPr>
+                <w:t>https://github.com/rsgc-ormsby-s/ISP-1---2D-Brawler-Game/blob/9876e2bef04252e1a65538c2f2927cfadf1686ae/2D%20Brawler%20Game/2D%20Brawler%20Game/GameScene.swift#L158-L167</w:t>
+              </w:r>
+            </w:hyperlink>
+          </w:p>
+          <w:p/>
+          <w:p>
+            <w:pPr>
+              <w:pStyle w:val="ListParagraph"/>
+              <w:numPr>
+                <w:ilvl w:val="0"/>
+                <w:numId w:val="4"/>
+              </w:numPr>
+            </w:pPr>
+            <w:r>
+              <w:t>Creates an array and appends the object (wasp) to the array when it intersects with the hero (Billy).</w:t>
+            </w:r>
+          </w:p>
+        </w:tc>
+      </w:tr>
+      <w:tr>
+        <w:tblPrEx>
+          <w:shd w:val="clear" w:color="auto" w:fill="auto"/>
+        </w:tblPrEx>
+        <w:trPr>
+          <w:trHeight w:val="279"/>
+        </w:trPr>
+        <w:tc>
+          <w:tcPr>
+            <w:tcW w:w="12955" w:type="dxa"/>
+            <w:tcBorders>
+              <w:top w:val="single" w:sz="2" w:space="0" w:color="000000"/>
+              <w:left w:val="single" w:sz="2" w:space="0" w:color="000000"/>
+              <w:bottom w:val="single" w:sz="2" w:space="0" w:color="000000"/>
+              <w:right w:val="single" w:sz="2" w:space="0" w:color="000000"/>
+            </w:tcBorders>
+            <w:shd w:val="clear" w:color="auto" w:fill="EEEEEE"/>
+            <w:tcMar>
+              <w:top w:w="80" w:type="dxa"/>
+              <w:left w:w="80" w:type="dxa"/>
+              <w:bottom w:w="80" w:type="dxa"/>
+              <w:right w:w="80" w:type="dxa"/>
+            </w:tcMar>
+          </w:tcPr>
+          <w:p/>
+        </w:tc>
+      </w:tr>
+    </w:tbl>
+    <w:p>
+      <w:pPr>
+        <w:pStyle w:val="Body"/>
+        <w:rPr>
+          <w:sz w:val="20"/>
+          <w:szCs w:val="20"/>
+        </w:rPr>
+      </w:pPr>
+    </w:p>
+    <w:p>
+      <w:pPr>
+        <w:pStyle w:val="Body"/>
+        <w:rPr>
+          <w:sz w:val="20"/>
+          <w:szCs w:val="20"/>
+        </w:rPr>
+      </w:pPr>
+    </w:p>
+    <w:p>
+      <w:pPr>
+        <w:pStyle w:val="Body"/>
+        <w:rPr>
+          <w:b/>
+          <w:bCs/>
+          <w:sz w:val="20"/>
+          <w:szCs w:val="20"/>
+        </w:rPr>
+      </w:pPr>
+      <w:r>
+        <w:rPr>
+          <w:b/>
+          <w:bCs/>
+          <w:sz w:val="20"/>
+          <w:szCs w:val="20"/>
+        </w:rPr>
+        <w:t>Overall rating on this standard</w:t>
+      </w:r>
+      <w:r>
+        <w:rPr>
+          <w:sz w:val="20"/>
+          <w:szCs w:val="20"/>
+        </w:rPr>
+        <w:t xml:space="preserve">: </w:t>
+      </w:r>
+      <w:r>
+        <w:rPr>
+          <w:rFonts w:ascii="Arial Unicode MS" w:hAnsi="Arial Unicode MS"/>
+          <w:sz w:val="20"/>
+          <w:szCs w:val="20"/>
+        </w:rPr>
+        <w:t>✩</w:t>
+      </w:r>
+      <w:r>
+        <w:rPr>
+          <w:sz w:val="20"/>
+          <w:szCs w:val="20"/>
+        </w:rPr>
+        <w:t xml:space="preserve"> </w:t>
+      </w:r>
+      <w:r>
+        <w:rPr>
+          <w:rFonts w:ascii="Arial Unicode MS" w:hAnsi="Arial Unicode MS"/>
+          <w:sz w:val="20"/>
+          <w:szCs w:val="20"/>
+        </w:rPr>
+        <w:t>✩</w:t>
+      </w:r>
+      <w:r>
+        <w:rPr>
+          <w:sz w:val="20"/>
+          <w:szCs w:val="20"/>
+        </w:rPr>
+        <w:t xml:space="preserve"> </w:t>
+      </w:r>
+      <w:r>
+        <w:rPr>
+          <w:rFonts w:ascii="Arial Unicode MS" w:hAnsi="Arial Unicode MS"/>
+          <w:sz w:val="20"/>
+          <w:szCs w:val="20"/>
+        </w:rPr>
+        <w:t>✩</w:t>
+      </w:r>
+      <w:r>
+        <w:rPr>
+          <w:sz w:val="20"/>
+          <w:szCs w:val="20"/>
+        </w:rPr>
+        <w:t xml:space="preserve"> </w:t>
+      </w:r>
+      <w:r>
+        <w:rPr>
+          <w:rFonts w:ascii="Arial Unicode MS" w:hAnsi="Arial Unicode MS"/>
+          <w:sz w:val="20"/>
+          <w:szCs w:val="20"/>
+        </w:rPr>
+        <w:t>✩</w:t>
+      </w:r>
+      <w:r>
+        <w:rPr>
+          <w:sz w:val="20"/>
+          <w:szCs w:val="20"/>
+        </w:rPr>
+        <w:t xml:space="preserve"> </w:t>
+      </w:r>
+      <w:r>
+        <w:rPr>
+          <w:rFonts w:ascii="Arial Unicode MS" w:hAnsi="Arial Unicode MS"/>
+          <w:sz w:val="20"/>
+          <w:szCs w:val="20"/>
+        </w:rPr>
+        <w:t>✩</w:t>
+      </w:r>
+    </w:p>
+    <w:p>
+      <w:pPr>
+        <w:pStyle w:val="Body"/>
+        <w:rPr>
+          <w:sz w:val="20"/>
+          <w:szCs w:val="20"/>
+        </w:rPr>
+      </w:pPr>
+    </w:p>
+    <w:p>
+      <w:pPr>
+        <w:pStyle w:val="Body"/>
+        <w:rPr>
+          <w:sz w:val="20"/>
+          <w:szCs w:val="20"/>
+        </w:rPr>
+      </w:pPr>
+    </w:p>
+    <w:p>
+      <w:pPr>
+        <w:pStyle w:val="Heading3"/>
+        <w:rPr>
+          <w:sz w:val="22"/>
+          <w:szCs w:val="22"/>
+        </w:rPr>
+      </w:pPr>
+      <w:r>
+        <w:lastRenderedPageBreak/>
+        <w:t>A2. Control Structures and Simple Algorithms</w:t>
+      </w:r>
+      <w:r>
+        <w:rPr>
+          <w:rFonts w:ascii="Arial Unicode MS" w:hAnsi="Arial Unicode MS"/>
+        </w:rPr>
+        <w:br/>
+      </w:r>
+      <w:r>
+        <w:rPr>
+          <w:sz w:val="22"/>
+          <w:szCs w:val="22"/>
+        </w:rPr>
+        <w:t>Demonstrate the ability to use control structures and simple algorithms in computer programs;</w:t>
+      </w:r>
+    </w:p>
+    <w:p>
+      <w:pPr>
+        <w:pStyle w:val="Body"/>
+      </w:pPr>
+    </w:p>
+    <w:p>
+      <w:pPr>
+        <w:pStyle w:val="Body"/>
+        <w:rPr>
+          <w:sz w:val="20"/>
+          <w:szCs w:val="20"/>
+        </w:rPr>
+      </w:pPr>
+      <w:r>
+        <w:rPr>
+          <w:b/>
+          <w:bCs/>
+          <w:sz w:val="20"/>
+          <w:szCs w:val="20"/>
+        </w:rPr>
+        <w:t>A2.1</w:t>
+      </w:r>
+      <w:r>
+        <w:rPr>
+          <w:sz w:val="20"/>
+          <w:szCs w:val="20"/>
+        </w:rPr>
+        <w:t xml:space="preserve"> write programs that incorporate user input, processing, and screen output;</w:t>
+      </w:r>
+    </w:p>
+    <w:p>
+      <w:pPr>
+        <w:pStyle w:val="Body"/>
+        <w:rPr>
+          <w:sz w:val="20"/>
+          <w:szCs w:val="20"/>
+        </w:rPr>
+      </w:pPr>
+    </w:p>
+    <w:tbl>
+      <w:tblPr>
+        <w:tblW w:w="12955" w:type="dxa"/>
+        <w:tblInd w:w="108" w:type="dxa"/>
+        <w:tblBorders>
+          <w:top w:val="single" w:sz="2" w:space="0" w:color="000000"/>
+          <w:left w:val="single" w:sz="2" w:space="0" w:color="000000"/>
+          <w:bottom w:val="single" w:sz="2" w:space="0" w:color="000000"/>
+          <w:right w:val="single" w:sz="2" w:space="0" w:color="000000"/>
+          <w:insideH w:val="single" w:sz="2" w:space="0" w:color="000000"/>
+          <w:insideV w:val="single" w:sz="2" w:space="0" w:color="000000"/>
+        </w:tblBorders>
+        <w:shd w:val="clear" w:color="auto" w:fill="BDC0BF"/>
+        <w:tblLayout w:type="fixed"/>
+        <w:tblLook w:val="04A0" w:firstRow="1" w:lastRow="0" w:firstColumn="1" w:lastColumn="0" w:noHBand="0" w:noVBand="1"/>
+      </w:tblPr>
+      <w:tblGrid>
+        <w:gridCol w:w="12955"/>
+      </w:tblGrid>
+      <w:tr>
+        <w:trPr>
+          <w:trHeight w:val="279"/>
+          <w:tblHeader/>
+        </w:trPr>
+        <w:tc>
+          <w:tcPr>
+            <w:tcW w:w="12955" w:type="dxa"/>
+            <w:tcBorders>
+              <w:top w:val="single" w:sz="2" w:space="0" w:color="000000"/>
+              <w:left w:val="single" w:sz="2" w:space="0" w:color="000000"/>
+              <w:bottom w:val="single" w:sz="4" w:space="0" w:color="000000"/>
+              <w:right w:val="single" w:sz="2" w:space="0" w:color="000000"/>
+            </w:tcBorders>
+            <w:shd w:val="clear" w:color="auto" w:fill="BDC0BF"/>
+            <w:tcMar>
+              <w:top w:w="80" w:type="dxa"/>
+              <w:left w:w="80" w:type="dxa"/>
+              <w:bottom w:w="80" w:type="dxa"/>
+              <w:right w:w="80" w:type="dxa"/>
+            </w:tcMar>
+          </w:tcPr>
+          <w:p>
+            <w:pPr>
+              <w:pStyle w:val="TableStyle1"/>
+            </w:pPr>
+            <w:r>
+              <w:t>Evidence:</w:t>
+            </w:r>
+            <w:r>
+              <w:rPr>
+                <w:b w:val="0"/>
+                <w:bCs w:val="0"/>
+              </w:rPr>
+              <w:t xml:space="preserve"> provide link(s) where possible, optionally provide brief explanatory text, add rows as needed</w:t>
+            </w:r>
+          </w:p>
+        </w:tc>
+      </w:tr>
+      <w:tr>
+        <w:tblPrEx>
+          <w:shd w:val="clear" w:color="auto" w:fill="auto"/>
+        </w:tblPrEx>
+        <w:trPr>
+          <w:trHeight w:val="279"/>
+        </w:trPr>
+        <w:tc>
+          <w:tcPr>
+            <w:tcW w:w="12955" w:type="dxa"/>
+            <w:tcBorders>
+              <w:top w:val="single" w:sz="4" w:space="0" w:color="000000"/>
+              <w:left w:val="single" w:sz="2" w:space="0" w:color="000000"/>
+              <w:bottom w:val="single" w:sz="2" w:space="0" w:color="000000"/>
+              <w:right w:val="single" w:sz="2" w:space="0" w:color="000000"/>
+            </w:tcBorders>
+            <w:shd w:val="clear" w:color="auto" w:fill="auto"/>
+            <w:tcMar>
+              <w:top w:w="80" w:type="dxa"/>
+              <w:left w:w="80" w:type="dxa"/>
+              <w:bottom w:w="80" w:type="dxa"/>
+              <w:right w:w="80" w:type="dxa"/>
+            </w:tcMar>
+          </w:tcPr>
+          <w:p>
+            <w:r>
+              <w:t>Input:</w:t>
+            </w:r>
+          </w:p>
+          <w:p/>
+          <w:p>
+            <w:hyperlink r:id="rId17" w:history="1">
+              <w:r>
+                <w:rPr>
+                  <w:rStyle w:val="Hyperlink"/>
+                </w:rPr>
+                <w:t>https://github.com/rsgc-ormsby-s/ISP-1---2D-Brawler-Game/blob/bbb990c52afb4f99db839e045dfa521b82b62a61/2D%20Brawler%20Game/2D%20Brawler%20Game/GameScene.swift#L1-L61</w:t>
+              </w:r>
+            </w:hyperlink>
+          </w:p>
+          <w:p/>
+          <w:p>
+            <w:r>
+              <w:t>Output:</w:t>
+            </w:r>
+          </w:p>
+          <w:p/>
+          <w:p/>
+          <w:p>
+            <w:r>
+              <w:rPr>
+                <w:noProof/>
+              </w:rPr>
+              <w:lastRenderedPageBreak/>
+              <w:drawing>
+                <wp:inline distT="0" distB="0" distL="0" distR="0" wp14:anchorId="2A3B0BCD" wp14:editId="36409057">
+                  <wp:extent cx="4348030" cy="3377111"/>
+                  <wp:effectExtent l="0" t="0" r="0" b="1270"/>
+                  <wp:docPr id="1" name="Picture 1" descr="../Desktop/Screen%20Shot%202017-04-25%20at%209.56.17%20AM.png"/>
+                  <wp:cNvGraphicFramePr>
+                    <a:graphicFrameLocks xmlns:a="http://schemas.openxmlformats.org/drawingml/2006/main" noChangeAspect="1"/>
+                  </wp:cNvGraphicFramePr>
+                  <a:graphic xmlns:a="http://schemas.openxmlformats.org/drawingml/2006/main">
+                    <a:graphicData uri="http://schemas.openxmlformats.org/drawingml/2006/picture">
+                      <pic:pic xmlns:pic="http://schemas.openxmlformats.org/drawingml/2006/picture">
+                        <pic:nvPicPr>
+                          <pic:cNvPr id="0" name="Picture 1" descr="../Desktop/Screen%20Shot%202017-04-25%20at%209.56.17%20AM.png"/>
+                          <pic:cNvPicPr>
+                            <a:picLocks noChangeAspect="1" noChangeArrowheads="1"/>
+                          </pic:cNvPicPr>
+                        </pic:nvPicPr>
+                        <pic:blipFill>
+                          <a:blip r:embed="rId18">
+                            <a:extLst>
+                              <a:ext uri="{28A0092B-C50C-407E-A947-70E740481C1C}">
+                                <a14:useLocalDpi xmlns:a14="http://schemas.microsoft.com/office/drawing/2010/main" val="0"/>
+                              </a:ext>
+                            </a:extLst>
+                          </a:blip>
+                          <a:srcRect/>
+                          <a:stretch>
+                            <a:fillRect/>
+                          </a:stretch>
+                        </pic:blipFill>
+                        <pic:spPr bwMode="auto">
+                          <a:xfrm>
+                            <a:off x="0" y="0"/>
+                            <a:ext cx="4359617" cy="3386110"/>
+                          </a:xfrm>
+                          <a:prstGeom prst="rect">
+                            <a:avLst/>
+                          </a:prstGeom>
+                          <a:noFill/>
+                          <a:ln>
+                            <a:noFill/>
+                          </a:ln>
+                        </pic:spPr>
+                      </pic:pic>
+                    </a:graphicData>
+                  </a:graphic>
+                </wp:inline>
+              </w:drawing>
+            </w:r>
+          </w:p>
           <w:p/>
         </w:tc>
       </w:tr>
@@ -1764,6 +2346,568 @@
     </w:p>
     <w:p>
       <w:pPr>
+        <w:pStyle w:val="Body"/>
+        <w:rPr>
+          <w:sz w:val="20"/>
+          <w:szCs w:val="20"/>
+        </w:rPr>
+      </w:pPr>
+      <w:r>
+        <w:rPr>
+          <w:b/>
+          <w:bCs/>
+          <w:sz w:val="20"/>
+          <w:szCs w:val="20"/>
+        </w:rPr>
+        <w:t>A2.2</w:t>
+      </w:r>
+      <w:r>
+        <w:rPr>
+          <w:sz w:val="20"/>
+          <w:szCs w:val="20"/>
+        </w:rPr>
+        <w:t xml:space="preserve"> use sequence, selection, and repetition control structures to create programming solutions;</w:t>
+      </w:r>
+    </w:p>
+    <w:p>
+      <w:pPr>
+        <w:pStyle w:val="Body"/>
+        <w:rPr>
+          <w:sz w:val="20"/>
+          <w:szCs w:val="20"/>
+        </w:rPr>
+      </w:pPr>
+    </w:p>
+    <w:tbl>
+      <w:tblPr>
+        <w:tblW w:w="12955" w:type="dxa"/>
+        <w:tblInd w:w="108" w:type="dxa"/>
+        <w:tblBorders>
+          <w:top w:val="single" w:sz="2" w:space="0" w:color="000000"/>
+          <w:left w:val="single" w:sz="2" w:space="0" w:color="000000"/>
+          <w:bottom w:val="single" w:sz="2" w:space="0" w:color="000000"/>
+          <w:right w:val="single" w:sz="2" w:space="0" w:color="000000"/>
+          <w:insideH w:val="single" w:sz="2" w:space="0" w:color="000000"/>
+          <w:insideV w:val="single" w:sz="2" w:space="0" w:color="000000"/>
+        </w:tblBorders>
+        <w:shd w:val="clear" w:color="auto" w:fill="BDC0BF"/>
+        <w:tblLayout w:type="fixed"/>
+        <w:tblLook w:val="04A0" w:firstRow="1" w:lastRow="0" w:firstColumn="1" w:lastColumn="0" w:noHBand="0" w:noVBand="1"/>
+      </w:tblPr>
+      <w:tblGrid>
+        <w:gridCol w:w="12955"/>
+      </w:tblGrid>
+      <w:tr>
+        <w:trPr>
+          <w:trHeight w:val="279"/>
+          <w:tblHeader/>
+        </w:trPr>
+        <w:tc>
+          <w:tcPr>
+            <w:tcW w:w="12955" w:type="dxa"/>
+            <w:tcBorders>
+              <w:top w:val="single" w:sz="2" w:space="0" w:color="000000"/>
+              <w:left w:val="single" w:sz="2" w:space="0" w:color="000000"/>
+              <w:bottom w:val="single" w:sz="4" w:space="0" w:color="000000"/>
+              <w:right w:val="single" w:sz="2" w:space="0" w:color="000000"/>
+            </w:tcBorders>
+            <w:shd w:val="clear" w:color="auto" w:fill="BDC0BF"/>
+            <w:tcMar>
+              <w:top w:w="80" w:type="dxa"/>
+              <w:left w:w="80" w:type="dxa"/>
+              <w:bottom w:w="80" w:type="dxa"/>
+              <w:right w:w="80" w:type="dxa"/>
+            </w:tcMar>
+          </w:tcPr>
+          <w:p>
+            <w:pPr>
+              <w:pStyle w:val="TableStyle1"/>
+            </w:pPr>
+            <w:r>
+              <w:lastRenderedPageBreak/>
+              <w:t>Evidence:</w:t>
+            </w:r>
+            <w:r>
+              <w:rPr>
+                <w:b w:val="0"/>
+                <w:bCs w:val="0"/>
+              </w:rPr>
+              <w:t xml:space="preserve"> provide link(s) where possible, optionally provide brief explanatory text, add rows as needed</w:t>
+            </w:r>
+          </w:p>
+        </w:tc>
+      </w:tr>
+      <w:tr>
+        <w:tblPrEx>
+          <w:shd w:val="clear" w:color="auto" w:fill="auto"/>
+        </w:tblPrEx>
+        <w:trPr>
+          <w:trHeight w:val="279"/>
+        </w:trPr>
+        <w:tc>
+          <w:tcPr>
+            <w:tcW w:w="12955" w:type="dxa"/>
+            <w:tcBorders>
+              <w:top w:val="single" w:sz="4" w:space="0" w:color="000000"/>
+              <w:left w:val="single" w:sz="2" w:space="0" w:color="000000"/>
+              <w:bottom w:val="single" w:sz="2" w:space="0" w:color="000000"/>
+              <w:right w:val="single" w:sz="2" w:space="0" w:color="000000"/>
+            </w:tcBorders>
+            <w:shd w:val="clear" w:color="auto" w:fill="auto"/>
+            <w:tcMar>
+              <w:top w:w="80" w:type="dxa"/>
+              <w:left w:w="80" w:type="dxa"/>
+              <w:bottom w:w="80" w:type="dxa"/>
+              <w:right w:w="80" w:type="dxa"/>
+            </w:tcMar>
+          </w:tcPr>
+          <w:p>
+            <w:hyperlink r:id="rId19" w:history="1">
+              <w:r>
+                <w:rPr>
+                  <w:rStyle w:val="Hyperlink"/>
+                </w:rPr>
+                <w:t>https://github.com/rsgc-ormsby-s/ISP-1---2D-Brawler-Game/blob/bbb990c52afb4f99db839e045dfa521b82b62a61/2D%20Brawler%20Game/2D%20Brawler%20Game/GameScene.swift#L1-L61</w:t>
+              </w:r>
+            </w:hyperlink>
+          </w:p>
+          <w:p/>
+          <w:p>
+            <w:pPr>
+              <w:pStyle w:val="ListParagraph"/>
+              <w:numPr>
+                <w:ilvl w:val="0"/>
+                <w:numId w:val="3"/>
+              </w:numPr>
+            </w:pPr>
+            <w:r>
+              <w:t>Created the variables for Billy’s movement, then defined what they did and then used them in a conditional, demonstrating sequence.</w:t>
+            </w:r>
+          </w:p>
+          <w:p/>
+        </w:tc>
+      </w:tr>
+      <w:tr>
+        <w:tblPrEx>
+          <w:shd w:val="clear" w:color="auto" w:fill="auto"/>
+        </w:tblPrEx>
+        <w:trPr>
+          <w:trHeight w:val="279"/>
+        </w:trPr>
+        <w:tc>
+          <w:tcPr>
+            <w:tcW w:w="12955" w:type="dxa"/>
+            <w:tcBorders>
+              <w:top w:val="single" w:sz="2" w:space="0" w:color="000000"/>
+              <w:left w:val="single" w:sz="2" w:space="0" w:color="000000"/>
+              <w:bottom w:val="single" w:sz="2" w:space="0" w:color="000000"/>
+              <w:right w:val="single" w:sz="2" w:space="0" w:color="000000"/>
+            </w:tcBorders>
+            <w:shd w:val="clear" w:color="auto" w:fill="EEEEEE"/>
+            <w:tcMar>
+              <w:top w:w="80" w:type="dxa"/>
+              <w:left w:w="80" w:type="dxa"/>
+              <w:bottom w:w="80" w:type="dxa"/>
+              <w:right w:w="80" w:type="dxa"/>
+            </w:tcMar>
+          </w:tcPr>
+          <w:p/>
+        </w:tc>
+      </w:tr>
+    </w:tbl>
+    <w:p>
+      <w:pPr>
+        <w:pStyle w:val="Body"/>
+        <w:rPr>
+          <w:sz w:val="20"/>
+          <w:szCs w:val="20"/>
+        </w:rPr>
+      </w:pPr>
+    </w:p>
+    <w:p>
+      <w:pPr>
+        <w:pStyle w:val="Body"/>
+        <w:rPr>
+          <w:sz w:val="20"/>
+          <w:szCs w:val="20"/>
+        </w:rPr>
+      </w:pPr>
+    </w:p>
+    <w:p>
+      <w:pPr>
+        <w:pStyle w:val="Body"/>
+        <w:rPr>
+          <w:b/>
+          <w:bCs/>
+          <w:sz w:val="20"/>
+          <w:szCs w:val="20"/>
+        </w:rPr>
+      </w:pPr>
+      <w:r>
+        <w:rPr>
+          <w:b/>
+          <w:bCs/>
+          <w:sz w:val="20"/>
+          <w:szCs w:val="20"/>
+        </w:rPr>
+        <w:t>Overall rating on this standard</w:t>
+      </w:r>
+      <w:r>
+        <w:rPr>
+          <w:sz w:val="20"/>
+          <w:szCs w:val="20"/>
+        </w:rPr>
+        <w:t xml:space="preserve">: </w:t>
+      </w:r>
+      <w:r>
+        <w:rPr>
+          <w:rFonts w:ascii="Arial Unicode MS" w:hAnsi="Arial Unicode MS"/>
+          <w:sz w:val="20"/>
+          <w:szCs w:val="20"/>
+        </w:rPr>
+        <w:t>✩</w:t>
+      </w:r>
+      <w:r>
+        <w:rPr>
+          <w:sz w:val="20"/>
+          <w:szCs w:val="20"/>
+        </w:rPr>
+        <w:t xml:space="preserve"> </w:t>
+      </w:r>
+      <w:r>
+        <w:rPr>
+          <w:rFonts w:ascii="Arial Unicode MS" w:hAnsi="Arial Unicode MS"/>
+          <w:sz w:val="20"/>
+          <w:szCs w:val="20"/>
+        </w:rPr>
+        <w:t>✩</w:t>
+      </w:r>
+      <w:r>
+        <w:rPr>
+          <w:sz w:val="20"/>
+          <w:szCs w:val="20"/>
+        </w:rPr>
+        <w:t xml:space="preserve"> </w:t>
+      </w:r>
+      <w:r>
+        <w:rPr>
+          <w:rFonts w:ascii="Arial Unicode MS" w:hAnsi="Arial Unicode MS"/>
+          <w:sz w:val="20"/>
+          <w:szCs w:val="20"/>
+        </w:rPr>
+        <w:t>✩</w:t>
+      </w:r>
+      <w:r>
+        <w:rPr>
+          <w:sz w:val="20"/>
+          <w:szCs w:val="20"/>
+        </w:rPr>
+        <w:t xml:space="preserve"> </w:t>
+      </w:r>
+      <w:r>
+        <w:rPr>
+          <w:rFonts w:ascii="Arial Unicode MS" w:hAnsi="Arial Unicode MS"/>
+          <w:sz w:val="20"/>
+          <w:szCs w:val="20"/>
+        </w:rPr>
+        <w:t>✩</w:t>
+      </w:r>
+      <w:r>
+        <w:rPr>
+          <w:sz w:val="20"/>
+          <w:szCs w:val="20"/>
+        </w:rPr>
+        <w:t xml:space="preserve"> </w:t>
+      </w:r>
+      <w:r>
+        <w:rPr>
+          <w:rFonts w:ascii="Arial Unicode MS" w:hAnsi="Arial Unicode MS"/>
+          <w:sz w:val="20"/>
+          <w:szCs w:val="20"/>
+        </w:rPr>
+        <w:t>✩</w:t>
+      </w:r>
+    </w:p>
+    <w:p>
+      <w:pPr>
+        <w:pStyle w:val="Body"/>
+        <w:rPr>
+          <w:sz w:val="20"/>
+          <w:szCs w:val="20"/>
+        </w:rPr>
+      </w:pPr>
+    </w:p>
+    <w:p>
+      <w:pPr>
+        <w:pStyle w:val="Body"/>
+        <w:rPr>
+          <w:sz w:val="20"/>
+          <w:szCs w:val="20"/>
+        </w:rPr>
+      </w:pPr>
+    </w:p>
+    <w:p>
+      <w:pPr>
+        <w:pStyle w:val="Body"/>
+        <w:rPr>
+          <w:sz w:val="20"/>
+          <w:szCs w:val="20"/>
+        </w:rPr>
+      </w:pPr>
+      <w:r>
+        <w:rPr>
+          <w:b/>
+          <w:bCs/>
+          <w:sz w:val="20"/>
+          <w:szCs w:val="20"/>
+        </w:rPr>
+        <w:t>A2.3</w:t>
+      </w:r>
+      <w:r>
+        <w:rPr>
+          <w:sz w:val="20"/>
+          <w:szCs w:val="20"/>
+        </w:rPr>
+        <w:t xml:space="preserve"> write algorithms with nested structures (e.g., to count elements in an array, calculate a total, find highest or lowest value, or perform a linear search).</w:t>
+      </w:r>
+    </w:p>
+    <w:p>
+      <w:pPr>
+        <w:pStyle w:val="Body"/>
+        <w:rPr>
+          <w:sz w:val="20"/>
+          <w:szCs w:val="20"/>
+        </w:rPr>
+      </w:pPr>
+    </w:p>
+    <w:tbl>
+      <w:tblPr>
+        <w:tblW w:w="12955" w:type="dxa"/>
+        <w:tblInd w:w="108" w:type="dxa"/>
+        <w:tblBorders>
+          <w:top w:val="single" w:sz="2" w:space="0" w:color="000000"/>
+          <w:left w:val="single" w:sz="2" w:space="0" w:color="000000"/>
+          <w:bottom w:val="single" w:sz="2" w:space="0" w:color="000000"/>
+          <w:right w:val="single" w:sz="2" w:space="0" w:color="000000"/>
+          <w:insideH w:val="single" w:sz="2" w:space="0" w:color="000000"/>
+          <w:insideV w:val="single" w:sz="2" w:space="0" w:color="000000"/>
+        </w:tblBorders>
+        <w:shd w:val="clear" w:color="auto" w:fill="BDC0BF"/>
+        <w:tblLayout w:type="fixed"/>
+        <w:tblLook w:val="04A0" w:firstRow="1" w:lastRow="0" w:firstColumn="1" w:lastColumn="0" w:noHBand="0" w:noVBand="1"/>
+      </w:tblPr>
+      <w:tblGrid>
+        <w:gridCol w:w="12955"/>
+      </w:tblGrid>
+      <w:tr>
+        <w:trPr>
+          <w:trHeight w:val="418"/>
+          <w:tblHeader/>
+        </w:trPr>
+        <w:tc>
+          <w:tcPr>
+            <w:tcW w:w="12955" w:type="dxa"/>
+            <w:tcBorders>
+              <w:top w:val="single" w:sz="2" w:space="0" w:color="000000"/>
+              <w:left w:val="single" w:sz="2" w:space="0" w:color="000000"/>
+              <w:bottom w:val="single" w:sz="4" w:space="0" w:color="000000"/>
+              <w:right w:val="single" w:sz="2" w:space="0" w:color="000000"/>
+            </w:tcBorders>
+            <w:shd w:val="clear" w:color="auto" w:fill="BDC0BF"/>
+            <w:tcMar>
+              <w:top w:w="80" w:type="dxa"/>
+              <w:left w:w="80" w:type="dxa"/>
+              <w:bottom w:w="80" w:type="dxa"/>
+              <w:right w:w="80" w:type="dxa"/>
+            </w:tcMar>
+          </w:tcPr>
+          <w:p>
+            <w:pPr>
+              <w:pStyle w:val="TableStyle1"/>
+            </w:pPr>
+            <w:r>
+              <w:t>Evidence:</w:t>
+            </w:r>
+            <w:r>
+              <w:rPr>
+                <w:b w:val="0"/>
+                <w:bCs w:val="0"/>
+              </w:rPr>
+              <w:t xml:space="preserve"> provide link(s) where possible, optionally provide brief explanatory text, add rows as needed</w:t>
+            </w:r>
+          </w:p>
+        </w:tc>
+      </w:tr>
+      <w:tr>
+        <w:tblPrEx>
+          <w:shd w:val="clear" w:color="auto" w:fill="auto"/>
+        </w:tblPrEx>
+        <w:trPr>
+          <w:trHeight w:val="279"/>
+        </w:trPr>
+        <w:tc>
+          <w:tcPr>
+            <w:tcW w:w="12955" w:type="dxa"/>
+            <w:tcBorders>
+              <w:top w:val="single" w:sz="4" w:space="0" w:color="000000"/>
+              <w:left w:val="single" w:sz="2" w:space="0" w:color="000000"/>
+              <w:bottom w:val="single" w:sz="2" w:space="0" w:color="000000"/>
+              <w:right w:val="single" w:sz="2" w:space="0" w:color="000000"/>
+            </w:tcBorders>
+            <w:shd w:val="clear" w:color="auto" w:fill="auto"/>
+            <w:tcMar>
+              <w:top w:w="80" w:type="dxa"/>
+              <w:left w:w="80" w:type="dxa"/>
+              <w:bottom w:w="80" w:type="dxa"/>
+              <w:right w:w="80" w:type="dxa"/>
+            </w:tcMar>
+          </w:tcPr>
+          <w:p/>
+        </w:tc>
+      </w:tr>
+      <w:tr>
+        <w:tblPrEx>
+          <w:shd w:val="clear" w:color="auto" w:fill="auto"/>
+        </w:tblPrEx>
+        <w:trPr>
+          <w:trHeight w:val="279"/>
+        </w:trPr>
+        <w:tc>
+          <w:tcPr>
+            <w:tcW w:w="12955" w:type="dxa"/>
+            <w:tcBorders>
+              <w:top w:val="single" w:sz="2" w:space="0" w:color="000000"/>
+              <w:left w:val="single" w:sz="2" w:space="0" w:color="000000"/>
+              <w:bottom w:val="single" w:sz="2" w:space="0" w:color="000000"/>
+              <w:right w:val="single" w:sz="2" w:space="0" w:color="000000"/>
+            </w:tcBorders>
+            <w:shd w:val="clear" w:color="auto" w:fill="EEEEEE"/>
+            <w:tcMar>
+              <w:top w:w="80" w:type="dxa"/>
+              <w:left w:w="80" w:type="dxa"/>
+              <w:bottom w:w="80" w:type="dxa"/>
+              <w:right w:w="80" w:type="dxa"/>
+            </w:tcMar>
+          </w:tcPr>
+          <w:p/>
+        </w:tc>
+      </w:tr>
+    </w:tbl>
+    <w:p>
+      <w:pPr>
+        <w:pStyle w:val="Body"/>
+        <w:rPr>
+          <w:sz w:val="20"/>
+          <w:szCs w:val="20"/>
+        </w:rPr>
+      </w:pPr>
+    </w:p>
+    <w:p>
+      <w:pPr>
+        <w:pStyle w:val="Body"/>
+        <w:rPr>
+          <w:sz w:val="20"/>
+          <w:szCs w:val="20"/>
+        </w:rPr>
+      </w:pPr>
+    </w:p>
+    <w:p>
+      <w:pPr>
+        <w:pStyle w:val="Body"/>
+        <w:rPr>
+          <w:b/>
+          <w:bCs/>
+          <w:sz w:val="20"/>
+          <w:szCs w:val="20"/>
+        </w:rPr>
+      </w:pPr>
+      <w:r>
+        <w:rPr>
+          <w:b/>
+          <w:bCs/>
+          <w:sz w:val="20"/>
+          <w:szCs w:val="20"/>
+        </w:rPr>
+        <w:t>Overall rating on this standard</w:t>
+      </w:r>
+      <w:r>
+        <w:rPr>
+          <w:sz w:val="20"/>
+          <w:szCs w:val="20"/>
+        </w:rPr>
+        <w:t xml:space="preserve">: </w:t>
+      </w:r>
+      <w:r>
+        <w:rPr>
+          <w:rFonts w:ascii="Arial Unicode MS" w:hAnsi="Arial Unicode MS"/>
+          <w:sz w:val="20"/>
+          <w:szCs w:val="20"/>
+        </w:rPr>
+        <w:t>✩</w:t>
+      </w:r>
+      <w:r>
+        <w:rPr>
+          <w:sz w:val="20"/>
+          <w:szCs w:val="20"/>
+        </w:rPr>
+        <w:t xml:space="preserve"> </w:t>
+      </w:r>
+      <w:r>
+        <w:rPr>
+          <w:rFonts w:ascii="Arial Unicode MS" w:hAnsi="Arial Unicode MS"/>
+          <w:sz w:val="20"/>
+          <w:szCs w:val="20"/>
+        </w:rPr>
+        <w:t>✩</w:t>
+      </w:r>
+      <w:r>
+        <w:rPr>
+          <w:sz w:val="20"/>
+          <w:szCs w:val="20"/>
+        </w:rPr>
+        <w:t xml:space="preserve"> </w:t>
+      </w:r>
+      <w:r>
+        <w:rPr>
+          <w:rFonts w:ascii="Arial Unicode MS" w:hAnsi="Arial Unicode MS"/>
+          <w:sz w:val="20"/>
+          <w:szCs w:val="20"/>
+        </w:rPr>
+        <w:t>✩</w:t>
+      </w:r>
+      <w:r>
+        <w:rPr>
+          <w:sz w:val="20"/>
+          <w:szCs w:val="20"/>
+        </w:rPr>
+        <w:t xml:space="preserve"> </w:t>
+      </w:r>
+      <w:r>
+        <w:rPr>
+          <w:rFonts w:ascii="Arial Unicode MS" w:hAnsi="Arial Unicode MS"/>
+          <w:sz w:val="20"/>
+          <w:szCs w:val="20"/>
+        </w:rPr>
+        <w:t>✩</w:t>
+      </w:r>
+      <w:r>
+        <w:rPr>
+          <w:sz w:val="20"/>
+          <w:szCs w:val="20"/>
+        </w:rPr>
+        <w:t xml:space="preserve"> </w:t>
+      </w:r>
+      <w:r>
+        <w:rPr>
+          <w:rFonts w:ascii="Arial Unicode MS" w:hAnsi="Arial Unicode MS"/>
+          <w:sz w:val="20"/>
+          <w:szCs w:val="20"/>
+        </w:rPr>
+        <w:t>✩</w:t>
+      </w:r>
+    </w:p>
+    <w:p>
+      <w:pPr>
         <w:pStyle w:val="Heading3"/>
         <w:rPr>
           <w:sz w:val="22"/>
@@ -1771,26 +2915,24 @@
         </w:rPr>
       </w:pPr>
       <w:r>
-        <w:t>A2. Control Structures and Simple Algorithms</w:t>
+        <w:t>A3. Subprograms</w:t>
       </w:r>
       <w:r>
         <w:rPr>
           <w:rFonts w:ascii="Arial Unicode MS" w:hAnsi="Arial Unicode MS"/>
         </w:rPr>
         <w:br/>
+      </w:r>
+      <w:r>
+        <w:t>D</w:t>
       </w:r>
       <w:r>
         <w:rPr>
           <w:sz w:val="22"/>
           <w:szCs w:val="22"/>
         </w:rPr>
-        <w:t>Demonstrate the ability to use control structures and simple algorithms in computer programs;</w:t>
-      </w:r>
-    </w:p>
-    <w:p>
-      <w:pPr>
-        <w:pStyle w:val="Body"/>
-      </w:pPr>
+        <w:t>emonstrate the ability to use subprograms within computer programs;</w:t>
+      </w:r>
     </w:p>
     <w:p>
       <w:pPr>
@@ -1807,14 +2949,325 @@
           <w:sz w:val="20"/>
           <w:szCs w:val="20"/>
         </w:rPr>
-        <w:t>A2.1</w:t>
-      </w:r>
-      <w:r>
-        <w:rPr>
-          <w:sz w:val="20"/>
-          <w:szCs w:val="20"/>
-        </w:rPr>
-        <w:t xml:space="preserve"> write programs that incorporate user input, processing, and screen output;</w:t>
+        <w:t>A3.1</w:t>
+      </w:r>
+      <w:r>
+        <w:rPr>
+          <w:sz w:val="20"/>
+          <w:szCs w:val="20"/>
+        </w:rPr>
+        <w:t xml:space="preserve"> demonstrate the ability to use existing sub-programs (e.g., random number generator, substring, absolute value) within computer programs; </w:t>
+      </w:r>
+    </w:p>
+    <w:p>
+      <w:pPr>
+        <w:pStyle w:val="Body"/>
+        <w:rPr>
+          <w:sz w:val="20"/>
+          <w:szCs w:val="20"/>
+        </w:rPr>
+      </w:pPr>
+    </w:p>
+    <w:tbl>
+      <w:tblPr>
+        <w:tblW w:w="12955" w:type="dxa"/>
+        <w:tblInd w:w="108" w:type="dxa"/>
+        <w:tblBorders>
+          <w:top w:val="single" w:sz="2" w:space="0" w:color="000000"/>
+          <w:left w:val="single" w:sz="2" w:space="0" w:color="000000"/>
+          <w:bottom w:val="single" w:sz="2" w:space="0" w:color="000000"/>
+          <w:right w:val="single" w:sz="2" w:space="0" w:color="000000"/>
+          <w:insideH w:val="single" w:sz="2" w:space="0" w:color="000000"/>
+          <w:insideV w:val="single" w:sz="2" w:space="0" w:color="000000"/>
+        </w:tblBorders>
+        <w:shd w:val="clear" w:color="auto" w:fill="BDC0BF"/>
+        <w:tblLayout w:type="fixed"/>
+        <w:tblLook w:val="04A0" w:firstRow="1" w:lastRow="0" w:firstColumn="1" w:lastColumn="0" w:noHBand="0" w:noVBand="1"/>
+      </w:tblPr>
+      <w:tblGrid>
+        <w:gridCol w:w="12955"/>
+      </w:tblGrid>
+      <w:tr>
+        <w:trPr>
+          <w:trHeight w:val="279"/>
+          <w:tblHeader/>
+        </w:trPr>
+        <w:tc>
+          <w:tcPr>
+            <w:tcW w:w="12955" w:type="dxa"/>
+            <w:tcBorders>
+              <w:top w:val="single" w:sz="2" w:space="0" w:color="000000"/>
+              <w:left w:val="single" w:sz="2" w:space="0" w:color="000000"/>
+              <w:bottom w:val="single" w:sz="4" w:space="0" w:color="000000"/>
+              <w:right w:val="single" w:sz="2" w:space="0" w:color="000000"/>
+            </w:tcBorders>
+            <w:shd w:val="clear" w:color="auto" w:fill="BDC0BF"/>
+            <w:tcMar>
+              <w:top w:w="80" w:type="dxa"/>
+              <w:left w:w="80" w:type="dxa"/>
+              <w:bottom w:w="80" w:type="dxa"/>
+              <w:right w:w="80" w:type="dxa"/>
+            </w:tcMar>
+          </w:tcPr>
+          <w:p>
+            <w:pPr>
+              <w:pStyle w:val="TableStyle1"/>
+            </w:pPr>
+            <w:r>
+              <w:lastRenderedPageBreak/>
+              <w:t>Evidence:</w:t>
+            </w:r>
+            <w:r>
+              <w:rPr>
+                <w:b w:val="0"/>
+                <w:bCs w:val="0"/>
+              </w:rPr>
+              <w:t xml:space="preserve"> provide link(s) where possible, optionally provide brief explanatory text, add rows as needed</w:t>
+            </w:r>
+          </w:p>
+        </w:tc>
+      </w:tr>
+      <w:tr>
+        <w:tblPrEx>
+          <w:shd w:val="clear" w:color="auto" w:fill="auto"/>
+        </w:tblPrEx>
+        <w:trPr>
+          <w:trHeight w:val="279"/>
+        </w:trPr>
+        <w:tc>
+          <w:tcPr>
+            <w:tcW w:w="12955" w:type="dxa"/>
+            <w:tcBorders>
+              <w:top w:val="single" w:sz="4" w:space="0" w:color="000000"/>
+              <w:left w:val="single" w:sz="2" w:space="0" w:color="000000"/>
+              <w:bottom w:val="single" w:sz="2" w:space="0" w:color="000000"/>
+              <w:right w:val="single" w:sz="2" w:space="0" w:color="000000"/>
+            </w:tcBorders>
+            <w:shd w:val="clear" w:color="auto" w:fill="auto"/>
+            <w:tcMar>
+              <w:top w:w="80" w:type="dxa"/>
+              <w:left w:w="80" w:type="dxa"/>
+              <w:bottom w:w="80" w:type="dxa"/>
+              <w:right w:w="80" w:type="dxa"/>
+            </w:tcMar>
+          </w:tcPr>
+          <w:p>
+            <w:hyperlink r:id="rId20" w:history="1">
+              <w:r>
+                <w:rPr>
+                  <w:rStyle w:val="Hyperlink"/>
+                </w:rPr>
+                <w:t>https://github.com/rsgc-ormsby-s/ISP-1---2D-Brawler-Game/blob/9876e2bef04252e1a65538c2f2927cfadf1686ae/2D%20Brawler%20Game/2D%20Brawler%20Game/GameScene.swift#L137</w:t>
+              </w:r>
+            </w:hyperlink>
+          </w:p>
+          <w:p/>
+          <w:p>
+            <w:hyperlink r:id="rId21" w:history="1">
+              <w:r>
+                <w:rPr>
+                  <w:rStyle w:val="Hyperlink"/>
+                </w:rPr>
+                <w:t>https://github.com/rsgc-ormsby-s/ISP-1---2D-Brawler-Game/blob/9876e2bef04252e1a65538c2f2927cfadf1686ae/2D%20Brawler%20Game/2D%20Brawler%20Game/GameScene.swift#L123</w:t>
+              </w:r>
+            </w:hyperlink>
+          </w:p>
+          <w:p/>
+          <w:p>
+            <w:pPr>
+              <w:pStyle w:val="ListParagraph"/>
+              <w:numPr>
+                <w:ilvl w:val="0"/>
+                <w:numId w:val="3"/>
+              </w:numPr>
+            </w:pPr>
+            <w:r>
+              <w:t>Random Number Generation</w:t>
+            </w:r>
+          </w:p>
+        </w:tc>
+      </w:tr>
+      <w:tr>
+        <w:tblPrEx>
+          <w:shd w:val="clear" w:color="auto" w:fill="auto"/>
+        </w:tblPrEx>
+        <w:trPr>
+          <w:trHeight w:val="279"/>
+        </w:trPr>
+        <w:tc>
+          <w:tcPr>
+            <w:tcW w:w="12955" w:type="dxa"/>
+            <w:tcBorders>
+              <w:top w:val="single" w:sz="2" w:space="0" w:color="000000"/>
+              <w:left w:val="single" w:sz="2" w:space="0" w:color="000000"/>
+              <w:bottom w:val="single" w:sz="2" w:space="0" w:color="000000"/>
+              <w:right w:val="single" w:sz="2" w:space="0" w:color="000000"/>
+            </w:tcBorders>
+            <w:shd w:val="clear" w:color="auto" w:fill="EEEEEE"/>
+            <w:tcMar>
+              <w:top w:w="80" w:type="dxa"/>
+              <w:left w:w="80" w:type="dxa"/>
+              <w:bottom w:w="80" w:type="dxa"/>
+              <w:right w:w="80" w:type="dxa"/>
+            </w:tcMar>
+          </w:tcPr>
+          <w:p/>
+        </w:tc>
+      </w:tr>
+    </w:tbl>
+    <w:p>
+      <w:pPr>
+        <w:pStyle w:val="Body"/>
+        <w:rPr>
+          <w:sz w:val="20"/>
+          <w:szCs w:val="20"/>
+        </w:rPr>
+      </w:pPr>
+    </w:p>
+    <w:p>
+      <w:pPr>
+        <w:pStyle w:val="Body"/>
+        <w:rPr>
+          <w:sz w:val="20"/>
+          <w:szCs w:val="20"/>
+        </w:rPr>
+      </w:pPr>
+    </w:p>
+    <w:p>
+      <w:pPr>
+        <w:pStyle w:val="Body"/>
+        <w:rPr>
+          <w:b/>
+          <w:bCs/>
+          <w:sz w:val="20"/>
+          <w:szCs w:val="20"/>
+        </w:rPr>
+      </w:pPr>
+      <w:r>
+        <w:rPr>
+          <w:b/>
+          <w:bCs/>
+          <w:sz w:val="20"/>
+          <w:szCs w:val="20"/>
+        </w:rPr>
+        <w:t>Overall rating on this standard</w:t>
+      </w:r>
+      <w:r>
+        <w:rPr>
+          <w:sz w:val="20"/>
+          <w:szCs w:val="20"/>
+        </w:rPr>
+        <w:t xml:space="preserve">: </w:t>
+      </w:r>
+      <w:r>
+        <w:rPr>
+          <w:rFonts w:ascii="Arial Unicode MS" w:hAnsi="Arial Unicode MS"/>
+          <w:sz w:val="20"/>
+          <w:szCs w:val="20"/>
+        </w:rPr>
+        <w:t>✩</w:t>
+      </w:r>
+      <w:r>
+        <w:rPr>
+          <w:sz w:val="20"/>
+          <w:szCs w:val="20"/>
+        </w:rPr>
+        <w:t xml:space="preserve"> </w:t>
+      </w:r>
+      <w:r>
+        <w:rPr>
+          <w:rFonts w:ascii="Arial Unicode MS" w:hAnsi="Arial Unicode MS"/>
+          <w:sz w:val="20"/>
+          <w:szCs w:val="20"/>
+        </w:rPr>
+        <w:t>✩</w:t>
+      </w:r>
+      <w:r>
+        <w:rPr>
+          <w:sz w:val="20"/>
+          <w:szCs w:val="20"/>
+        </w:rPr>
+        <w:t xml:space="preserve"> </w:t>
+      </w:r>
+      <w:r>
+        <w:rPr>
+          <w:rFonts w:ascii="Arial Unicode MS" w:hAnsi="Arial Unicode MS"/>
+          <w:sz w:val="20"/>
+          <w:szCs w:val="20"/>
+        </w:rPr>
+        <w:t>✩</w:t>
+      </w:r>
+      <w:r>
+        <w:rPr>
+          <w:sz w:val="20"/>
+          <w:szCs w:val="20"/>
+        </w:rPr>
+        <w:t xml:space="preserve"> </w:t>
+      </w:r>
+      <w:r>
+        <w:rPr>
+          <w:rFonts w:ascii="Arial Unicode MS" w:hAnsi="Arial Unicode MS"/>
+          <w:sz w:val="20"/>
+          <w:szCs w:val="20"/>
+        </w:rPr>
+        <w:t>✩</w:t>
+      </w:r>
+      <w:r>
+        <w:rPr>
+          <w:sz w:val="20"/>
+          <w:szCs w:val="20"/>
+        </w:rPr>
+        <w:t xml:space="preserve"> </w:t>
+      </w:r>
+      <w:r>
+        <w:rPr>
+          <w:rFonts w:ascii="Arial Unicode MS" w:hAnsi="Arial Unicode MS"/>
+          <w:sz w:val="20"/>
+          <w:szCs w:val="20"/>
+        </w:rPr>
+        <w:t>✩</w:t>
+      </w:r>
+    </w:p>
+    <w:p>
+      <w:pPr>
+        <w:pStyle w:val="Body"/>
+        <w:rPr>
+          <w:sz w:val="20"/>
+          <w:szCs w:val="20"/>
+        </w:rPr>
+      </w:pPr>
+    </w:p>
+    <w:p>
+      <w:pPr>
+        <w:pStyle w:val="Body"/>
+        <w:rPr>
+          <w:sz w:val="20"/>
+          <w:szCs w:val="20"/>
+        </w:rPr>
+      </w:pPr>
+    </w:p>
+    <w:p>
+      <w:pPr>
+        <w:pStyle w:val="Body"/>
+      </w:pPr>
+      <w:r>
+        <w:rPr>
+          <w:b/>
+          <w:bCs/>
+          <w:sz w:val="20"/>
+          <w:szCs w:val="20"/>
+        </w:rPr>
+        <w:t>A3.2</w:t>
+      </w:r>
+      <w:r>
+        <w:rPr>
+          <w:sz w:val="20"/>
+          <w:szCs w:val="20"/>
+        </w:rPr>
+        <w:t xml:space="preserve"> write subprograms (e.g., functions, procedures) that use parameter passing and appropriate variable scope (e.g., local, global), to perform tasks within programs.</w:t>
+      </w:r>
+      <w:r>
+        <w:t xml:space="preserve"> </w:t>
       </w:r>
     </w:p>
     <w:p>
@@ -2055,20 +3508,47 @@
     <w:p>
       <w:pPr>
         <w:pStyle w:val="Body"/>
-        <w:rPr>
-          <w:sz w:val="20"/>
-          <w:szCs w:val="20"/>
-        </w:rPr>
-      </w:pPr>
-    </w:p>
-    <w:p>
-      <w:pPr>
-        <w:pStyle w:val="Body"/>
-        <w:rPr>
-          <w:sz w:val="20"/>
-          <w:szCs w:val="20"/>
-        </w:rPr>
-      </w:pPr>
+      </w:pPr>
+      <w:r>
+        <w:rPr>
+          <w:rFonts w:ascii="Arial Unicode MS" w:hAnsi="Arial Unicode MS"/>
+          <w:sz w:val="20"/>
+          <w:szCs w:val="20"/>
+        </w:rPr>
+        <w:br w:type="page"/>
+      </w:r>
+    </w:p>
+    <w:p>
+      <w:pPr>
+        <w:pStyle w:val="Heading3"/>
+        <w:rPr>
+          <w:sz w:val="22"/>
+          <w:szCs w:val="22"/>
+        </w:rPr>
+      </w:pPr>
+      <w:r>
+        <w:lastRenderedPageBreak/>
+        <w:t xml:space="preserve">A4. </w:t>
+      </w:r>
+      <w:r>
+        <w:rPr>
+          <w:lang w:val="fr-FR"/>
+        </w:rPr>
+        <w:t>Code Maintenance</w:t>
+      </w:r>
+      <w:r>
+        <w:rPr>
+          <w:rFonts w:ascii="Arial Unicode MS" w:hAnsi="Arial Unicode MS"/>
+        </w:rPr>
+        <w:br/>
+      </w:r>
+      <w:r>
+        <w:rPr>
+          <w:sz w:val="22"/>
+          <w:szCs w:val="22"/>
+        </w:rPr>
+        <w:t>Use proper code maintenance techniques and conventions when creating computer programs.</w:t>
+      </w:r>
     </w:p>
     <w:p>
       <w:pPr>
@@ -2085,14 +3565,14 @@
           <w:sz w:val="20"/>
           <w:szCs w:val="20"/>
         </w:rPr>
-        <w:t>A2.2</w:t>
-      </w:r>
-      <w:r>
-        <w:rPr>
-          <w:sz w:val="20"/>
-          <w:szCs w:val="20"/>
-        </w:rPr>
-        <w:t xml:space="preserve"> use sequence, selection, and repetition control structures to create programming solutions;</w:t>
+        <w:t>A4.1</w:t>
+      </w:r>
+      <w:r>
+        <w:rPr>
+          <w:sz w:val="20"/>
+          <w:szCs w:val="20"/>
+        </w:rPr>
+        <w:t xml:space="preserve"> demonstrate the ability to identify and correct syntax, logic, and run-time errors in computer programs;</w:t>
       </w:r>
     </w:p>
     <w:p>
@@ -2347,15 +3827,6 @@
           <w:szCs w:val="20"/>
         </w:rPr>
       </w:pPr>
-    </w:p>
-    <w:p>
-      <w:pPr>
-        <w:pStyle w:val="Body"/>
-        <w:rPr>
-          <w:sz w:val="20"/>
-          <w:szCs w:val="20"/>
-        </w:rPr>
-      </w:pPr>
       <w:r>
         <w:rPr>
           <w:b/>
@@ -2363,14 +3834,625 @@
           <w:sz w:val="20"/>
           <w:szCs w:val="20"/>
         </w:rPr>
-        <w:t>A2.3</w:t>
-      </w:r>
-      <w:r>
-        <w:rPr>
-          <w:sz w:val="20"/>
-          <w:szCs w:val="20"/>
-        </w:rPr>
-        <w:t xml:space="preserve"> write algorithms with nested structures (e.g., to count elements in an array, calculate a total, find highest or lowest value, or perform a linear search).</w:t>
+        <w:t>A4.2</w:t>
+      </w:r>
+      <w:r>
+        <w:rPr>
+          <w:sz w:val="20"/>
+          <w:szCs w:val="20"/>
+        </w:rPr>
+        <w:t xml:space="preserve"> use workplace and professional conventions (e.g., naming, indenting, commenting) correctly to write programs and internal documentation; </w:t>
+      </w:r>
+      <w:r>
+        <w:rPr>
+          <w:sz w:val="20"/>
+          <w:szCs w:val="20"/>
+        </w:rPr>
+        <w:br/>
+        <w:t xml:space="preserve">        (also includes use of source control)</w:t>
+      </w:r>
+    </w:p>
+    <w:p>
+      <w:pPr>
+        <w:pStyle w:val="Body"/>
+        <w:rPr>
+          <w:sz w:val="20"/>
+          <w:szCs w:val="20"/>
+        </w:rPr>
+      </w:pPr>
+    </w:p>
+    <w:tbl>
+      <w:tblPr>
+        <w:tblW w:w="12955" w:type="dxa"/>
+        <w:tblInd w:w="108" w:type="dxa"/>
+        <w:tblBorders>
+          <w:top w:val="single" w:sz="2" w:space="0" w:color="000000"/>
+          <w:left w:val="single" w:sz="2" w:space="0" w:color="000000"/>
+          <w:bottom w:val="single" w:sz="2" w:space="0" w:color="000000"/>
+          <w:right w:val="single" w:sz="2" w:space="0" w:color="000000"/>
+          <w:insideH w:val="single" w:sz="2" w:space="0" w:color="000000"/>
+          <w:insideV w:val="single" w:sz="2" w:space="0" w:color="000000"/>
+        </w:tblBorders>
+        <w:shd w:val="clear" w:color="auto" w:fill="BDC0BF"/>
+        <w:tblLayout w:type="fixed"/>
+        <w:tblLook w:val="04A0" w:firstRow="1" w:lastRow="0" w:firstColumn="1" w:lastColumn="0" w:noHBand="0" w:noVBand="1"/>
+      </w:tblPr>
+      <w:tblGrid>
+        <w:gridCol w:w="12955"/>
+      </w:tblGrid>
+      <w:tr>
+        <w:trPr>
+          <w:trHeight w:val="279"/>
+          <w:tblHeader/>
+        </w:trPr>
+        <w:tc>
+          <w:tcPr>
+            <w:tcW w:w="12955" w:type="dxa"/>
+            <w:tcBorders>
+              <w:top w:val="single" w:sz="2" w:space="0" w:color="000000"/>
+              <w:left w:val="single" w:sz="2" w:space="0" w:color="000000"/>
+              <w:bottom w:val="single" w:sz="4" w:space="0" w:color="000000"/>
+              <w:right w:val="single" w:sz="2" w:space="0" w:color="000000"/>
+            </w:tcBorders>
+            <w:shd w:val="clear" w:color="auto" w:fill="BDC0BF"/>
+            <w:tcMar>
+              <w:top w:w="80" w:type="dxa"/>
+              <w:left w:w="80" w:type="dxa"/>
+              <w:bottom w:w="80" w:type="dxa"/>
+              <w:right w:w="80" w:type="dxa"/>
+            </w:tcMar>
+          </w:tcPr>
+          <w:p>
+            <w:pPr>
+              <w:pStyle w:val="TableStyle1"/>
+            </w:pPr>
+            <w:r>
+              <w:t>Evidence:</w:t>
+            </w:r>
+            <w:r>
+              <w:rPr>
+                <w:b w:val="0"/>
+                <w:bCs w:val="0"/>
+              </w:rPr>
+              <w:t xml:space="preserve"> provide link(s) where possible, optionally provide brief explanatory text, add rows as needed</w:t>
+            </w:r>
+          </w:p>
+        </w:tc>
+      </w:tr>
+      <w:tr>
+        <w:tblPrEx>
+          <w:shd w:val="clear" w:color="auto" w:fill="auto"/>
+        </w:tblPrEx>
+        <w:trPr>
+          <w:trHeight w:val="279"/>
+        </w:trPr>
+        <w:tc>
+          <w:tcPr>
+            <w:tcW w:w="12955" w:type="dxa"/>
+            <w:tcBorders>
+              <w:top w:val="single" w:sz="4" w:space="0" w:color="000000"/>
+              <w:left w:val="single" w:sz="2" w:space="0" w:color="000000"/>
+              <w:bottom w:val="single" w:sz="2" w:space="0" w:color="000000"/>
+              <w:right w:val="single" w:sz="2" w:space="0" w:color="000000"/>
+            </w:tcBorders>
+            <w:shd w:val="clear" w:color="auto" w:fill="auto"/>
+            <w:tcMar>
+              <w:top w:w="80" w:type="dxa"/>
+              <w:left w:w="80" w:type="dxa"/>
+              <w:bottom w:w="80" w:type="dxa"/>
+              <w:right w:w="80" w:type="dxa"/>
+            </w:tcMar>
+          </w:tcPr>
+          <w:p>
+            <w:hyperlink r:id="rId22" w:history="1">
+              <w:r>
+                <w:rPr>
+                  <w:rStyle w:val="Hyperlink"/>
+                </w:rPr>
+                <w:t>https://github.com/rsgc-ormsby-s/ISP-1---2D-Brawler-Game/blob/9876e2bef04252e1a65538c2f2927cfadf1686ae/2D%20Brawler%20Game/2D%20Brawler%20Game/GameScene.swift#L181-L216</w:t>
+              </w:r>
+            </w:hyperlink>
+          </w:p>
+          <w:p/>
+          <w:p>
+            <w:pPr>
+              <w:pStyle w:val="ListParagraph"/>
+              <w:numPr>
+                <w:ilvl w:val="0"/>
+                <w:numId w:val="3"/>
+              </w:numPr>
+            </w:pPr>
+            <w:bookmarkStart w:id="0" w:name="_GoBack"/>
+            <w:bookmarkEnd w:id="0"/>
+            <w:r>
+              <w:t>Explanation before each part of the function describing briefly what the main function of the code section is.</w:t>
+            </w:r>
+          </w:p>
+          <w:p/>
+          <w:p>
+            <w:hyperlink r:id="rId23" w:history="1">
+              <w:r>
+                <w:rPr>
+                  <w:rStyle w:val="Hyperlink"/>
+                </w:rPr>
+                <w:t>https://github.com/rsgc-ormsby-s/ISP-1---2D-Brawler-Game/blob/9876e2bef04252e1a65538c2f2927cfadf1686ae/2D%20Brawler%20Game/2D%20Brawler%20Game/GameScene.swift#L114-L148</w:t>
+              </w:r>
+            </w:hyperlink>
+          </w:p>
+          <w:p/>
+          <w:p>
+            <w:pPr>
+              <w:pStyle w:val="ListParagraph"/>
+              <w:numPr>
+                <w:ilvl w:val="0"/>
+                <w:numId w:val="3"/>
+              </w:numPr>
+            </w:pPr>
+            <w:r>
+              <w:t>Another explanation, only of the spawning of the wasp monsters in the game, explaining each part of the code that spawns them.</w:t>
+            </w:r>
+          </w:p>
+        </w:tc>
+      </w:tr>
+      <w:tr>
+        <w:tblPrEx>
+          <w:shd w:val="clear" w:color="auto" w:fill="auto"/>
+        </w:tblPrEx>
+        <w:trPr>
+          <w:trHeight w:val="279"/>
+        </w:trPr>
+        <w:tc>
+          <w:tcPr>
+            <w:tcW w:w="12955" w:type="dxa"/>
+            <w:tcBorders>
+              <w:top w:val="single" w:sz="2" w:space="0" w:color="000000"/>
+              <w:left w:val="single" w:sz="2" w:space="0" w:color="000000"/>
+              <w:bottom w:val="single" w:sz="2" w:space="0" w:color="000000"/>
+              <w:right w:val="single" w:sz="2" w:space="0" w:color="000000"/>
+            </w:tcBorders>
+            <w:shd w:val="clear" w:color="auto" w:fill="EEEEEE"/>
+            <w:tcMar>
+              <w:top w:w="80" w:type="dxa"/>
+              <w:left w:w="80" w:type="dxa"/>
+              <w:bottom w:w="80" w:type="dxa"/>
+              <w:right w:w="80" w:type="dxa"/>
+            </w:tcMar>
+          </w:tcPr>
+          <w:p/>
+        </w:tc>
+      </w:tr>
+    </w:tbl>
+    <w:p>
+      <w:pPr>
+        <w:pStyle w:val="Body"/>
+        <w:rPr>
+          <w:sz w:val="20"/>
+          <w:szCs w:val="20"/>
+        </w:rPr>
+      </w:pPr>
+    </w:p>
+    <w:p>
+      <w:pPr>
+        <w:pStyle w:val="Body"/>
+        <w:rPr>
+          <w:sz w:val="20"/>
+          <w:szCs w:val="20"/>
+        </w:rPr>
+      </w:pPr>
+    </w:p>
+    <w:p>
+      <w:pPr>
+        <w:pStyle w:val="Body"/>
+        <w:rPr>
+          <w:b/>
+          <w:bCs/>
+          <w:sz w:val="20"/>
+          <w:szCs w:val="20"/>
+        </w:rPr>
+      </w:pPr>
+      <w:r>
+        <w:rPr>
+          <w:b/>
+          <w:bCs/>
+          <w:sz w:val="20"/>
+          <w:szCs w:val="20"/>
+        </w:rPr>
+        <w:t>Overall rating on this standard</w:t>
+      </w:r>
+      <w:r>
+        <w:rPr>
+          <w:sz w:val="20"/>
+          <w:szCs w:val="20"/>
+        </w:rPr>
+        <w:t xml:space="preserve">: </w:t>
+      </w:r>
+      <w:r>
+        <w:rPr>
+          <w:rFonts w:ascii="Arial Unicode MS" w:hAnsi="Arial Unicode MS"/>
+          <w:sz w:val="20"/>
+          <w:szCs w:val="20"/>
+        </w:rPr>
+        <w:t>✩</w:t>
+      </w:r>
+      <w:r>
+        <w:rPr>
+          <w:sz w:val="20"/>
+          <w:szCs w:val="20"/>
+        </w:rPr>
+        <w:t xml:space="preserve"> </w:t>
+      </w:r>
+      <w:r>
+        <w:rPr>
+          <w:rFonts w:ascii="Arial Unicode MS" w:hAnsi="Arial Unicode MS"/>
+          <w:sz w:val="20"/>
+          <w:szCs w:val="20"/>
+        </w:rPr>
+        <w:t>✩</w:t>
+      </w:r>
+      <w:r>
+        <w:rPr>
+          <w:sz w:val="20"/>
+          <w:szCs w:val="20"/>
+        </w:rPr>
+        <w:t xml:space="preserve"> </w:t>
+      </w:r>
+      <w:r>
+        <w:rPr>
+          <w:rFonts w:ascii="Arial Unicode MS" w:hAnsi="Arial Unicode MS"/>
+          <w:sz w:val="20"/>
+          <w:szCs w:val="20"/>
+        </w:rPr>
+        <w:t>✩</w:t>
+      </w:r>
+      <w:r>
+        <w:rPr>
+          <w:sz w:val="20"/>
+          <w:szCs w:val="20"/>
+        </w:rPr>
+        <w:t xml:space="preserve"> </w:t>
+      </w:r>
+      <w:r>
+        <w:rPr>
+          <w:rFonts w:ascii="Arial Unicode MS" w:hAnsi="Arial Unicode MS"/>
+          <w:sz w:val="20"/>
+          <w:szCs w:val="20"/>
+        </w:rPr>
+        <w:t>✩</w:t>
+      </w:r>
+      <w:r>
+        <w:rPr>
+          <w:sz w:val="20"/>
+          <w:szCs w:val="20"/>
+        </w:rPr>
+        <w:t xml:space="preserve"> </w:t>
+      </w:r>
+      <w:r>
+        <w:rPr>
+          <w:rFonts w:ascii="Arial Unicode MS" w:hAnsi="Arial Unicode MS"/>
+          <w:sz w:val="20"/>
+          <w:szCs w:val="20"/>
+        </w:rPr>
+        <w:t>✩</w:t>
+      </w:r>
+    </w:p>
+    <w:p>
+      <w:pPr>
+        <w:pStyle w:val="Body"/>
+        <w:rPr>
+          <w:sz w:val="20"/>
+          <w:szCs w:val="20"/>
+        </w:rPr>
+      </w:pPr>
+    </w:p>
+    <w:p>
+      <w:pPr>
+        <w:pStyle w:val="Body"/>
+        <w:rPr>
+          <w:sz w:val="20"/>
+          <w:szCs w:val="20"/>
+        </w:rPr>
+      </w:pPr>
+      <w:r>
+        <w:rPr>
+          <w:b/>
+          <w:bCs/>
+          <w:sz w:val="20"/>
+          <w:szCs w:val="20"/>
+        </w:rPr>
+        <w:t>A4.3</w:t>
+      </w:r>
+      <w:r>
+        <w:rPr>
+          <w:sz w:val="20"/>
+          <w:szCs w:val="20"/>
+        </w:rPr>
+        <w:t xml:space="preserve"> demonstrate the ability to interpret error messages displayed by programming tools (e.g., compiler, debugging tool), at different times during the software development process (e.g., writing, compilation, testing);</w:t>
+      </w:r>
+    </w:p>
+    <w:p>
+      <w:pPr>
+        <w:pStyle w:val="Body"/>
+        <w:rPr>
+          <w:sz w:val="20"/>
+          <w:szCs w:val="20"/>
+        </w:rPr>
+      </w:pPr>
+    </w:p>
+    <w:tbl>
+      <w:tblPr>
+        <w:tblW w:w="12955" w:type="dxa"/>
+        <w:tblInd w:w="108" w:type="dxa"/>
+        <w:tblBorders>
+          <w:top w:val="single" w:sz="2" w:space="0" w:color="000000"/>
+          <w:left w:val="single" w:sz="2" w:space="0" w:color="000000"/>
+          <w:bottom w:val="single" w:sz="2" w:space="0" w:color="000000"/>
+          <w:right w:val="single" w:sz="2" w:space="0" w:color="000000"/>
+          <w:insideH w:val="single" w:sz="2" w:space="0" w:color="000000"/>
+          <w:insideV w:val="single" w:sz="2" w:space="0" w:color="000000"/>
+        </w:tblBorders>
+        <w:shd w:val="clear" w:color="auto" w:fill="BDC0BF"/>
+        <w:tblLayout w:type="fixed"/>
+        <w:tblLook w:val="04A0" w:firstRow="1" w:lastRow="0" w:firstColumn="1" w:lastColumn="0" w:noHBand="0" w:noVBand="1"/>
+      </w:tblPr>
+      <w:tblGrid>
+        <w:gridCol w:w="12955"/>
+      </w:tblGrid>
+      <w:tr>
+        <w:trPr>
+          <w:trHeight w:val="279"/>
+          <w:tblHeader/>
+        </w:trPr>
+        <w:tc>
+          <w:tcPr>
+            <w:tcW w:w="12955" w:type="dxa"/>
+            <w:tcBorders>
+              <w:top w:val="single" w:sz="2" w:space="0" w:color="000000"/>
+              <w:left w:val="single" w:sz="2" w:space="0" w:color="000000"/>
+              <w:bottom w:val="single" w:sz="4" w:space="0" w:color="000000"/>
+              <w:right w:val="single" w:sz="2" w:space="0" w:color="000000"/>
+            </w:tcBorders>
+            <w:shd w:val="clear" w:color="auto" w:fill="BDC0BF"/>
+            <w:tcMar>
+              <w:top w:w="80" w:type="dxa"/>
+              <w:left w:w="80" w:type="dxa"/>
+              <w:bottom w:w="80" w:type="dxa"/>
+              <w:right w:w="80" w:type="dxa"/>
+            </w:tcMar>
+          </w:tcPr>
+          <w:p>
+            <w:pPr>
+              <w:pStyle w:val="TableStyle1"/>
+            </w:pPr>
+            <w:r>
+              <w:t>Evidence:</w:t>
+            </w:r>
+            <w:r>
+              <w:rPr>
+                <w:b w:val="0"/>
+                <w:bCs w:val="0"/>
+              </w:rPr>
+              <w:t xml:space="preserve"> provide link(s) where possible, optionally provide brief explanatory text, add rows as needed</w:t>
+            </w:r>
+          </w:p>
+        </w:tc>
+      </w:tr>
+      <w:tr>
+        <w:tblPrEx>
+          <w:shd w:val="clear" w:color="auto" w:fill="auto"/>
+        </w:tblPrEx>
+        <w:trPr>
+          <w:trHeight w:val="279"/>
+        </w:trPr>
+        <w:tc>
+          <w:tcPr>
+            <w:tcW w:w="12955" w:type="dxa"/>
+            <w:tcBorders>
+              <w:top w:val="single" w:sz="4" w:space="0" w:color="000000"/>
+              <w:left w:val="single" w:sz="2" w:space="0" w:color="000000"/>
+              <w:bottom w:val="single" w:sz="2" w:space="0" w:color="000000"/>
+              <w:right w:val="single" w:sz="2" w:space="0" w:color="000000"/>
+            </w:tcBorders>
+            <w:shd w:val="clear" w:color="auto" w:fill="auto"/>
+            <w:tcMar>
+              <w:top w:w="80" w:type="dxa"/>
+              <w:left w:w="80" w:type="dxa"/>
+              <w:bottom w:w="80" w:type="dxa"/>
+              <w:right w:w="80" w:type="dxa"/>
+            </w:tcMar>
+          </w:tcPr>
+          <w:p>
+            <w:pPr>
+              <w:pStyle w:val="ListParagraph"/>
+              <w:numPr>
+                <w:ilvl w:val="0"/>
+                <w:numId w:val="3"/>
+              </w:numPr>
+            </w:pPr>
+          </w:p>
+        </w:tc>
+      </w:tr>
+      <w:tr>
+        <w:tblPrEx>
+          <w:shd w:val="clear" w:color="auto" w:fill="auto"/>
+        </w:tblPrEx>
+        <w:trPr>
+          <w:trHeight w:val="279"/>
+        </w:trPr>
+        <w:tc>
+          <w:tcPr>
+            <w:tcW w:w="12955" w:type="dxa"/>
+            <w:tcBorders>
+              <w:top w:val="single" w:sz="2" w:space="0" w:color="000000"/>
+              <w:left w:val="single" w:sz="2" w:space="0" w:color="000000"/>
+              <w:bottom w:val="single" w:sz="2" w:space="0" w:color="000000"/>
+              <w:right w:val="single" w:sz="2" w:space="0" w:color="000000"/>
+            </w:tcBorders>
+            <w:shd w:val="clear" w:color="auto" w:fill="EEEEEE"/>
+            <w:tcMar>
+              <w:top w:w="80" w:type="dxa"/>
+              <w:left w:w="80" w:type="dxa"/>
+              <w:bottom w:w="80" w:type="dxa"/>
+              <w:right w:w="80" w:type="dxa"/>
+            </w:tcMar>
+          </w:tcPr>
+          <w:p/>
+        </w:tc>
+      </w:tr>
+    </w:tbl>
+    <w:p>
+      <w:pPr>
+        <w:pStyle w:val="Body"/>
+        <w:rPr>
+          <w:sz w:val="20"/>
+          <w:szCs w:val="20"/>
+        </w:rPr>
+      </w:pPr>
+    </w:p>
+    <w:p>
+      <w:pPr>
+        <w:pStyle w:val="Body"/>
+        <w:rPr>
+          <w:sz w:val="20"/>
+          <w:szCs w:val="20"/>
+        </w:rPr>
+      </w:pPr>
+    </w:p>
+    <w:p>
+      <w:pPr>
+        <w:pStyle w:val="Body"/>
+        <w:rPr>
+          <w:b/>
+          <w:bCs/>
+          <w:sz w:val="20"/>
+          <w:szCs w:val="20"/>
+        </w:rPr>
+      </w:pPr>
+      <w:r>
+        <w:rPr>
+          <w:b/>
+          <w:bCs/>
+          <w:sz w:val="20"/>
+          <w:szCs w:val="20"/>
+        </w:rPr>
+        <w:t>Overall rating on this standard</w:t>
+      </w:r>
+      <w:r>
+        <w:rPr>
+          <w:sz w:val="20"/>
+          <w:szCs w:val="20"/>
+        </w:rPr>
+        <w:t xml:space="preserve">: </w:t>
+      </w:r>
+      <w:r>
+        <w:rPr>
+          <w:rFonts w:ascii="Arial Unicode MS" w:hAnsi="Arial Unicode MS"/>
+          <w:sz w:val="20"/>
+          <w:szCs w:val="20"/>
+        </w:rPr>
+        <w:t>✩</w:t>
+      </w:r>
+      <w:r>
+        <w:rPr>
+          <w:sz w:val="20"/>
+          <w:szCs w:val="20"/>
+        </w:rPr>
+        <w:t xml:space="preserve"> </w:t>
+      </w:r>
+      <w:r>
+        <w:rPr>
+          <w:rFonts w:ascii="Arial Unicode MS" w:hAnsi="Arial Unicode MS"/>
+          <w:sz w:val="20"/>
+          <w:szCs w:val="20"/>
+        </w:rPr>
+        <w:t>✩</w:t>
+      </w:r>
+      <w:r>
+        <w:rPr>
+          <w:sz w:val="20"/>
+          <w:szCs w:val="20"/>
+        </w:rPr>
+        <w:t xml:space="preserve"> </w:t>
+      </w:r>
+      <w:r>
+        <w:rPr>
+          <w:rFonts w:ascii="Arial Unicode MS" w:hAnsi="Arial Unicode MS"/>
+          <w:sz w:val="20"/>
+          <w:szCs w:val="20"/>
+        </w:rPr>
+        <w:t>✩</w:t>
+      </w:r>
+      <w:r>
+        <w:rPr>
+          <w:sz w:val="20"/>
+          <w:szCs w:val="20"/>
+        </w:rPr>
+        <w:t xml:space="preserve"> </w:t>
+      </w:r>
+      <w:r>
+        <w:rPr>
+          <w:rFonts w:ascii="Arial Unicode MS" w:hAnsi="Arial Unicode MS"/>
+          <w:sz w:val="20"/>
+          <w:szCs w:val="20"/>
+        </w:rPr>
+        <w:t>✩</w:t>
+      </w:r>
+      <w:r>
+        <w:rPr>
+          <w:sz w:val="20"/>
+          <w:szCs w:val="20"/>
+        </w:rPr>
+        <w:t xml:space="preserve"> </w:t>
+      </w:r>
+      <w:r>
+        <w:rPr>
+          <w:rFonts w:ascii="Arial Unicode MS" w:hAnsi="Arial Unicode MS"/>
+          <w:sz w:val="20"/>
+          <w:szCs w:val="20"/>
+        </w:rPr>
+        <w:t>✩</w:t>
+      </w:r>
+    </w:p>
+    <w:p>
+      <w:pPr>
+        <w:pStyle w:val="Body"/>
+        <w:rPr>
+          <w:sz w:val="20"/>
+          <w:szCs w:val="20"/>
+        </w:rPr>
+      </w:pPr>
+    </w:p>
+    <w:p>
+      <w:pPr>
+        <w:pStyle w:val="Body"/>
+        <w:rPr>
+          <w:sz w:val="20"/>
+          <w:szCs w:val="20"/>
+        </w:rPr>
+      </w:pPr>
+    </w:p>
+    <w:p>
+      <w:pPr>
+        <w:pStyle w:val="Body"/>
+        <w:rPr>
+          <w:sz w:val="20"/>
+          <w:szCs w:val="20"/>
+        </w:rPr>
+      </w:pPr>
+      <w:r>
+        <w:rPr>
+          <w:b/>
+          <w:bCs/>
+          <w:sz w:val="20"/>
+          <w:szCs w:val="20"/>
+        </w:rPr>
+        <w:t>A4.4</w:t>
+      </w:r>
+      <w:r>
+        <w:rPr>
+          <w:sz w:val="20"/>
+          <w:szCs w:val="20"/>
+        </w:rPr>
+        <w:t xml:space="preserve"> use a tracing technique to understand program flow and to identify and correct logic and run-time errors in computer programs;</w:t>
       </w:r>
     </w:p>
     <w:p>
@@ -2610,31 +4692,21 @@
     </w:p>
     <w:p>
       <w:pPr>
-        <w:pStyle w:val="Heading3"/>
-        <w:rPr>
-          <w:sz w:val="22"/>
-          <w:szCs w:val="22"/>
-        </w:rPr>
-      </w:pPr>
-      <w:r>
-        <w:t>A3. Subprograms</w:t>
-      </w:r>
-      <w:r>
-        <w:rPr>
-          <w:rFonts w:ascii="Arial Unicode MS" w:hAnsi="Arial Unicode MS"/>
-        </w:rPr>
-        <w:br/>
-      </w:r>
-      <w:r>
-        <w:t>D</w:t>
-      </w:r>
-      <w:r>
-        <w:rPr>
-          <w:sz w:val="22"/>
-          <w:szCs w:val="22"/>
-        </w:rPr>
-        <w:t>emonstrate the ability to use subprograms within computer programs;</w:t>
-      </w:r>
+        <w:pStyle w:val="Body"/>
+        <w:rPr>
+          <w:sz w:val="20"/>
+          <w:szCs w:val="20"/>
+        </w:rPr>
+      </w:pPr>
+    </w:p>
+    <w:p>
+      <w:pPr>
+        <w:pStyle w:val="Body"/>
+        <w:rPr>
+          <w:sz w:val="20"/>
+          <w:szCs w:val="20"/>
+        </w:rPr>
+      </w:pPr>
     </w:p>
     <w:p>
       <w:pPr>
@@ -2651,14 +4723,14 @@
           <w:sz w:val="20"/>
           <w:szCs w:val="20"/>
         </w:rPr>
-        <w:t>A3.1</w:t>
-      </w:r>
-      <w:r>
-        <w:rPr>
-          <w:sz w:val="20"/>
-          <w:szCs w:val="20"/>
-        </w:rPr>
-        <w:t xml:space="preserve"> demonstrate the ability to use existing sub-programs (e.g., random number generator, substring, absolute value) within computer programs; </w:t>
+        <w:t>A4.5</w:t>
+      </w:r>
+      <w:r>
+        <w:rPr>
+          <w:sz w:val="20"/>
+          <w:szCs w:val="20"/>
+        </w:rPr>
+        <w:t xml:space="preserve"> demonstrate the ability to validate a program using a full range of test cases.</w:t>
       </w:r>
     </w:p>
     <w:p>
@@ -2908,15 +4980,68 @@
     <w:p>
       <w:pPr>
         <w:pStyle w:val="Body"/>
-        <w:rPr>
-          <w:sz w:val="20"/>
-          <w:szCs w:val="20"/>
-        </w:rPr>
-      </w:pPr>
-    </w:p>
-    <w:p>
-      <w:pPr>
-        <w:pStyle w:val="Body"/>
+      </w:pPr>
+    </w:p>
+    <w:p>
+      <w:pPr>
+        <w:pStyle w:val="Body"/>
+      </w:pPr>
+    </w:p>
+    <w:p>
+      <w:pPr>
+        <w:pStyle w:val="Body"/>
+      </w:pPr>
+    </w:p>
+    <w:p>
+      <w:pPr>
+        <w:pStyle w:val="Body"/>
+      </w:pPr>
+    </w:p>
+    <w:p>
+      <w:pPr>
+        <w:pStyle w:val="Body"/>
+      </w:pPr>
+    </w:p>
+    <w:p>
+      <w:pPr>
+        <w:pStyle w:val="Body"/>
+      </w:pPr>
+    </w:p>
+    <w:p>
+      <w:pPr>
+        <w:pStyle w:val="Heading3"/>
+        <w:rPr>
+          <w:sz w:val="22"/>
+          <w:szCs w:val="22"/>
+        </w:rPr>
+      </w:pPr>
+      <w:r>
+        <w:t>B1. Problem-solving Strategies</w:t>
+      </w:r>
+      <w:r>
+        <w:rPr>
+          <w:rFonts w:ascii="Arial Unicode MS" w:hAnsi="Arial Unicode MS"/>
+        </w:rPr>
+        <w:br/>
+      </w:r>
+      <w:r>
+        <w:t>U</w:t>
+      </w:r>
+      <w:r>
+        <w:rPr>
+          <w:sz w:val="22"/>
+          <w:szCs w:val="22"/>
+        </w:rPr>
+        <w:t>se a variety of problem-solving strategies to solve different types of problems independently and as part of a team;</w:t>
+      </w:r>
+    </w:p>
+    <w:p>
+      <w:pPr>
+        <w:pStyle w:val="Body"/>
+        <w:rPr>
+          <w:sz w:val="20"/>
+          <w:szCs w:val="20"/>
+        </w:rPr>
       </w:pPr>
       <w:r>
         <w:rPr>
@@ -2925,17 +5050,14 @@
           <w:sz w:val="20"/>
           <w:szCs w:val="20"/>
         </w:rPr>
-        <w:t>A3.2</w:t>
-      </w:r>
-      <w:r>
-        <w:rPr>
-          <w:sz w:val="20"/>
-          <w:szCs w:val="20"/>
-        </w:rPr>
-        <w:t xml:space="preserve"> write subprograms (e.g., functions, procedures) that use parameter passing and appropriate variable scope (e.g., local, global), to perform tasks within programs.</w:t>
-      </w:r>
-      <w:r>
-        <w:t xml:space="preserve"> </w:t>
+        <w:t>B1.1</w:t>
+      </w:r>
+      <w:r>
+        <w:rPr>
+          <w:sz w:val="20"/>
+          <w:szCs w:val="20"/>
+        </w:rPr>
+        <w:t xml:space="preserve"> use various problem-solving strategies (e.g., stepwise refinement, divide and conquer, working backwards, examples, extreme cases, tables and charts, trial and error) when solving different types of problems;</w:t>
       </w:r>
     </w:p>
     <w:p>
@@ -3176,47 +5298,11 @@
     <w:p>
       <w:pPr>
         <w:pStyle w:val="Body"/>
-      </w:pPr>
-      <w:r>
-        <w:rPr>
-          <w:rFonts w:ascii="Arial Unicode MS" w:hAnsi="Arial Unicode MS"/>
-          <w:sz w:val="20"/>
-          <w:szCs w:val="20"/>
-        </w:rPr>
-        <w:br w:type="page"/>
-      </w:r>
-    </w:p>
-    <w:p>
-      <w:pPr>
-        <w:pStyle w:val="Heading3"/>
-        <w:rPr>
-          <w:sz w:val="22"/>
-          <w:szCs w:val="22"/>
-        </w:rPr>
-      </w:pPr>
-      <w:r>
-        <w:lastRenderedPageBreak/>
-        <w:t xml:space="preserve">A4. </w:t>
-      </w:r>
-      <w:r>
-        <w:rPr>
-          <w:lang w:val="fr-FR"/>
-        </w:rPr>
-        <w:t>Code Maintenance</w:t>
-      </w:r>
-      <w:r>
-        <w:rPr>
-          <w:rFonts w:ascii="Arial Unicode MS" w:hAnsi="Arial Unicode MS"/>
-        </w:rPr>
-        <w:br/>
-      </w:r>
-      <w:r>
-        <w:rPr>
-          <w:sz w:val="22"/>
-          <w:szCs w:val="22"/>
-        </w:rPr>
-        <w:t>Use proper code maintenance techniques and conventions when creating computer programs.</w:t>
-      </w:r>
+        <w:rPr>
+          <w:sz w:val="20"/>
+          <w:szCs w:val="20"/>
+        </w:rPr>
+      </w:pPr>
     </w:p>
     <w:p>
       <w:pPr>
@@ -3233,14 +5319,14 @@
           <w:sz w:val="20"/>
           <w:szCs w:val="20"/>
         </w:rPr>
-        <w:t>A4.1</w:t>
-      </w:r>
-      <w:r>
-        <w:rPr>
-          <w:sz w:val="20"/>
-          <w:szCs w:val="20"/>
-        </w:rPr>
-        <w:t xml:space="preserve"> demonstrate the ability to identify and correct syntax, logic, and run-time errors in computer programs;</w:t>
+        <w:t>B1.2</w:t>
+      </w:r>
+      <w:r>
+        <w:rPr>
+          <w:sz w:val="20"/>
+          <w:szCs w:val="20"/>
+        </w:rPr>
+        <w:t xml:space="preserve"> demonstrate the ability to solve problems independently and as part of a team; </w:t>
       </w:r>
     </w:p>
     <w:p>
@@ -3481,1721 +5567,23 @@
     <w:p>
       <w:pPr>
         <w:pStyle w:val="Body"/>
-        <w:rPr>
-          <w:sz w:val="20"/>
-          <w:szCs w:val="20"/>
-        </w:rPr>
-      </w:pPr>
-    </w:p>
-    <w:p>
-      <w:pPr>
-        <w:pStyle w:val="Body"/>
-        <w:rPr>
-          <w:sz w:val="20"/>
-          <w:szCs w:val="20"/>
-        </w:rPr>
-      </w:pPr>
-      <w:r>
-        <w:rPr>
-          <w:b/>
-          <w:bCs/>
-          <w:sz w:val="20"/>
-          <w:szCs w:val="20"/>
-        </w:rPr>
-        <w:t>A4.2</w:t>
-      </w:r>
-      <w:r>
-        <w:rPr>
-          <w:sz w:val="20"/>
-          <w:szCs w:val="20"/>
-        </w:rPr>
-        <w:t xml:space="preserve"> use workplace and professional conventions (e.g., naming, indenting, commenting) correctly to write programs and internal documentation; </w:t>
-      </w:r>
-      <w:r>
-        <w:rPr>
-          <w:sz w:val="20"/>
-          <w:szCs w:val="20"/>
-        </w:rPr>
-        <w:br/>
-        <w:t xml:space="preserve">        (also includes use of source control)</w:t>
-      </w:r>
-    </w:p>
-    <w:p>
-      <w:pPr>
-        <w:pStyle w:val="Body"/>
-        <w:rPr>
-          <w:sz w:val="20"/>
-          <w:szCs w:val="20"/>
-        </w:rPr>
-      </w:pPr>
-    </w:p>
-    <w:tbl>
-      <w:tblPr>
-        <w:tblW w:w="12955" w:type="dxa"/>
-        <w:tblInd w:w="108" w:type="dxa"/>
-        <w:tblBorders>
-          <w:top w:val="single" w:sz="2" w:space="0" w:color="000000"/>
-          <w:left w:val="single" w:sz="2" w:space="0" w:color="000000"/>
-          <w:bottom w:val="single" w:sz="2" w:space="0" w:color="000000"/>
-          <w:right w:val="single" w:sz="2" w:space="0" w:color="000000"/>
-          <w:insideH w:val="single" w:sz="2" w:space="0" w:color="000000"/>
-          <w:insideV w:val="single" w:sz="2" w:space="0" w:color="000000"/>
-        </w:tblBorders>
-        <w:shd w:val="clear" w:color="auto" w:fill="BDC0BF"/>
-        <w:tblLayout w:type="fixed"/>
-        <w:tblLook w:val="04A0" w:firstRow="1" w:lastRow="0" w:firstColumn="1" w:lastColumn="0" w:noHBand="0" w:noVBand="1"/>
-      </w:tblPr>
-      <w:tblGrid>
-        <w:gridCol w:w="12955"/>
-      </w:tblGrid>
-      <w:tr>
-        <w:trPr>
-          <w:trHeight w:val="279"/>
-          <w:tblHeader/>
-        </w:trPr>
-        <w:tc>
-          <w:tcPr>
-            <w:tcW w:w="12955" w:type="dxa"/>
-            <w:tcBorders>
-              <w:top w:val="single" w:sz="2" w:space="0" w:color="000000"/>
-              <w:left w:val="single" w:sz="2" w:space="0" w:color="000000"/>
-              <w:bottom w:val="single" w:sz="4" w:space="0" w:color="000000"/>
-              <w:right w:val="single" w:sz="2" w:space="0" w:color="000000"/>
-            </w:tcBorders>
-            <w:shd w:val="clear" w:color="auto" w:fill="BDC0BF"/>
-            <w:tcMar>
-              <w:top w:w="80" w:type="dxa"/>
-              <w:left w:w="80" w:type="dxa"/>
-              <w:bottom w:w="80" w:type="dxa"/>
-              <w:right w:w="80" w:type="dxa"/>
-            </w:tcMar>
-          </w:tcPr>
-          <w:p>
-            <w:pPr>
-              <w:pStyle w:val="TableStyle1"/>
-            </w:pPr>
-            <w:r>
-              <w:t>Evidence:</w:t>
-            </w:r>
-            <w:r>
-              <w:rPr>
-                <w:b w:val="0"/>
-                <w:bCs w:val="0"/>
-              </w:rPr>
-              <w:t xml:space="preserve"> provide link(s) where possible, optionally provide brief explanatory text, add rows as needed</w:t>
-            </w:r>
-          </w:p>
-        </w:tc>
-      </w:tr>
-      <w:tr>
-        <w:tblPrEx>
-          <w:shd w:val="clear" w:color="auto" w:fill="auto"/>
-        </w:tblPrEx>
-        <w:trPr>
-          <w:trHeight w:val="279"/>
-        </w:trPr>
-        <w:tc>
-          <w:tcPr>
-            <w:tcW w:w="12955" w:type="dxa"/>
-            <w:tcBorders>
-              <w:top w:val="single" w:sz="4" w:space="0" w:color="000000"/>
-              <w:left w:val="single" w:sz="2" w:space="0" w:color="000000"/>
-              <w:bottom w:val="single" w:sz="2" w:space="0" w:color="000000"/>
-              <w:right w:val="single" w:sz="2" w:space="0" w:color="000000"/>
-            </w:tcBorders>
-            <w:shd w:val="clear" w:color="auto" w:fill="auto"/>
-            <w:tcMar>
-              <w:top w:w="80" w:type="dxa"/>
-              <w:left w:w="80" w:type="dxa"/>
-              <w:bottom w:w="80" w:type="dxa"/>
-              <w:right w:w="80" w:type="dxa"/>
-            </w:tcMar>
-          </w:tcPr>
-          <w:p/>
-        </w:tc>
-      </w:tr>
-      <w:tr>
-        <w:tblPrEx>
-          <w:shd w:val="clear" w:color="auto" w:fill="auto"/>
-        </w:tblPrEx>
-        <w:trPr>
-          <w:trHeight w:val="279"/>
-        </w:trPr>
-        <w:tc>
-          <w:tcPr>
-            <w:tcW w:w="12955" w:type="dxa"/>
-            <w:tcBorders>
-              <w:top w:val="single" w:sz="2" w:space="0" w:color="000000"/>
-              <w:left w:val="single" w:sz="2" w:space="0" w:color="000000"/>
-              <w:bottom w:val="single" w:sz="2" w:space="0" w:color="000000"/>
-              <w:right w:val="single" w:sz="2" w:space="0" w:color="000000"/>
-            </w:tcBorders>
-            <w:shd w:val="clear" w:color="auto" w:fill="EEEEEE"/>
-            <w:tcMar>
-              <w:top w:w="80" w:type="dxa"/>
-              <w:left w:w="80" w:type="dxa"/>
-              <w:bottom w:w="80" w:type="dxa"/>
-              <w:right w:w="80" w:type="dxa"/>
-            </w:tcMar>
-          </w:tcPr>
-          <w:p/>
-        </w:tc>
-      </w:tr>
-    </w:tbl>
-    <w:p>
-      <w:pPr>
-        <w:pStyle w:val="Body"/>
-        <w:rPr>
-          <w:sz w:val="20"/>
-          <w:szCs w:val="20"/>
-        </w:rPr>
-      </w:pPr>
-    </w:p>
-    <w:p>
-      <w:pPr>
-        <w:pStyle w:val="Body"/>
-        <w:rPr>
-          <w:sz w:val="20"/>
-          <w:szCs w:val="20"/>
-        </w:rPr>
-      </w:pPr>
-    </w:p>
-    <w:p>
-      <w:pPr>
-        <w:pStyle w:val="Body"/>
-        <w:rPr>
-          <w:b/>
-          <w:bCs/>
-          <w:sz w:val="20"/>
-          <w:szCs w:val="20"/>
-        </w:rPr>
-      </w:pPr>
-      <w:r>
-        <w:rPr>
-          <w:b/>
-          <w:bCs/>
-          <w:sz w:val="20"/>
-          <w:szCs w:val="20"/>
-        </w:rPr>
-        <w:t>Overall rating on this standard</w:t>
-      </w:r>
-      <w:r>
-        <w:rPr>
-          <w:sz w:val="20"/>
-          <w:szCs w:val="20"/>
-        </w:rPr>
-        <w:t xml:space="preserve">: </w:t>
-      </w:r>
-      <w:r>
-        <w:rPr>
-          <w:rFonts w:ascii="Arial Unicode MS" w:hAnsi="Arial Unicode MS"/>
-          <w:sz w:val="20"/>
-          <w:szCs w:val="20"/>
-        </w:rPr>
-        <w:t>✩</w:t>
-      </w:r>
-      <w:r>
-        <w:rPr>
-          <w:sz w:val="20"/>
-          <w:szCs w:val="20"/>
-        </w:rPr>
-        <w:t xml:space="preserve"> </w:t>
-      </w:r>
-      <w:r>
-        <w:rPr>
-          <w:rFonts w:ascii="Arial Unicode MS" w:hAnsi="Arial Unicode MS"/>
-          <w:sz w:val="20"/>
-          <w:szCs w:val="20"/>
-        </w:rPr>
-        <w:t>✩</w:t>
-      </w:r>
-      <w:r>
-        <w:rPr>
-          <w:sz w:val="20"/>
-          <w:szCs w:val="20"/>
-        </w:rPr>
-        <w:t xml:space="preserve"> </w:t>
-      </w:r>
-      <w:r>
-        <w:rPr>
-          <w:rFonts w:ascii="Arial Unicode MS" w:hAnsi="Arial Unicode MS"/>
-          <w:sz w:val="20"/>
-          <w:szCs w:val="20"/>
-        </w:rPr>
-        <w:t>✩</w:t>
-      </w:r>
-      <w:r>
-        <w:rPr>
-          <w:sz w:val="20"/>
-          <w:szCs w:val="20"/>
-        </w:rPr>
-        <w:t xml:space="preserve"> </w:t>
-      </w:r>
-      <w:r>
-        <w:rPr>
-          <w:rFonts w:ascii="Arial Unicode MS" w:hAnsi="Arial Unicode MS"/>
-          <w:sz w:val="20"/>
-          <w:szCs w:val="20"/>
-        </w:rPr>
-        <w:t>✩</w:t>
-      </w:r>
-      <w:r>
-        <w:rPr>
-          <w:sz w:val="20"/>
-          <w:szCs w:val="20"/>
-        </w:rPr>
-        <w:t xml:space="preserve"> </w:t>
-      </w:r>
-      <w:r>
-        <w:rPr>
-          <w:rFonts w:ascii="Arial Unicode MS" w:hAnsi="Arial Unicode MS"/>
-          <w:sz w:val="20"/>
-          <w:szCs w:val="20"/>
-        </w:rPr>
-        <w:t>✩</w:t>
-      </w:r>
-    </w:p>
-    <w:p>
-      <w:pPr>
-        <w:pStyle w:val="Body"/>
-        <w:rPr>
-          <w:sz w:val="20"/>
-          <w:szCs w:val="20"/>
-        </w:rPr>
-      </w:pPr>
-    </w:p>
-    <w:p>
-      <w:pPr>
-        <w:pStyle w:val="Body"/>
-        <w:rPr>
-          <w:sz w:val="20"/>
-          <w:szCs w:val="20"/>
-        </w:rPr>
-      </w:pPr>
-      <w:r>
-        <w:rPr>
-          <w:b/>
-          <w:bCs/>
-          <w:sz w:val="20"/>
-          <w:szCs w:val="20"/>
-        </w:rPr>
-        <w:t>A4.3</w:t>
-      </w:r>
-      <w:r>
-        <w:rPr>
-          <w:sz w:val="20"/>
-          <w:szCs w:val="20"/>
-        </w:rPr>
-        <w:t xml:space="preserve"> demonstrate the ability to interpret error messages displayed by programming tools (e.g., compiler, debugging tool), at different times during the software development process (e.g., writing, compilation, testing);</w:t>
-      </w:r>
-    </w:p>
-    <w:p>
-      <w:pPr>
-        <w:pStyle w:val="Body"/>
-        <w:rPr>
-          <w:sz w:val="20"/>
-          <w:szCs w:val="20"/>
-        </w:rPr>
-      </w:pPr>
-    </w:p>
-    <w:tbl>
-      <w:tblPr>
-        <w:tblW w:w="12955" w:type="dxa"/>
-        <w:tblInd w:w="108" w:type="dxa"/>
-        <w:tblBorders>
-          <w:top w:val="single" w:sz="2" w:space="0" w:color="000000"/>
-          <w:left w:val="single" w:sz="2" w:space="0" w:color="000000"/>
-          <w:bottom w:val="single" w:sz="2" w:space="0" w:color="000000"/>
-          <w:right w:val="single" w:sz="2" w:space="0" w:color="000000"/>
-          <w:insideH w:val="single" w:sz="2" w:space="0" w:color="000000"/>
-          <w:insideV w:val="single" w:sz="2" w:space="0" w:color="000000"/>
-        </w:tblBorders>
-        <w:shd w:val="clear" w:color="auto" w:fill="BDC0BF"/>
-        <w:tblLayout w:type="fixed"/>
-        <w:tblLook w:val="04A0" w:firstRow="1" w:lastRow="0" w:firstColumn="1" w:lastColumn="0" w:noHBand="0" w:noVBand="1"/>
-      </w:tblPr>
-      <w:tblGrid>
-        <w:gridCol w:w="12955"/>
-      </w:tblGrid>
-      <w:tr>
-        <w:trPr>
-          <w:trHeight w:val="279"/>
-          <w:tblHeader/>
-        </w:trPr>
-        <w:tc>
-          <w:tcPr>
-            <w:tcW w:w="12955" w:type="dxa"/>
-            <w:tcBorders>
-              <w:top w:val="single" w:sz="2" w:space="0" w:color="000000"/>
-              <w:left w:val="single" w:sz="2" w:space="0" w:color="000000"/>
-              <w:bottom w:val="single" w:sz="4" w:space="0" w:color="000000"/>
-              <w:right w:val="single" w:sz="2" w:space="0" w:color="000000"/>
-            </w:tcBorders>
-            <w:shd w:val="clear" w:color="auto" w:fill="BDC0BF"/>
-            <w:tcMar>
-              <w:top w:w="80" w:type="dxa"/>
-              <w:left w:w="80" w:type="dxa"/>
-              <w:bottom w:w="80" w:type="dxa"/>
-              <w:right w:w="80" w:type="dxa"/>
-            </w:tcMar>
-          </w:tcPr>
-          <w:p>
-            <w:pPr>
-              <w:pStyle w:val="TableStyle1"/>
-            </w:pPr>
-            <w:r>
-              <w:t>Evidence:</w:t>
-            </w:r>
-            <w:r>
-              <w:rPr>
-                <w:b w:val="0"/>
-                <w:bCs w:val="0"/>
-              </w:rPr>
-              <w:t xml:space="preserve"> provide link(s) where possible, optionally provide brief explanatory text, add rows as needed</w:t>
-            </w:r>
-          </w:p>
-        </w:tc>
-      </w:tr>
-      <w:tr>
-        <w:tblPrEx>
-          <w:shd w:val="clear" w:color="auto" w:fill="auto"/>
-        </w:tblPrEx>
-        <w:trPr>
-          <w:trHeight w:val="279"/>
-        </w:trPr>
-        <w:tc>
-          <w:tcPr>
-            <w:tcW w:w="12955" w:type="dxa"/>
-            <w:tcBorders>
-              <w:top w:val="single" w:sz="4" w:space="0" w:color="000000"/>
-              <w:left w:val="single" w:sz="2" w:space="0" w:color="000000"/>
-              <w:bottom w:val="single" w:sz="2" w:space="0" w:color="000000"/>
-              <w:right w:val="single" w:sz="2" w:space="0" w:color="000000"/>
-            </w:tcBorders>
-            <w:shd w:val="clear" w:color="auto" w:fill="auto"/>
-            <w:tcMar>
-              <w:top w:w="80" w:type="dxa"/>
-              <w:left w:w="80" w:type="dxa"/>
-              <w:bottom w:w="80" w:type="dxa"/>
-              <w:right w:w="80" w:type="dxa"/>
-            </w:tcMar>
-          </w:tcPr>
-          <w:p/>
-        </w:tc>
-      </w:tr>
-      <w:tr>
-        <w:tblPrEx>
-          <w:shd w:val="clear" w:color="auto" w:fill="auto"/>
-        </w:tblPrEx>
-        <w:trPr>
-          <w:trHeight w:val="279"/>
-        </w:trPr>
-        <w:tc>
-          <w:tcPr>
-            <w:tcW w:w="12955" w:type="dxa"/>
-            <w:tcBorders>
-              <w:top w:val="single" w:sz="2" w:space="0" w:color="000000"/>
-              <w:left w:val="single" w:sz="2" w:space="0" w:color="000000"/>
-              <w:bottom w:val="single" w:sz="2" w:space="0" w:color="000000"/>
-              <w:right w:val="single" w:sz="2" w:space="0" w:color="000000"/>
-            </w:tcBorders>
-            <w:shd w:val="clear" w:color="auto" w:fill="EEEEEE"/>
-            <w:tcMar>
-              <w:top w:w="80" w:type="dxa"/>
-              <w:left w:w="80" w:type="dxa"/>
-              <w:bottom w:w="80" w:type="dxa"/>
-              <w:right w:w="80" w:type="dxa"/>
-            </w:tcMar>
-          </w:tcPr>
-          <w:p/>
-        </w:tc>
-      </w:tr>
-    </w:tbl>
-    <w:p>
-      <w:pPr>
-        <w:pStyle w:val="Body"/>
-        <w:rPr>
-          <w:sz w:val="20"/>
-          <w:szCs w:val="20"/>
-        </w:rPr>
-      </w:pPr>
-    </w:p>
-    <w:p>
-      <w:pPr>
-        <w:pStyle w:val="Body"/>
-        <w:rPr>
-          <w:sz w:val="20"/>
-          <w:szCs w:val="20"/>
-        </w:rPr>
-      </w:pPr>
-    </w:p>
-    <w:p>
-      <w:pPr>
-        <w:pStyle w:val="Body"/>
-        <w:rPr>
-          <w:b/>
-          <w:bCs/>
-          <w:sz w:val="20"/>
-          <w:szCs w:val="20"/>
-        </w:rPr>
-      </w:pPr>
-      <w:r>
-        <w:rPr>
-          <w:b/>
-          <w:bCs/>
-          <w:sz w:val="20"/>
-          <w:szCs w:val="20"/>
-        </w:rPr>
-        <w:t>Overall rating on this standard</w:t>
-      </w:r>
-      <w:r>
-        <w:rPr>
-          <w:sz w:val="20"/>
-          <w:szCs w:val="20"/>
-        </w:rPr>
-        <w:t xml:space="preserve">: </w:t>
-      </w:r>
-      <w:r>
-        <w:rPr>
-          <w:rFonts w:ascii="Arial Unicode MS" w:hAnsi="Arial Unicode MS"/>
-          <w:sz w:val="20"/>
-          <w:szCs w:val="20"/>
-        </w:rPr>
-        <w:t>✩</w:t>
-      </w:r>
-      <w:r>
-        <w:rPr>
-          <w:sz w:val="20"/>
-          <w:szCs w:val="20"/>
-        </w:rPr>
-        <w:t xml:space="preserve"> </w:t>
-      </w:r>
-      <w:r>
-        <w:rPr>
-          <w:rFonts w:ascii="Arial Unicode MS" w:hAnsi="Arial Unicode MS"/>
-          <w:sz w:val="20"/>
-          <w:szCs w:val="20"/>
-        </w:rPr>
-        <w:t>✩</w:t>
-      </w:r>
-      <w:r>
-        <w:rPr>
-          <w:sz w:val="20"/>
-          <w:szCs w:val="20"/>
-        </w:rPr>
-        <w:t xml:space="preserve"> </w:t>
-      </w:r>
-      <w:r>
-        <w:rPr>
-          <w:rFonts w:ascii="Arial Unicode MS" w:hAnsi="Arial Unicode MS"/>
-          <w:sz w:val="20"/>
-          <w:szCs w:val="20"/>
-        </w:rPr>
-        <w:t>✩</w:t>
-      </w:r>
-      <w:r>
-        <w:rPr>
-          <w:sz w:val="20"/>
-          <w:szCs w:val="20"/>
-        </w:rPr>
-        <w:t xml:space="preserve"> </w:t>
-      </w:r>
-      <w:r>
-        <w:rPr>
-          <w:rFonts w:ascii="Arial Unicode MS" w:hAnsi="Arial Unicode MS"/>
-          <w:sz w:val="20"/>
-          <w:szCs w:val="20"/>
-        </w:rPr>
-        <w:t>✩</w:t>
-      </w:r>
-      <w:r>
-        <w:rPr>
-          <w:sz w:val="20"/>
-          <w:szCs w:val="20"/>
-        </w:rPr>
-        <w:t xml:space="preserve"> </w:t>
-      </w:r>
-      <w:r>
-        <w:rPr>
-          <w:rFonts w:ascii="Arial Unicode MS" w:hAnsi="Arial Unicode MS"/>
-          <w:sz w:val="20"/>
-          <w:szCs w:val="20"/>
-        </w:rPr>
-        <w:t>✩</w:t>
-      </w:r>
-    </w:p>
-    <w:p>
-      <w:pPr>
-        <w:pStyle w:val="Body"/>
-        <w:rPr>
-          <w:sz w:val="20"/>
-          <w:szCs w:val="20"/>
-        </w:rPr>
-      </w:pPr>
-    </w:p>
-    <w:p>
-      <w:pPr>
-        <w:pStyle w:val="Body"/>
-        <w:rPr>
-          <w:sz w:val="20"/>
-          <w:szCs w:val="20"/>
-        </w:rPr>
-      </w:pPr>
-    </w:p>
-    <w:p>
-      <w:pPr>
-        <w:pStyle w:val="Body"/>
-        <w:rPr>
-          <w:sz w:val="20"/>
-          <w:szCs w:val="20"/>
-        </w:rPr>
-      </w:pPr>
-      <w:r>
-        <w:rPr>
-          <w:b/>
-          <w:bCs/>
-          <w:sz w:val="20"/>
-          <w:szCs w:val="20"/>
-        </w:rPr>
-        <w:t>A4.4</w:t>
-      </w:r>
-      <w:r>
-        <w:rPr>
-          <w:sz w:val="20"/>
-          <w:szCs w:val="20"/>
-        </w:rPr>
-        <w:t xml:space="preserve"> use a tracing technique to understand program flow and to identify and correct logic and run-time errors in computer programs;</w:t>
-      </w:r>
-    </w:p>
-    <w:p>
-      <w:pPr>
-        <w:pStyle w:val="Body"/>
-        <w:rPr>
-          <w:sz w:val="20"/>
-          <w:szCs w:val="20"/>
-        </w:rPr>
-      </w:pPr>
-    </w:p>
-    <w:tbl>
-      <w:tblPr>
-        <w:tblW w:w="12955" w:type="dxa"/>
-        <w:tblInd w:w="108" w:type="dxa"/>
-        <w:tblBorders>
-          <w:top w:val="single" w:sz="2" w:space="0" w:color="000000"/>
-          <w:left w:val="single" w:sz="2" w:space="0" w:color="000000"/>
-          <w:bottom w:val="single" w:sz="2" w:space="0" w:color="000000"/>
-          <w:right w:val="single" w:sz="2" w:space="0" w:color="000000"/>
-          <w:insideH w:val="single" w:sz="2" w:space="0" w:color="000000"/>
-          <w:insideV w:val="single" w:sz="2" w:space="0" w:color="000000"/>
-        </w:tblBorders>
-        <w:shd w:val="clear" w:color="auto" w:fill="BDC0BF"/>
-        <w:tblLayout w:type="fixed"/>
-        <w:tblLook w:val="04A0" w:firstRow="1" w:lastRow="0" w:firstColumn="1" w:lastColumn="0" w:noHBand="0" w:noVBand="1"/>
-      </w:tblPr>
-      <w:tblGrid>
-        <w:gridCol w:w="12955"/>
-      </w:tblGrid>
-      <w:tr>
-        <w:trPr>
-          <w:trHeight w:val="279"/>
-          <w:tblHeader/>
-        </w:trPr>
-        <w:tc>
-          <w:tcPr>
-            <w:tcW w:w="12955" w:type="dxa"/>
-            <w:tcBorders>
-              <w:top w:val="single" w:sz="2" w:space="0" w:color="000000"/>
-              <w:left w:val="single" w:sz="2" w:space="0" w:color="000000"/>
-              <w:bottom w:val="single" w:sz="4" w:space="0" w:color="000000"/>
-              <w:right w:val="single" w:sz="2" w:space="0" w:color="000000"/>
-            </w:tcBorders>
-            <w:shd w:val="clear" w:color="auto" w:fill="BDC0BF"/>
-            <w:tcMar>
-              <w:top w:w="80" w:type="dxa"/>
-              <w:left w:w="80" w:type="dxa"/>
-              <w:bottom w:w="80" w:type="dxa"/>
-              <w:right w:w="80" w:type="dxa"/>
-            </w:tcMar>
-          </w:tcPr>
-          <w:p>
-            <w:pPr>
-              <w:pStyle w:val="TableStyle1"/>
-            </w:pPr>
-            <w:r>
-              <w:t>Evidence:</w:t>
-            </w:r>
-            <w:r>
-              <w:rPr>
-                <w:b w:val="0"/>
-                <w:bCs w:val="0"/>
-              </w:rPr>
-              <w:t xml:space="preserve"> provide link(s) where possible, optionally provide brief explanatory text, add rows as needed</w:t>
-            </w:r>
-          </w:p>
-        </w:tc>
-      </w:tr>
-      <w:tr>
-        <w:tblPrEx>
-          <w:shd w:val="clear" w:color="auto" w:fill="auto"/>
-        </w:tblPrEx>
-        <w:trPr>
-          <w:trHeight w:val="279"/>
-        </w:trPr>
-        <w:tc>
-          <w:tcPr>
-            <w:tcW w:w="12955" w:type="dxa"/>
-            <w:tcBorders>
-              <w:top w:val="single" w:sz="4" w:space="0" w:color="000000"/>
-              <w:left w:val="single" w:sz="2" w:space="0" w:color="000000"/>
-              <w:bottom w:val="single" w:sz="2" w:space="0" w:color="000000"/>
-              <w:right w:val="single" w:sz="2" w:space="0" w:color="000000"/>
-            </w:tcBorders>
-            <w:shd w:val="clear" w:color="auto" w:fill="auto"/>
-            <w:tcMar>
-              <w:top w:w="80" w:type="dxa"/>
-              <w:left w:w="80" w:type="dxa"/>
-              <w:bottom w:w="80" w:type="dxa"/>
-              <w:right w:w="80" w:type="dxa"/>
-            </w:tcMar>
-          </w:tcPr>
-          <w:p/>
-        </w:tc>
-      </w:tr>
-      <w:tr>
-        <w:tblPrEx>
-          <w:shd w:val="clear" w:color="auto" w:fill="auto"/>
-        </w:tblPrEx>
-        <w:trPr>
-          <w:trHeight w:val="279"/>
-        </w:trPr>
-        <w:tc>
-          <w:tcPr>
-            <w:tcW w:w="12955" w:type="dxa"/>
-            <w:tcBorders>
-              <w:top w:val="single" w:sz="2" w:space="0" w:color="000000"/>
-              <w:left w:val="single" w:sz="2" w:space="0" w:color="000000"/>
-              <w:bottom w:val="single" w:sz="2" w:space="0" w:color="000000"/>
-              <w:right w:val="single" w:sz="2" w:space="0" w:color="000000"/>
-            </w:tcBorders>
-            <w:shd w:val="clear" w:color="auto" w:fill="EEEEEE"/>
-            <w:tcMar>
-              <w:top w:w="80" w:type="dxa"/>
-              <w:left w:w="80" w:type="dxa"/>
-              <w:bottom w:w="80" w:type="dxa"/>
-              <w:right w:w="80" w:type="dxa"/>
-            </w:tcMar>
-          </w:tcPr>
-          <w:p/>
-        </w:tc>
-      </w:tr>
-    </w:tbl>
-    <w:p>
-      <w:pPr>
-        <w:pStyle w:val="Body"/>
-        <w:rPr>
-          <w:sz w:val="20"/>
-          <w:szCs w:val="20"/>
-        </w:rPr>
-      </w:pPr>
-    </w:p>
-    <w:p>
-      <w:pPr>
-        <w:pStyle w:val="Body"/>
-        <w:rPr>
-          <w:sz w:val="20"/>
-          <w:szCs w:val="20"/>
-        </w:rPr>
-      </w:pPr>
-    </w:p>
-    <w:p>
-      <w:pPr>
-        <w:pStyle w:val="Body"/>
-        <w:rPr>
-          <w:b/>
-          <w:bCs/>
-          <w:sz w:val="20"/>
-          <w:szCs w:val="20"/>
-        </w:rPr>
-      </w:pPr>
-      <w:r>
-        <w:rPr>
-          <w:b/>
-          <w:bCs/>
-          <w:sz w:val="20"/>
-          <w:szCs w:val="20"/>
-        </w:rPr>
-        <w:t>Overall rating on this standard</w:t>
-      </w:r>
-      <w:r>
-        <w:rPr>
-          <w:sz w:val="20"/>
-          <w:szCs w:val="20"/>
-        </w:rPr>
-        <w:t xml:space="preserve">: </w:t>
-      </w:r>
-      <w:r>
-        <w:rPr>
-          <w:rFonts w:ascii="Arial Unicode MS" w:hAnsi="Arial Unicode MS"/>
-          <w:sz w:val="20"/>
-          <w:szCs w:val="20"/>
-        </w:rPr>
-        <w:t>✩</w:t>
-      </w:r>
-      <w:r>
-        <w:rPr>
-          <w:sz w:val="20"/>
-          <w:szCs w:val="20"/>
-        </w:rPr>
-        <w:t xml:space="preserve"> </w:t>
-      </w:r>
-      <w:r>
-        <w:rPr>
-          <w:rFonts w:ascii="Arial Unicode MS" w:hAnsi="Arial Unicode MS"/>
-          <w:sz w:val="20"/>
-          <w:szCs w:val="20"/>
-        </w:rPr>
-        <w:t>✩</w:t>
-      </w:r>
-      <w:r>
-        <w:rPr>
-          <w:sz w:val="20"/>
-          <w:szCs w:val="20"/>
-        </w:rPr>
-        <w:t xml:space="preserve"> </w:t>
-      </w:r>
-      <w:r>
-        <w:rPr>
-          <w:rFonts w:ascii="Arial Unicode MS" w:hAnsi="Arial Unicode MS"/>
-          <w:sz w:val="20"/>
-          <w:szCs w:val="20"/>
-        </w:rPr>
-        <w:t>✩</w:t>
-      </w:r>
-      <w:r>
-        <w:rPr>
-          <w:sz w:val="20"/>
-          <w:szCs w:val="20"/>
-        </w:rPr>
-        <w:t xml:space="preserve"> </w:t>
-      </w:r>
-      <w:r>
-        <w:rPr>
-          <w:rFonts w:ascii="Arial Unicode MS" w:hAnsi="Arial Unicode MS"/>
-          <w:sz w:val="20"/>
-          <w:szCs w:val="20"/>
-        </w:rPr>
-        <w:t>✩</w:t>
-      </w:r>
-      <w:r>
-        <w:rPr>
-          <w:sz w:val="20"/>
-          <w:szCs w:val="20"/>
-        </w:rPr>
-        <w:t xml:space="preserve"> </w:t>
-      </w:r>
-      <w:r>
-        <w:rPr>
-          <w:rFonts w:ascii="Arial Unicode MS" w:hAnsi="Arial Unicode MS"/>
-          <w:sz w:val="20"/>
-          <w:szCs w:val="20"/>
-        </w:rPr>
-        <w:t>✩</w:t>
-      </w:r>
-    </w:p>
-    <w:p>
-      <w:pPr>
-        <w:pStyle w:val="Body"/>
-        <w:rPr>
-          <w:sz w:val="20"/>
-          <w:szCs w:val="20"/>
-        </w:rPr>
-      </w:pPr>
-    </w:p>
-    <w:p>
-      <w:pPr>
-        <w:pStyle w:val="Body"/>
-        <w:rPr>
-          <w:sz w:val="20"/>
-          <w:szCs w:val="20"/>
-        </w:rPr>
-      </w:pPr>
-    </w:p>
-    <w:p>
-      <w:pPr>
-        <w:pStyle w:val="Body"/>
-        <w:rPr>
-          <w:sz w:val="20"/>
-          <w:szCs w:val="20"/>
-        </w:rPr>
-      </w:pPr>
-      <w:r>
-        <w:rPr>
-          <w:b/>
-          <w:bCs/>
-          <w:sz w:val="20"/>
-          <w:szCs w:val="20"/>
-        </w:rPr>
-        <w:t>A4.5</w:t>
-      </w:r>
-      <w:r>
-        <w:rPr>
-          <w:sz w:val="20"/>
-          <w:szCs w:val="20"/>
-        </w:rPr>
-        <w:t xml:space="preserve"> demonstrate the ability to validate a program using a full range of test cases.</w:t>
-      </w:r>
-    </w:p>
-    <w:p>
-      <w:pPr>
-        <w:pStyle w:val="Body"/>
-        <w:rPr>
-          <w:sz w:val="20"/>
-          <w:szCs w:val="20"/>
-        </w:rPr>
-      </w:pPr>
-    </w:p>
-    <w:tbl>
-      <w:tblPr>
-        <w:tblW w:w="12955" w:type="dxa"/>
-        <w:tblInd w:w="108" w:type="dxa"/>
-        <w:tblBorders>
-          <w:top w:val="single" w:sz="2" w:space="0" w:color="000000"/>
-          <w:left w:val="single" w:sz="2" w:space="0" w:color="000000"/>
-          <w:bottom w:val="single" w:sz="2" w:space="0" w:color="000000"/>
-          <w:right w:val="single" w:sz="2" w:space="0" w:color="000000"/>
-          <w:insideH w:val="single" w:sz="2" w:space="0" w:color="000000"/>
-          <w:insideV w:val="single" w:sz="2" w:space="0" w:color="000000"/>
-        </w:tblBorders>
-        <w:shd w:val="clear" w:color="auto" w:fill="BDC0BF"/>
-        <w:tblLayout w:type="fixed"/>
-        <w:tblLook w:val="04A0" w:firstRow="1" w:lastRow="0" w:firstColumn="1" w:lastColumn="0" w:noHBand="0" w:noVBand="1"/>
-      </w:tblPr>
-      <w:tblGrid>
-        <w:gridCol w:w="12955"/>
-      </w:tblGrid>
-      <w:tr>
-        <w:trPr>
-          <w:trHeight w:val="279"/>
-          <w:tblHeader/>
-        </w:trPr>
-        <w:tc>
-          <w:tcPr>
-            <w:tcW w:w="12955" w:type="dxa"/>
-            <w:tcBorders>
-              <w:top w:val="single" w:sz="2" w:space="0" w:color="000000"/>
-              <w:left w:val="single" w:sz="2" w:space="0" w:color="000000"/>
-              <w:bottom w:val="single" w:sz="4" w:space="0" w:color="000000"/>
-              <w:right w:val="single" w:sz="2" w:space="0" w:color="000000"/>
-            </w:tcBorders>
-            <w:shd w:val="clear" w:color="auto" w:fill="BDC0BF"/>
-            <w:tcMar>
-              <w:top w:w="80" w:type="dxa"/>
-              <w:left w:w="80" w:type="dxa"/>
-              <w:bottom w:w="80" w:type="dxa"/>
-              <w:right w:w="80" w:type="dxa"/>
-            </w:tcMar>
-          </w:tcPr>
-          <w:p>
-            <w:pPr>
-              <w:pStyle w:val="TableStyle1"/>
-            </w:pPr>
-            <w:r>
-              <w:t>Evidence:</w:t>
-            </w:r>
-            <w:r>
-              <w:rPr>
-                <w:b w:val="0"/>
-                <w:bCs w:val="0"/>
-              </w:rPr>
-              <w:t xml:space="preserve"> provide link(s) where possible, optionally provide brief explanatory text, add rows as needed</w:t>
-            </w:r>
-          </w:p>
-        </w:tc>
-      </w:tr>
-      <w:tr>
-        <w:tblPrEx>
-          <w:shd w:val="clear" w:color="auto" w:fill="auto"/>
-        </w:tblPrEx>
-        <w:trPr>
-          <w:trHeight w:val="279"/>
-        </w:trPr>
-        <w:tc>
-          <w:tcPr>
-            <w:tcW w:w="12955" w:type="dxa"/>
-            <w:tcBorders>
-              <w:top w:val="single" w:sz="4" w:space="0" w:color="000000"/>
-              <w:left w:val="single" w:sz="2" w:space="0" w:color="000000"/>
-              <w:bottom w:val="single" w:sz="2" w:space="0" w:color="000000"/>
-              <w:right w:val="single" w:sz="2" w:space="0" w:color="000000"/>
-            </w:tcBorders>
-            <w:shd w:val="clear" w:color="auto" w:fill="auto"/>
-            <w:tcMar>
-              <w:top w:w="80" w:type="dxa"/>
-              <w:left w:w="80" w:type="dxa"/>
-              <w:bottom w:w="80" w:type="dxa"/>
-              <w:right w:w="80" w:type="dxa"/>
-            </w:tcMar>
-          </w:tcPr>
-          <w:p/>
-        </w:tc>
-      </w:tr>
-      <w:tr>
-        <w:tblPrEx>
-          <w:shd w:val="clear" w:color="auto" w:fill="auto"/>
-        </w:tblPrEx>
-        <w:trPr>
-          <w:trHeight w:val="279"/>
-        </w:trPr>
-        <w:tc>
-          <w:tcPr>
-            <w:tcW w:w="12955" w:type="dxa"/>
-            <w:tcBorders>
-              <w:top w:val="single" w:sz="2" w:space="0" w:color="000000"/>
-              <w:left w:val="single" w:sz="2" w:space="0" w:color="000000"/>
-              <w:bottom w:val="single" w:sz="2" w:space="0" w:color="000000"/>
-              <w:right w:val="single" w:sz="2" w:space="0" w:color="000000"/>
-            </w:tcBorders>
-            <w:shd w:val="clear" w:color="auto" w:fill="EEEEEE"/>
-            <w:tcMar>
-              <w:top w:w="80" w:type="dxa"/>
-              <w:left w:w="80" w:type="dxa"/>
-              <w:bottom w:w="80" w:type="dxa"/>
-              <w:right w:w="80" w:type="dxa"/>
-            </w:tcMar>
-          </w:tcPr>
-          <w:p/>
-        </w:tc>
-      </w:tr>
-    </w:tbl>
-    <w:p>
-      <w:pPr>
-        <w:pStyle w:val="Body"/>
-        <w:rPr>
-          <w:sz w:val="20"/>
-          <w:szCs w:val="20"/>
-        </w:rPr>
-      </w:pPr>
-    </w:p>
-    <w:p>
-      <w:pPr>
-        <w:pStyle w:val="Body"/>
-        <w:rPr>
-          <w:sz w:val="20"/>
-          <w:szCs w:val="20"/>
-        </w:rPr>
-      </w:pPr>
-    </w:p>
-    <w:p>
-      <w:pPr>
-        <w:pStyle w:val="Body"/>
-        <w:rPr>
-          <w:b/>
-          <w:bCs/>
-          <w:sz w:val="20"/>
-          <w:szCs w:val="20"/>
-        </w:rPr>
-      </w:pPr>
-      <w:r>
-        <w:rPr>
-          <w:b/>
-          <w:bCs/>
-          <w:sz w:val="20"/>
-          <w:szCs w:val="20"/>
-        </w:rPr>
-        <w:t>Overall rating on this standard</w:t>
-      </w:r>
-      <w:r>
-        <w:rPr>
-          <w:sz w:val="20"/>
-          <w:szCs w:val="20"/>
-        </w:rPr>
-        <w:t xml:space="preserve">: </w:t>
-      </w:r>
-      <w:r>
-        <w:rPr>
-          <w:rFonts w:ascii="Arial Unicode MS" w:hAnsi="Arial Unicode MS"/>
-          <w:sz w:val="20"/>
-          <w:szCs w:val="20"/>
-        </w:rPr>
-        <w:t>✩</w:t>
-      </w:r>
-      <w:r>
-        <w:rPr>
-          <w:sz w:val="20"/>
-          <w:szCs w:val="20"/>
-        </w:rPr>
-        <w:t xml:space="preserve"> </w:t>
-      </w:r>
-      <w:r>
-        <w:rPr>
-          <w:rFonts w:ascii="Arial Unicode MS" w:hAnsi="Arial Unicode MS"/>
-          <w:sz w:val="20"/>
-          <w:szCs w:val="20"/>
-        </w:rPr>
-        <w:t>✩</w:t>
-      </w:r>
-      <w:r>
-        <w:rPr>
-          <w:sz w:val="20"/>
-          <w:szCs w:val="20"/>
-        </w:rPr>
-        <w:t xml:space="preserve"> </w:t>
-      </w:r>
-      <w:r>
-        <w:rPr>
-          <w:rFonts w:ascii="Arial Unicode MS" w:hAnsi="Arial Unicode MS"/>
-          <w:sz w:val="20"/>
-          <w:szCs w:val="20"/>
-        </w:rPr>
-        <w:t>✩</w:t>
-      </w:r>
-      <w:r>
-        <w:rPr>
-          <w:sz w:val="20"/>
-          <w:szCs w:val="20"/>
-        </w:rPr>
-        <w:t xml:space="preserve"> </w:t>
-      </w:r>
-      <w:r>
-        <w:rPr>
-          <w:rFonts w:ascii="Arial Unicode MS" w:hAnsi="Arial Unicode MS"/>
-          <w:sz w:val="20"/>
-          <w:szCs w:val="20"/>
-        </w:rPr>
-        <w:t>✩</w:t>
-      </w:r>
-      <w:r>
-        <w:rPr>
-          <w:sz w:val="20"/>
-          <w:szCs w:val="20"/>
-        </w:rPr>
-        <w:t xml:space="preserve"> </w:t>
-      </w:r>
-      <w:r>
-        <w:rPr>
-          <w:rFonts w:ascii="Arial Unicode MS" w:hAnsi="Arial Unicode MS"/>
-          <w:sz w:val="20"/>
-          <w:szCs w:val="20"/>
-        </w:rPr>
-        <w:t>✩</w:t>
-      </w:r>
-    </w:p>
-    <w:p>
-      <w:pPr>
-        <w:pStyle w:val="Body"/>
-        <w:rPr>
-          <w:sz w:val="20"/>
-          <w:szCs w:val="20"/>
-        </w:rPr>
-      </w:pPr>
-    </w:p>
-    <w:p>
-      <w:pPr>
-        <w:pStyle w:val="Body"/>
-      </w:pPr>
-    </w:p>
-    <w:p>
-      <w:pPr>
-        <w:pStyle w:val="Body"/>
-      </w:pPr>
-    </w:p>
-    <w:p>
-      <w:pPr>
-        <w:pStyle w:val="Body"/>
-      </w:pPr>
-    </w:p>
-    <w:p>
-      <w:pPr>
-        <w:pStyle w:val="Body"/>
-      </w:pPr>
-    </w:p>
-    <w:p>
-      <w:pPr>
-        <w:pStyle w:val="Body"/>
-      </w:pPr>
-    </w:p>
-    <w:p>
-      <w:pPr>
-        <w:pStyle w:val="Body"/>
-      </w:pPr>
-    </w:p>
-    <w:p>
-      <w:pPr>
-        <w:pStyle w:val="Heading3"/>
-        <w:rPr>
-          <w:sz w:val="22"/>
-          <w:szCs w:val="22"/>
-        </w:rPr>
+      </w:pPr>
+    </w:p>
+    <w:p>
+      <w:pPr>
+        <w:pStyle w:val="Body"/>
+        <w:rPr>
+          <w:sz w:val="20"/>
+          <w:szCs w:val="20"/>
+        </w:rPr>
+      </w:pPr>
+    </w:p>
+    <w:p>
+      <w:pPr>
+        <w:pStyle w:val="Heading2"/>
       </w:pPr>
       <w:r>
         <w:lastRenderedPageBreak/>
-        <w:t>B1. Problem-solving Strategies</w:t>
-      </w:r>
-      <w:r>
-        <w:rPr>
-          <w:rFonts w:ascii="Arial Unicode MS" w:hAnsi="Arial Unicode MS"/>
-        </w:rPr>
-        <w:br/>
-      </w:r>
-      <w:r>
-        <w:t>U</w:t>
-      </w:r>
-      <w:r>
-        <w:rPr>
-          <w:sz w:val="22"/>
-          <w:szCs w:val="22"/>
-        </w:rPr>
-        <w:t>se a variety of problem-solving strategies to solve different types of problems independently and as part of a team;</w:t>
-      </w:r>
-    </w:p>
-    <w:p>
-      <w:pPr>
-        <w:pStyle w:val="Body"/>
-        <w:rPr>
-          <w:sz w:val="20"/>
-          <w:szCs w:val="20"/>
-        </w:rPr>
-      </w:pPr>
-      <w:r>
-        <w:rPr>
-          <w:b/>
-          <w:bCs/>
-          <w:sz w:val="20"/>
-          <w:szCs w:val="20"/>
-        </w:rPr>
-        <w:t>B1.1</w:t>
-      </w:r>
-      <w:r>
-        <w:rPr>
-          <w:sz w:val="20"/>
-          <w:szCs w:val="20"/>
-        </w:rPr>
-        <w:t xml:space="preserve"> use various problem-solving strategies (e.g., stepwise refinement, divide and conquer, working backwards, examples, extreme cases, tables and charts, trial and error) when solving different types of problems;</w:t>
-      </w:r>
-    </w:p>
-    <w:p>
-      <w:pPr>
-        <w:pStyle w:val="Body"/>
-        <w:rPr>
-          <w:sz w:val="20"/>
-          <w:szCs w:val="20"/>
-        </w:rPr>
-      </w:pPr>
-    </w:p>
-    <w:tbl>
-      <w:tblPr>
-        <w:tblW w:w="12955" w:type="dxa"/>
-        <w:tblInd w:w="108" w:type="dxa"/>
-        <w:tblBorders>
-          <w:top w:val="single" w:sz="2" w:space="0" w:color="000000"/>
-          <w:left w:val="single" w:sz="2" w:space="0" w:color="000000"/>
-          <w:bottom w:val="single" w:sz="2" w:space="0" w:color="000000"/>
-          <w:right w:val="single" w:sz="2" w:space="0" w:color="000000"/>
-          <w:insideH w:val="single" w:sz="2" w:space="0" w:color="000000"/>
-          <w:insideV w:val="single" w:sz="2" w:space="0" w:color="000000"/>
-        </w:tblBorders>
-        <w:shd w:val="clear" w:color="auto" w:fill="BDC0BF"/>
-        <w:tblLayout w:type="fixed"/>
-        <w:tblLook w:val="04A0" w:firstRow="1" w:lastRow="0" w:firstColumn="1" w:lastColumn="0" w:noHBand="0" w:noVBand="1"/>
-      </w:tblPr>
-      <w:tblGrid>
-        <w:gridCol w:w="12955"/>
-      </w:tblGrid>
-      <w:tr>
-        <w:trPr>
-          <w:trHeight w:val="279"/>
-          <w:tblHeader/>
-        </w:trPr>
-        <w:tc>
-          <w:tcPr>
-            <w:tcW w:w="12955" w:type="dxa"/>
-            <w:tcBorders>
-              <w:top w:val="single" w:sz="2" w:space="0" w:color="000000"/>
-              <w:left w:val="single" w:sz="2" w:space="0" w:color="000000"/>
-              <w:bottom w:val="single" w:sz="4" w:space="0" w:color="000000"/>
-              <w:right w:val="single" w:sz="2" w:space="0" w:color="000000"/>
-            </w:tcBorders>
-            <w:shd w:val="clear" w:color="auto" w:fill="BDC0BF"/>
-            <w:tcMar>
-              <w:top w:w="80" w:type="dxa"/>
-              <w:left w:w="80" w:type="dxa"/>
-              <w:bottom w:w="80" w:type="dxa"/>
-              <w:right w:w="80" w:type="dxa"/>
-            </w:tcMar>
-          </w:tcPr>
-          <w:p>
-            <w:pPr>
-              <w:pStyle w:val="TableStyle1"/>
-            </w:pPr>
-            <w:r>
-              <w:t>Evidence:</w:t>
-            </w:r>
-            <w:r>
-              <w:rPr>
-                <w:b w:val="0"/>
-                <w:bCs w:val="0"/>
-              </w:rPr>
-              <w:t xml:space="preserve"> provide link(s) where possible, optionally provide brief explanatory text, add rows as needed</w:t>
-            </w:r>
-          </w:p>
-        </w:tc>
-      </w:tr>
-      <w:tr>
-        <w:tblPrEx>
-          <w:shd w:val="clear" w:color="auto" w:fill="auto"/>
-        </w:tblPrEx>
-        <w:trPr>
-          <w:trHeight w:val="279"/>
-        </w:trPr>
-        <w:tc>
-          <w:tcPr>
-            <w:tcW w:w="12955" w:type="dxa"/>
-            <w:tcBorders>
-              <w:top w:val="single" w:sz="4" w:space="0" w:color="000000"/>
-              <w:left w:val="single" w:sz="2" w:space="0" w:color="000000"/>
-              <w:bottom w:val="single" w:sz="2" w:space="0" w:color="000000"/>
-              <w:right w:val="single" w:sz="2" w:space="0" w:color="000000"/>
-            </w:tcBorders>
-            <w:shd w:val="clear" w:color="auto" w:fill="auto"/>
-            <w:tcMar>
-              <w:top w:w="80" w:type="dxa"/>
-              <w:left w:w="80" w:type="dxa"/>
-              <w:bottom w:w="80" w:type="dxa"/>
-              <w:right w:w="80" w:type="dxa"/>
-            </w:tcMar>
-          </w:tcPr>
-          <w:p/>
-        </w:tc>
-      </w:tr>
-      <w:tr>
-        <w:tblPrEx>
-          <w:shd w:val="clear" w:color="auto" w:fill="auto"/>
-        </w:tblPrEx>
-        <w:trPr>
-          <w:trHeight w:val="279"/>
-        </w:trPr>
-        <w:tc>
-          <w:tcPr>
-            <w:tcW w:w="12955" w:type="dxa"/>
-            <w:tcBorders>
-              <w:top w:val="single" w:sz="2" w:space="0" w:color="000000"/>
-              <w:left w:val="single" w:sz="2" w:space="0" w:color="000000"/>
-              <w:bottom w:val="single" w:sz="2" w:space="0" w:color="000000"/>
-              <w:right w:val="single" w:sz="2" w:space="0" w:color="000000"/>
-            </w:tcBorders>
-            <w:shd w:val="clear" w:color="auto" w:fill="EEEEEE"/>
-            <w:tcMar>
-              <w:top w:w="80" w:type="dxa"/>
-              <w:left w:w="80" w:type="dxa"/>
-              <w:bottom w:w="80" w:type="dxa"/>
-              <w:right w:w="80" w:type="dxa"/>
-            </w:tcMar>
-          </w:tcPr>
-          <w:p/>
-        </w:tc>
-      </w:tr>
-    </w:tbl>
-    <w:p>
-      <w:pPr>
-        <w:pStyle w:val="Body"/>
-        <w:rPr>
-          <w:sz w:val="20"/>
-          <w:szCs w:val="20"/>
-        </w:rPr>
-      </w:pPr>
-    </w:p>
-    <w:p>
-      <w:pPr>
-        <w:pStyle w:val="Body"/>
-        <w:rPr>
-          <w:sz w:val="20"/>
-          <w:szCs w:val="20"/>
-        </w:rPr>
-      </w:pPr>
-    </w:p>
-    <w:p>
-      <w:pPr>
-        <w:pStyle w:val="Body"/>
-        <w:rPr>
-          <w:b/>
-          <w:bCs/>
-          <w:sz w:val="20"/>
-          <w:szCs w:val="20"/>
-        </w:rPr>
-      </w:pPr>
-      <w:r>
-        <w:rPr>
-          <w:b/>
-          <w:bCs/>
-          <w:sz w:val="20"/>
-          <w:szCs w:val="20"/>
-        </w:rPr>
-        <w:t>Overall rating on this standard</w:t>
-      </w:r>
-      <w:r>
-        <w:rPr>
-          <w:sz w:val="20"/>
-          <w:szCs w:val="20"/>
-        </w:rPr>
-        <w:t xml:space="preserve">: </w:t>
-      </w:r>
-      <w:r>
-        <w:rPr>
-          <w:rFonts w:ascii="Arial Unicode MS" w:hAnsi="Arial Unicode MS"/>
-          <w:sz w:val="20"/>
-          <w:szCs w:val="20"/>
-        </w:rPr>
-        <w:t>✩</w:t>
-      </w:r>
-      <w:r>
-        <w:rPr>
-          <w:sz w:val="20"/>
-          <w:szCs w:val="20"/>
-        </w:rPr>
-        <w:t xml:space="preserve"> </w:t>
-      </w:r>
-      <w:r>
-        <w:rPr>
-          <w:rFonts w:ascii="Arial Unicode MS" w:hAnsi="Arial Unicode MS"/>
-          <w:sz w:val="20"/>
-          <w:szCs w:val="20"/>
-        </w:rPr>
-        <w:t>✩</w:t>
-      </w:r>
-      <w:r>
-        <w:rPr>
-          <w:sz w:val="20"/>
-          <w:szCs w:val="20"/>
-        </w:rPr>
-        <w:t xml:space="preserve"> </w:t>
-      </w:r>
-      <w:r>
-        <w:rPr>
-          <w:rFonts w:ascii="Arial Unicode MS" w:hAnsi="Arial Unicode MS"/>
-          <w:sz w:val="20"/>
-          <w:szCs w:val="20"/>
-        </w:rPr>
-        <w:t>✩</w:t>
-      </w:r>
-      <w:r>
-        <w:rPr>
-          <w:sz w:val="20"/>
-          <w:szCs w:val="20"/>
-        </w:rPr>
-        <w:t xml:space="preserve"> </w:t>
-      </w:r>
-      <w:r>
-        <w:rPr>
-          <w:rFonts w:ascii="Arial Unicode MS" w:hAnsi="Arial Unicode MS"/>
-          <w:sz w:val="20"/>
-          <w:szCs w:val="20"/>
-        </w:rPr>
-        <w:t>✩</w:t>
-      </w:r>
-      <w:r>
-        <w:rPr>
-          <w:sz w:val="20"/>
-          <w:szCs w:val="20"/>
-        </w:rPr>
-        <w:t xml:space="preserve"> </w:t>
-      </w:r>
-      <w:r>
-        <w:rPr>
-          <w:rFonts w:ascii="Arial Unicode MS" w:hAnsi="Arial Unicode MS"/>
-          <w:sz w:val="20"/>
-          <w:szCs w:val="20"/>
-        </w:rPr>
-        <w:t>✩</w:t>
-      </w:r>
-    </w:p>
-    <w:p>
-      <w:pPr>
-        <w:pStyle w:val="Body"/>
-        <w:rPr>
-          <w:sz w:val="20"/>
-          <w:szCs w:val="20"/>
-        </w:rPr>
-      </w:pPr>
-    </w:p>
-    <w:p>
-      <w:pPr>
-        <w:pStyle w:val="Body"/>
-        <w:rPr>
-          <w:sz w:val="20"/>
-          <w:szCs w:val="20"/>
-        </w:rPr>
-      </w:pPr>
-      <w:r>
-        <w:rPr>
-          <w:b/>
-          <w:bCs/>
-          <w:sz w:val="20"/>
-          <w:szCs w:val="20"/>
-        </w:rPr>
-        <w:t>B1.2</w:t>
-      </w:r>
-      <w:r>
-        <w:rPr>
-          <w:sz w:val="20"/>
-          <w:szCs w:val="20"/>
-        </w:rPr>
-        <w:t xml:space="preserve"> demonstrate the ability to solve problems independently and as part of a team; </w:t>
-      </w:r>
-    </w:p>
-    <w:p>
-      <w:pPr>
-        <w:pStyle w:val="Body"/>
-        <w:rPr>
-          <w:sz w:val="20"/>
-          <w:szCs w:val="20"/>
-        </w:rPr>
-      </w:pPr>
-    </w:p>
-    <w:tbl>
-      <w:tblPr>
-        <w:tblW w:w="12955" w:type="dxa"/>
-        <w:tblInd w:w="108" w:type="dxa"/>
-        <w:tblBorders>
-          <w:top w:val="single" w:sz="2" w:space="0" w:color="000000"/>
-          <w:left w:val="single" w:sz="2" w:space="0" w:color="000000"/>
-          <w:bottom w:val="single" w:sz="2" w:space="0" w:color="000000"/>
-          <w:right w:val="single" w:sz="2" w:space="0" w:color="000000"/>
-          <w:insideH w:val="single" w:sz="2" w:space="0" w:color="000000"/>
-          <w:insideV w:val="single" w:sz="2" w:space="0" w:color="000000"/>
-        </w:tblBorders>
-        <w:shd w:val="clear" w:color="auto" w:fill="BDC0BF"/>
-        <w:tblLayout w:type="fixed"/>
-        <w:tblLook w:val="04A0" w:firstRow="1" w:lastRow="0" w:firstColumn="1" w:lastColumn="0" w:noHBand="0" w:noVBand="1"/>
-      </w:tblPr>
-      <w:tblGrid>
-        <w:gridCol w:w="12955"/>
-      </w:tblGrid>
-      <w:tr>
-        <w:trPr>
-          <w:trHeight w:val="279"/>
-          <w:tblHeader/>
-        </w:trPr>
-        <w:tc>
-          <w:tcPr>
-            <w:tcW w:w="12955" w:type="dxa"/>
-            <w:tcBorders>
-              <w:top w:val="single" w:sz="2" w:space="0" w:color="000000"/>
-              <w:left w:val="single" w:sz="2" w:space="0" w:color="000000"/>
-              <w:bottom w:val="single" w:sz="4" w:space="0" w:color="000000"/>
-              <w:right w:val="single" w:sz="2" w:space="0" w:color="000000"/>
-            </w:tcBorders>
-            <w:shd w:val="clear" w:color="auto" w:fill="BDC0BF"/>
-            <w:tcMar>
-              <w:top w:w="80" w:type="dxa"/>
-              <w:left w:w="80" w:type="dxa"/>
-              <w:bottom w:w="80" w:type="dxa"/>
-              <w:right w:w="80" w:type="dxa"/>
-            </w:tcMar>
-          </w:tcPr>
-          <w:p>
-            <w:pPr>
-              <w:pStyle w:val="TableStyle1"/>
-            </w:pPr>
-            <w:r>
-              <w:t>Evidence:</w:t>
-            </w:r>
-            <w:r>
-              <w:rPr>
-                <w:b w:val="0"/>
-                <w:bCs w:val="0"/>
-              </w:rPr>
-              <w:t xml:space="preserve"> provide link(s) where possible, optionally provide brief explanatory text, add rows as needed</w:t>
-            </w:r>
-          </w:p>
-        </w:tc>
-      </w:tr>
-      <w:tr>
-        <w:tblPrEx>
-          <w:shd w:val="clear" w:color="auto" w:fill="auto"/>
-        </w:tblPrEx>
-        <w:trPr>
-          <w:trHeight w:val="279"/>
-        </w:trPr>
-        <w:tc>
-          <w:tcPr>
-            <w:tcW w:w="12955" w:type="dxa"/>
-            <w:tcBorders>
-              <w:top w:val="single" w:sz="4" w:space="0" w:color="000000"/>
-              <w:left w:val="single" w:sz="2" w:space="0" w:color="000000"/>
-              <w:bottom w:val="single" w:sz="2" w:space="0" w:color="000000"/>
-              <w:right w:val="single" w:sz="2" w:space="0" w:color="000000"/>
-            </w:tcBorders>
-            <w:shd w:val="clear" w:color="auto" w:fill="auto"/>
-            <w:tcMar>
-              <w:top w:w="80" w:type="dxa"/>
-              <w:left w:w="80" w:type="dxa"/>
-              <w:bottom w:w="80" w:type="dxa"/>
-              <w:right w:w="80" w:type="dxa"/>
-            </w:tcMar>
-          </w:tcPr>
-          <w:p/>
-        </w:tc>
-      </w:tr>
-      <w:tr>
-        <w:tblPrEx>
-          <w:shd w:val="clear" w:color="auto" w:fill="auto"/>
-        </w:tblPrEx>
-        <w:trPr>
-          <w:trHeight w:val="279"/>
-        </w:trPr>
-        <w:tc>
-          <w:tcPr>
-            <w:tcW w:w="12955" w:type="dxa"/>
-            <w:tcBorders>
-              <w:top w:val="single" w:sz="2" w:space="0" w:color="000000"/>
-              <w:left w:val="single" w:sz="2" w:space="0" w:color="000000"/>
-              <w:bottom w:val="single" w:sz="2" w:space="0" w:color="000000"/>
-              <w:right w:val="single" w:sz="2" w:space="0" w:color="000000"/>
-            </w:tcBorders>
-            <w:shd w:val="clear" w:color="auto" w:fill="EEEEEE"/>
-            <w:tcMar>
-              <w:top w:w="80" w:type="dxa"/>
-              <w:left w:w="80" w:type="dxa"/>
-              <w:bottom w:w="80" w:type="dxa"/>
-              <w:right w:w="80" w:type="dxa"/>
-            </w:tcMar>
-          </w:tcPr>
-          <w:p/>
-        </w:tc>
-      </w:tr>
-    </w:tbl>
-    <w:p>
-      <w:pPr>
-        <w:pStyle w:val="Body"/>
-        <w:rPr>
-          <w:sz w:val="20"/>
-          <w:szCs w:val="20"/>
-        </w:rPr>
-      </w:pPr>
-    </w:p>
-    <w:p>
-      <w:pPr>
-        <w:pStyle w:val="Body"/>
-        <w:rPr>
-          <w:sz w:val="20"/>
-          <w:szCs w:val="20"/>
-        </w:rPr>
-      </w:pPr>
-    </w:p>
-    <w:p>
-      <w:pPr>
-        <w:pStyle w:val="Body"/>
-        <w:rPr>
-          <w:b/>
-          <w:bCs/>
-          <w:sz w:val="20"/>
-          <w:szCs w:val="20"/>
-        </w:rPr>
-      </w:pPr>
-      <w:r>
-        <w:rPr>
-          <w:b/>
-          <w:bCs/>
-          <w:sz w:val="20"/>
-          <w:szCs w:val="20"/>
-        </w:rPr>
-        <w:t>Overall rating on this standard</w:t>
-      </w:r>
-      <w:r>
-        <w:rPr>
-          <w:sz w:val="20"/>
-          <w:szCs w:val="20"/>
-        </w:rPr>
-        <w:t xml:space="preserve">: </w:t>
-      </w:r>
-      <w:r>
-        <w:rPr>
-          <w:rFonts w:ascii="Arial Unicode MS" w:hAnsi="Arial Unicode MS"/>
-          <w:sz w:val="20"/>
-          <w:szCs w:val="20"/>
-        </w:rPr>
-        <w:t>✩</w:t>
-      </w:r>
-      <w:r>
-        <w:rPr>
-          <w:sz w:val="20"/>
-          <w:szCs w:val="20"/>
-        </w:rPr>
-        <w:t xml:space="preserve"> </w:t>
-      </w:r>
-      <w:r>
-        <w:rPr>
-          <w:rFonts w:ascii="Arial Unicode MS" w:hAnsi="Arial Unicode MS"/>
-          <w:sz w:val="20"/>
-          <w:szCs w:val="20"/>
-        </w:rPr>
-        <w:t>✩</w:t>
-      </w:r>
-      <w:r>
-        <w:rPr>
-          <w:sz w:val="20"/>
-          <w:szCs w:val="20"/>
-        </w:rPr>
-        <w:t xml:space="preserve"> </w:t>
-      </w:r>
-      <w:r>
-        <w:rPr>
-          <w:rFonts w:ascii="Arial Unicode MS" w:hAnsi="Arial Unicode MS"/>
-          <w:sz w:val="20"/>
-          <w:szCs w:val="20"/>
-        </w:rPr>
-        <w:t>✩</w:t>
-      </w:r>
-      <w:r>
-        <w:rPr>
-          <w:sz w:val="20"/>
-          <w:szCs w:val="20"/>
-        </w:rPr>
-        <w:t xml:space="preserve"> </w:t>
-      </w:r>
-      <w:r>
-        <w:rPr>
-          <w:rFonts w:ascii="Arial Unicode MS" w:hAnsi="Arial Unicode MS"/>
-          <w:sz w:val="20"/>
-          <w:szCs w:val="20"/>
-        </w:rPr>
-        <w:t>✩</w:t>
-      </w:r>
-      <w:r>
-        <w:rPr>
-          <w:sz w:val="20"/>
-          <w:szCs w:val="20"/>
-        </w:rPr>
-        <w:t xml:space="preserve"> </w:t>
-      </w:r>
-      <w:r>
-        <w:rPr>
-          <w:rFonts w:ascii="Arial Unicode MS" w:hAnsi="Arial Unicode MS"/>
-          <w:sz w:val="20"/>
-          <w:szCs w:val="20"/>
-        </w:rPr>
-        <w:t>✩</w:t>
-      </w:r>
-    </w:p>
-    <w:p>
-      <w:pPr>
-        <w:pStyle w:val="Body"/>
-      </w:pPr>
-    </w:p>
-    <w:p>
-      <w:pPr>
-        <w:pStyle w:val="Body"/>
-        <w:rPr>
-          <w:sz w:val="20"/>
-          <w:szCs w:val="20"/>
-        </w:rPr>
-      </w:pPr>
-    </w:p>
-    <w:p>
-      <w:pPr>
-        <w:pStyle w:val="Heading2"/>
-      </w:pPr>
-      <w:r>
         <w:t>Comments and Proposal for Level of Achievement</w:t>
       </w:r>
     </w:p>
@@ -5223,8 +5611,8 @@
       </w:pPr>
     </w:p>
     <w:sectPr>
-      <w:headerReference w:type="default" r:id="rId12"/>
-      <w:footerReference w:type="default" r:id="rId13"/>
+      <w:headerReference w:type="default" r:id="rId24"/>
+      <w:footerReference w:type="default" r:id="rId25"/>
       <w:pgSz w:w="15840" w:h="12240" w:orient="landscape"/>
       <w:pgMar w:top="1440" w:right="1440" w:bottom="1440" w:left="1440" w:header="720" w:footer="864" w:gutter="0"/>
       <w:cols w:space="720"/>
@@ -5286,7 +5674,7 @@
       <w:rPr>
         <w:noProof/>
       </w:rPr>
-      <w:t>5</w:t>
+      <w:t>10</w:t>
     </w:r>
     <w:r>
       <w:fldChar w:fldCharType="end"/>
@@ -5294,14 +5682,27 @@
     <w:r>
       <w:t xml:space="preserve"> of </w:t>
     </w:r>
-    <w:fldSimple w:instr=" NUMPAGES ">
-      <w:r>
-        <w:rPr>
-          <w:noProof/>
-        </w:rPr>
-        <w:t>10</w:t>
-      </w:r>
-    </w:fldSimple>
+    <w:r>
+      <w:fldChar w:fldCharType="begin"/>
+    </w:r>
+    <w:r>
+      <w:instrText xml:space="preserve"> NUMPAGES </w:instrText>
+    </w:r>
+    <w:r>
+      <w:fldChar w:fldCharType="separate"/>
+    </w:r>
+    <w:r>
+      <w:rPr>
+        <w:noProof/>
+      </w:rPr>
+      <w:t>13</w:t>
+    </w:r>
+    <w:r>
+      <w:rPr>
+        <w:noProof/>
+      </w:rPr>
+      <w:fldChar w:fldCharType="end"/>
+    </w:r>
   </w:p>
 </w:ftr>
 </file>
@@ -5359,6 +5760,232 @@
     <w:numStyleLink w:val="Numbered"/>
   </w:abstractNum>
   <w:abstractNum w:abstractNumId="1">
+    <w:nsid w:val="20232708"/>
+    <w:multiLevelType w:val="hybridMultilevel"/>
+    <w:tmpl w:val="E042CE1C"/>
+    <w:lvl w:ilvl="0" w:tplc="40D468A4">
+      <w:start w:val="5"/>
+      <w:numFmt w:val="bullet"/>
+      <w:lvlText w:val="-"/>
+      <w:lvlJc w:val="left"/>
+      <w:pPr>
+        <w:ind w:left="720" w:hanging="360"/>
+      </w:pPr>
+      <w:rPr>
+        <w:rFonts w:ascii="Times New Roman" w:eastAsia="Arial Unicode MS" w:hAnsi="Times New Roman" w:cs="Times New Roman" w:hint="default"/>
+      </w:rPr>
+    </w:lvl>
+    <w:lvl w:ilvl="1" w:tplc="04090003" w:tentative="1">
+      <w:start w:val="1"/>
+      <w:numFmt w:val="bullet"/>
+      <w:lvlText w:val="o"/>
+      <w:lvlJc w:val="left"/>
+      <w:pPr>
+        <w:ind w:left="1440" w:hanging="360"/>
+      </w:pPr>
+      <w:rPr>
+        <w:rFonts w:ascii="Courier New" w:hAnsi="Courier New" w:cs="Courier New" w:hint="default"/>
+      </w:rPr>
+    </w:lvl>
+    <w:lvl w:ilvl="2" w:tplc="04090005" w:tentative="1">
+      <w:start w:val="1"/>
+      <w:numFmt w:val="bullet"/>
+      <w:lvlText w:val=""/>
+      <w:lvlJc w:val="left"/>
+      <w:pPr>
+        <w:ind w:left="2160" w:hanging="360"/>
+      </w:pPr>
+      <w:rPr>
+        <w:rFonts w:ascii="Wingdings" w:hAnsi="Wingdings" w:hint="default"/>
+      </w:rPr>
+    </w:lvl>
+    <w:lvl w:ilvl="3" w:tplc="04090001" w:tentative="1">
+      <w:start w:val="1"/>
+      <w:numFmt w:val="bullet"/>
+      <w:lvlText w:val=""/>
+      <w:lvlJc w:val="left"/>
+      <w:pPr>
+        <w:ind w:left="2880" w:hanging="360"/>
+      </w:pPr>
+      <w:rPr>
+        <w:rFonts w:ascii="Symbol" w:hAnsi="Symbol" w:hint="default"/>
+      </w:rPr>
+    </w:lvl>
+    <w:lvl w:ilvl="4" w:tplc="04090003" w:tentative="1">
+      <w:start w:val="1"/>
+      <w:numFmt w:val="bullet"/>
+      <w:lvlText w:val="o"/>
+      <w:lvlJc w:val="left"/>
+      <w:pPr>
+        <w:ind w:left="3600" w:hanging="360"/>
+      </w:pPr>
+      <w:rPr>
+        <w:rFonts w:ascii="Courier New" w:hAnsi="Courier New" w:cs="Courier New" w:hint="default"/>
+      </w:rPr>
+    </w:lvl>
+    <w:lvl w:ilvl="5" w:tplc="04090005" w:tentative="1">
+      <w:start w:val="1"/>
+      <w:numFmt w:val="bullet"/>
+      <w:lvlText w:val=""/>
+      <w:lvlJc w:val="left"/>
+      <w:pPr>
+        <w:ind w:left="4320" w:hanging="360"/>
+      </w:pPr>
+      <w:rPr>
+        <w:rFonts w:ascii="Wingdings" w:hAnsi="Wingdings" w:hint="default"/>
+      </w:rPr>
+    </w:lvl>
+    <w:lvl w:ilvl="6" w:tplc="04090001" w:tentative="1">
+      <w:start w:val="1"/>
+      <w:numFmt w:val="bullet"/>
+      <w:lvlText w:val=""/>
+      <w:lvlJc w:val="left"/>
+      <w:pPr>
+        <w:ind w:left="5040" w:hanging="360"/>
+      </w:pPr>
+      <w:rPr>
+        <w:rFonts w:ascii="Symbol" w:hAnsi="Symbol" w:hint="default"/>
+      </w:rPr>
+    </w:lvl>
+    <w:lvl w:ilvl="7" w:tplc="04090003" w:tentative="1">
+      <w:start w:val="1"/>
+      <w:numFmt w:val="bullet"/>
+      <w:lvlText w:val="o"/>
+      <w:lvlJc w:val="left"/>
+      <w:pPr>
+        <w:ind w:left="5760" w:hanging="360"/>
+      </w:pPr>
+      <w:rPr>
+        <w:rFonts w:ascii="Courier New" w:hAnsi="Courier New" w:cs="Courier New" w:hint="default"/>
+      </w:rPr>
+    </w:lvl>
+    <w:lvl w:ilvl="8" w:tplc="04090005" w:tentative="1">
+      <w:start w:val="1"/>
+      <w:numFmt w:val="bullet"/>
+      <w:lvlText w:val=""/>
+      <w:lvlJc w:val="left"/>
+      <w:pPr>
+        <w:ind w:left="6480" w:hanging="360"/>
+      </w:pPr>
+      <w:rPr>
+        <w:rFonts w:ascii="Wingdings" w:hAnsi="Wingdings" w:hint="default"/>
+      </w:rPr>
+    </w:lvl>
+  </w:abstractNum>
+  <w:abstractNum w:abstractNumId="2">
+    <w:nsid w:val="321E58B7"/>
+    <w:multiLevelType w:val="hybridMultilevel"/>
+    <w:tmpl w:val="FE5A75A0"/>
+    <w:lvl w:ilvl="0" w:tplc="92680BE0">
+      <w:start w:val="5"/>
+      <w:numFmt w:val="bullet"/>
+      <w:lvlText w:val="-"/>
+      <w:lvlJc w:val="left"/>
+      <w:pPr>
+        <w:ind w:left="720" w:hanging="360"/>
+      </w:pPr>
+      <w:rPr>
+        <w:rFonts w:ascii="Times New Roman" w:eastAsia="Arial Unicode MS" w:hAnsi="Times New Roman" w:cs="Times New Roman" w:hint="default"/>
+      </w:rPr>
+    </w:lvl>
+    <w:lvl w:ilvl="1" w:tplc="04090003" w:tentative="1">
+      <w:start w:val="1"/>
+      <w:numFmt w:val="bullet"/>
+      <w:lvlText w:val="o"/>
+      <w:lvlJc w:val="left"/>
+      <w:pPr>
+        <w:ind w:left="1440" w:hanging="360"/>
+      </w:pPr>
+      <w:rPr>
+        <w:rFonts w:ascii="Courier New" w:hAnsi="Courier New" w:cs="Courier New" w:hint="default"/>
+      </w:rPr>
+    </w:lvl>
+    <w:lvl w:ilvl="2" w:tplc="04090005" w:tentative="1">
+      <w:start w:val="1"/>
+      <w:numFmt w:val="bullet"/>
+      <w:lvlText w:val=""/>
+      <w:lvlJc w:val="left"/>
+      <w:pPr>
+        <w:ind w:left="2160" w:hanging="360"/>
+      </w:pPr>
+      <w:rPr>
+        <w:rFonts w:ascii="Wingdings" w:hAnsi="Wingdings" w:hint="default"/>
+      </w:rPr>
+    </w:lvl>
+    <w:lvl w:ilvl="3" w:tplc="04090001" w:tentative="1">
+      <w:start w:val="1"/>
+      <w:numFmt w:val="bullet"/>
+      <w:lvlText w:val=""/>
+      <w:lvlJc w:val="left"/>
+      <w:pPr>
+        <w:ind w:left="2880" w:hanging="360"/>
+      </w:pPr>
+      <w:rPr>
+        <w:rFonts w:ascii="Symbol" w:hAnsi="Symbol" w:hint="default"/>
+      </w:rPr>
+    </w:lvl>
+    <w:lvl w:ilvl="4" w:tplc="04090003" w:tentative="1">
+      <w:start w:val="1"/>
+      <w:numFmt w:val="bullet"/>
+      <w:lvlText w:val="o"/>
+      <w:lvlJc w:val="left"/>
+      <w:pPr>
+        <w:ind w:left="3600" w:hanging="360"/>
+      </w:pPr>
+      <w:rPr>
+        <w:rFonts w:ascii="Courier New" w:hAnsi="Courier New" w:cs="Courier New" w:hint="default"/>
+      </w:rPr>
+    </w:lvl>
+    <w:lvl w:ilvl="5" w:tplc="04090005" w:tentative="1">
+      <w:start w:val="1"/>
+      <w:numFmt w:val="bullet"/>
+      <w:lvlText w:val=""/>
+      <w:lvlJc w:val="left"/>
+      <w:pPr>
+        <w:ind w:left="4320" w:hanging="360"/>
+      </w:pPr>
+      <w:rPr>
+        <w:rFonts w:ascii="Wingdings" w:hAnsi="Wingdings" w:hint="default"/>
+      </w:rPr>
+    </w:lvl>
+    <w:lvl w:ilvl="6" w:tplc="04090001" w:tentative="1">
+      <w:start w:val="1"/>
+      <w:numFmt w:val="bullet"/>
+      <w:lvlText w:val=""/>
+      <w:lvlJc w:val="left"/>
+      <w:pPr>
+        <w:ind w:left="5040" w:hanging="360"/>
+      </w:pPr>
+      <w:rPr>
+        <w:rFonts w:ascii="Symbol" w:hAnsi="Symbol" w:hint="default"/>
+      </w:rPr>
+    </w:lvl>
+    <w:lvl w:ilvl="7" w:tplc="04090003" w:tentative="1">
+      <w:start w:val="1"/>
+      <w:numFmt w:val="bullet"/>
+      <w:lvlText w:val="o"/>
+      <w:lvlJc w:val="left"/>
+      <w:pPr>
+        <w:ind w:left="5760" w:hanging="360"/>
+      </w:pPr>
+      <w:rPr>
+        <w:rFonts w:ascii="Courier New" w:hAnsi="Courier New" w:cs="Courier New" w:hint="default"/>
+      </w:rPr>
+    </w:lvl>
+    <w:lvl w:ilvl="8" w:tplc="04090005" w:tentative="1">
+      <w:start w:val="1"/>
+      <w:numFmt w:val="bullet"/>
+      <w:lvlText w:val=""/>
+      <w:lvlJc w:val="left"/>
+      <w:pPr>
+        <w:ind w:left="6480" w:hanging="360"/>
+      </w:pPr>
+      <w:rPr>
+        <w:rFonts w:ascii="Wingdings" w:hAnsi="Wingdings" w:hint="default"/>
+      </w:rPr>
+    </w:lvl>
+  </w:abstractNum>
+  <w:abstractNum w:abstractNumId="3">
     <w:nsid w:val="33CD74DF"/>
     <w:multiLevelType w:val="hybridMultilevel"/>
     <w:tmpl w:val="DF8821CA"/>
@@ -5589,11 +6216,133 @@
       </w:rPr>
     </w:lvl>
   </w:abstractNum>
+  <w:abstractNum w:abstractNumId="4">
+    <w:nsid w:val="720C78A3"/>
+    <w:multiLevelType w:val="hybridMultilevel"/>
+    <w:tmpl w:val="A3C2C9E0"/>
+    <w:lvl w:ilvl="0" w:tplc="EFB6A6F6">
+      <w:start w:val="16"/>
+      <w:numFmt w:val="bullet"/>
+      <w:lvlText w:val="-"/>
+      <w:lvlJc w:val="left"/>
+      <w:pPr>
+        <w:ind w:left="1080" w:hanging="360"/>
+      </w:pPr>
+      <w:rPr>
+        <w:rFonts w:ascii="Times New Roman" w:eastAsia="Arial Unicode MS" w:hAnsi="Times New Roman" w:cs="Times New Roman" w:hint="default"/>
+      </w:rPr>
+    </w:lvl>
+    <w:lvl w:ilvl="1" w:tplc="04090003" w:tentative="1">
+      <w:start w:val="1"/>
+      <w:numFmt w:val="bullet"/>
+      <w:lvlText w:val="o"/>
+      <w:lvlJc w:val="left"/>
+      <w:pPr>
+        <w:ind w:left="1800" w:hanging="360"/>
+      </w:pPr>
+      <w:rPr>
+        <w:rFonts w:ascii="Courier New" w:hAnsi="Courier New" w:cs="Courier New" w:hint="default"/>
+      </w:rPr>
+    </w:lvl>
+    <w:lvl w:ilvl="2" w:tplc="04090005" w:tentative="1">
+      <w:start w:val="1"/>
+      <w:numFmt w:val="bullet"/>
+      <w:lvlText w:val=""/>
+      <w:lvlJc w:val="left"/>
+      <w:pPr>
+        <w:ind w:left="2520" w:hanging="360"/>
+      </w:pPr>
+      <w:rPr>
+        <w:rFonts w:ascii="Wingdings" w:hAnsi="Wingdings" w:hint="default"/>
+      </w:rPr>
+    </w:lvl>
+    <w:lvl w:ilvl="3" w:tplc="04090001" w:tentative="1">
+      <w:start w:val="1"/>
+      <w:numFmt w:val="bullet"/>
+      <w:lvlText w:val=""/>
+      <w:lvlJc w:val="left"/>
+      <w:pPr>
+        <w:ind w:left="3240" w:hanging="360"/>
+      </w:pPr>
+      <w:rPr>
+        <w:rFonts w:ascii="Symbol" w:hAnsi="Symbol" w:hint="default"/>
+      </w:rPr>
+    </w:lvl>
+    <w:lvl w:ilvl="4" w:tplc="04090003" w:tentative="1">
+      <w:start w:val="1"/>
+      <w:numFmt w:val="bullet"/>
+      <w:lvlText w:val="o"/>
+      <w:lvlJc w:val="left"/>
+      <w:pPr>
+        <w:ind w:left="3960" w:hanging="360"/>
+      </w:pPr>
+      <w:rPr>
+        <w:rFonts w:ascii="Courier New" w:hAnsi="Courier New" w:cs="Courier New" w:hint="default"/>
+      </w:rPr>
+    </w:lvl>
+    <w:lvl w:ilvl="5" w:tplc="04090005" w:tentative="1">
+      <w:start w:val="1"/>
+      <w:numFmt w:val="bullet"/>
+      <w:lvlText w:val=""/>
+      <w:lvlJc w:val="left"/>
+      <w:pPr>
+        <w:ind w:left="4680" w:hanging="360"/>
+      </w:pPr>
+      <w:rPr>
+        <w:rFonts w:ascii="Wingdings" w:hAnsi="Wingdings" w:hint="default"/>
+      </w:rPr>
+    </w:lvl>
+    <w:lvl w:ilvl="6" w:tplc="04090001" w:tentative="1">
+      <w:start w:val="1"/>
+      <w:numFmt w:val="bullet"/>
+      <w:lvlText w:val=""/>
+      <w:lvlJc w:val="left"/>
+      <w:pPr>
+        <w:ind w:left="5400" w:hanging="360"/>
+      </w:pPr>
+      <w:rPr>
+        <w:rFonts w:ascii="Symbol" w:hAnsi="Symbol" w:hint="default"/>
+      </w:rPr>
+    </w:lvl>
+    <w:lvl w:ilvl="7" w:tplc="04090003" w:tentative="1">
+      <w:start w:val="1"/>
+      <w:numFmt w:val="bullet"/>
+      <w:lvlText w:val="o"/>
+      <w:lvlJc w:val="left"/>
+      <w:pPr>
+        <w:ind w:left="6120" w:hanging="360"/>
+      </w:pPr>
+      <w:rPr>
+        <w:rFonts w:ascii="Courier New" w:hAnsi="Courier New" w:cs="Courier New" w:hint="default"/>
+      </w:rPr>
+    </w:lvl>
+    <w:lvl w:ilvl="8" w:tplc="04090005" w:tentative="1">
+      <w:start w:val="1"/>
+      <w:numFmt w:val="bullet"/>
+      <w:lvlText w:val=""/>
+      <w:lvlJc w:val="left"/>
+      <w:pPr>
+        <w:ind w:left="6840" w:hanging="360"/>
+      </w:pPr>
+      <w:rPr>
+        <w:rFonts w:ascii="Wingdings" w:hAnsi="Wingdings" w:hint="default"/>
+      </w:rPr>
+    </w:lvl>
+  </w:abstractNum>
   <w:num w:numId="1">
-    <w:abstractNumId w:val="1"/>
+    <w:abstractNumId w:val="3"/>
   </w:num>
   <w:num w:numId="2">
     <w:abstractNumId w:val="0"/>
+  </w:num>
+  <w:num w:numId="3">
+    <w:abstractNumId w:val="2"/>
+  </w:num>
+  <w:num w:numId="4">
+    <w:abstractNumId w:val="1"/>
+  </w:num>
+  <w:num w:numId="5">
+    <w:abstractNumId w:val="4"/>
   </w:num>
 </w:numbering>
 </file>
@@ -5624,8 +6373,8 @@
   <w:latentStyles w:defLockedState="0" w:defUIPriority="99" w:defSemiHidden="0" w:defUnhideWhenUsed="0" w:defQFormat="0" w:count="381">
     <w:lsdException w:name="Normal" w:uiPriority="0" w:qFormat="1"/>
     <w:lsdException w:name="heading 1" w:uiPriority="9" w:qFormat="1"/>
-    <w:lsdException w:name="heading 2" w:semiHidden="1" w:uiPriority="9" w:unhideWhenUsed="1" w:qFormat="1"/>
-    <w:lsdException w:name="heading 3" w:semiHidden="1" w:uiPriority="9" w:unhideWhenUsed="1" w:qFormat="1"/>
+    <w:lsdException w:name="heading 2" w:semiHidden="1" w:uiPriority="0" w:unhideWhenUsed="1" w:qFormat="1"/>
+    <w:lsdException w:name="heading 3" w:semiHidden="1" w:uiPriority="0" w:unhideWhenUsed="1" w:qFormat="1"/>
     <w:lsdException w:name="heading 4" w:semiHidden="1" w:uiPriority="9" w:unhideWhenUsed="1" w:qFormat="1"/>
     <w:lsdException w:name="heading 5" w:semiHidden="1" w:uiPriority="9" w:unhideWhenUsed="1" w:qFormat="1"/>
     <w:lsdException w:name="heading 6" w:semiHidden="1" w:uiPriority="9" w:unhideWhenUsed="1" w:qFormat="1"/>
@@ -5707,7 +6456,7 @@
     <w:lsdException w:name="Body Text Indent 2" w:semiHidden="1" w:unhideWhenUsed="1"/>
     <w:lsdException w:name="Body Text Indent 3" w:semiHidden="1" w:unhideWhenUsed="1"/>
     <w:lsdException w:name="Block Text" w:semiHidden="1" w:unhideWhenUsed="1"/>
-    <w:lsdException w:name="Hyperlink" w:semiHidden="1" w:unhideWhenUsed="1"/>
+    <w:lsdException w:name="Hyperlink" w:semiHidden="1" w:uiPriority="0" w:unhideWhenUsed="1"/>
     <w:lsdException w:name="FollowedHyperlink" w:semiHidden="1" w:unhideWhenUsed="1"/>
     <w:lsdException w:name="Strong" w:uiPriority="22" w:qFormat="1"/>
     <w:lsdException w:name="Emphasis" w:uiPriority="20" w:qFormat="1"/>
@@ -6131,6 +6880,29 @@
       <w:b/>
       <w:bCs/>
       <w:color w:val="000000"/>
+    </w:rPr>
+  </w:style>
+  <w:style w:type="paragraph" w:styleId="ListParagraph">
+    <w:name w:val="List Paragraph"/>
+    <w:basedOn w:val="Normal"/>
+    <w:uiPriority w:val="34"/>
+    <w:qFormat/>
+    <w:rsid w:val="00A34030"/>
+    <w:pPr>
+      <w:ind w:left="720"/>
+      <w:contextualSpacing/>
+    </w:pPr>
+  </w:style>
+  <w:style w:type="character" w:styleId="FollowedHyperlink">
+    <w:name w:val="FollowedHyperlink"/>
+    <w:basedOn w:val="DefaultParagraphFont"/>
+    <w:uiPriority w:val="99"/>
+    <w:semiHidden/>
+    <w:unhideWhenUsed/>
+    <w:rsid w:val="00A34030"/>
+    <w:rPr>
+      <w:color w:val="FF00FF" w:themeColor="followedHyperlink"/>
+      <w:u w:val="single"/>
     </w:rPr>
   </w:style>
 </w:styles>

</xml_diff>

<commit_message>
Added a way to change the background in the game and removed unnecessary assets that aren't being used anymore, commented and polished the code formatting, edited the checkpoint file.
</commit_message>
<xml_diff>
--- a/2D Brawler Game/2D Brawler Game/Independent_Study_Project_-_Checkpoint_1.docx
+++ b/2D Brawler Game/2D Brawler Game/Independent_Study_Project_-_Checkpoint_1.docx
@@ -1068,8 +1068,13 @@
               </w:numPr>
             </w:pPr>
             <w:r>
-              <w:t>Wraps function in a gameIsActive</w:t>
-            </w:r>
+              <w:t xml:space="preserve">Wraps function in a </w:t>
+            </w:r>
+            <w:proofErr w:type="spellStart"/>
+            <w:r>
+              <w:t>gameIsActive</w:t>
+            </w:r>
+            <w:proofErr w:type="spellEnd"/>
           </w:p>
           <w:p>
             <w:pPr>
@@ -1079,12 +1084,13 @@
           <w:p>
             <w:pPr>
               <w:pStyle w:val="ListParagraph"/>
+              <w:numPr>
+                <w:ilvl w:val="0"/>
+                <w:numId w:val="6"/>
+              </w:numPr>
             </w:pPr>
             <w:r>
-              <w:t>/////</w:t>
-            </w:r>
-            <w:r>
-              <w:t xml:space="preserve"> Examples of Arithmetic Operators</w:t>
+              <w:t>Examples of Arithmetic Operators</w:t>
             </w:r>
           </w:p>
           <w:p>
@@ -2054,9 +2060,18 @@
           <w:p/>
           <w:p>
             <w:r>
-              <w:t>The input is when the player presses a button, such as the W, A, S or D buttons. This is processed in the game through the if statements that trigger the character to move up, left, down or right when the respective button is pressed. The game then causes the ‘billy’ the character in the game to output movement in the direction that was pressed.</w:t>
+              <w:t>The input is when the player presses a button, such as the W, A, S or D buttons. This is processed in the game through the if statements that trigger the character to move up, left, down or right when the respective button is pressed. The game then causes the ‘</w:t>
+            </w:r>
+            <w:proofErr w:type="spellStart"/>
+            <w:r>
+              <w:t>billy</w:t>
+            </w:r>
+            <w:proofErr w:type="spellEnd"/>
+            <w:r>
+              <w:t>’ the character in the game to output movement in the direction that was pressed.</w:t>
             </w:r>
           </w:p>
+          <w:p/>
           <w:p/>
         </w:tc>
       </w:tr>
@@ -2355,6 +2370,7 @@
               </w:numPr>
             </w:pPr>
             <w:r>
+              <w:lastRenderedPageBreak/>
               <w:t>Created the variables for Billy’s movement, then defined what they did and then used them in a conditional, demonstrating sequence.</w:t>
             </w:r>
           </w:p>
@@ -2647,6 +2663,8 @@
             </w:hyperlink>
           </w:p>
           <w:p/>
+          <w:p/>
+          <w:p/>
         </w:tc>
       </w:tr>
       <w:tr>
@@ -2898,6 +2916,7 @@
               <w:pStyle w:val="TableStyle1"/>
             </w:pPr>
             <w:r>
+              <w:lastRenderedPageBreak/>
               <w:t>Evidence:</w:t>
             </w:r>
             <w:r>
@@ -3264,7 +3283,15 @@
               </w:numPr>
             </w:pPr>
             <w:r>
-              <w:t>Function that controls movement of the character ‘billy’ and inputs and processes when the player inputs the W, A, S or D key.</w:t>
+              <w:t>Function that controls movement of the character ‘</w:t>
+            </w:r>
+            <w:proofErr w:type="spellStart"/>
+            <w:r>
+              <w:t>billy</w:t>
+            </w:r>
+            <w:proofErr w:type="spellEnd"/>
+            <w:r>
+              <w:t>’ and inputs and processes when the player inputs the W, A, S or D key.</w:t>
             </w:r>
           </w:p>
           <w:p/>
@@ -3334,6 +3361,7 @@
           <w:sz w:val="20"/>
           <w:szCs w:val="20"/>
         </w:rPr>
+        <w:lastRenderedPageBreak/>
         <w:t>Overall rating on this standard</w:t>
       </w:r>
       <w:r>
@@ -3730,7 +3758,23 @@
               <w:t xml:space="preserve"> </w:t>
             </w:r>
             <w:r>
-              <w:t>Cannot convert type CGFloat to Double = The wrong data type is trying to be used for duration, duration is requesting a double as it’s data type but it is giving a CGFloat.</w:t>
+              <w:t xml:space="preserve">Cannot convert type </w:t>
+            </w:r>
+            <w:proofErr w:type="spellStart"/>
+            <w:r>
+              <w:t>CGFloat</w:t>
+            </w:r>
+            <w:proofErr w:type="spellEnd"/>
+            <w:r>
+              <w:t xml:space="preserve"> to Double = The wrong data type is trying to be used for duration, duration is requesting a double as it’s data type but it is giving a </w:t>
+            </w:r>
+            <w:proofErr w:type="spellStart"/>
+            <w:r>
+              <w:t>CGFloat</w:t>
+            </w:r>
+            <w:proofErr w:type="spellEnd"/>
+            <w:r>
+              <w:t>.</w:t>
             </w:r>
           </w:p>
           <w:p>
@@ -3867,7 +3911,15 @@
               </w:numPr>
             </w:pPr>
             <w:r>
-              <w:t>Expected { after if condition = There is no { after the if statement which is used to define the domain of the if statement.</w:t>
+              <w:t xml:space="preserve">Expected </w:t>
+            </w:r>
+            <w:proofErr w:type="gramStart"/>
+            <w:r>
+              <w:t>{ after</w:t>
+            </w:r>
+            <w:proofErr w:type="gramEnd"/>
+            <w:r>
+              <w:t xml:space="preserve"> if condition = There is no { after the if statement which is used to define the domain of the if statement.</w:t>
             </w:r>
           </w:p>
           <w:p>
@@ -4668,7 +4720,23 @@
               </w:numPr>
             </w:pPr>
             <w:r>
-              <w:t>Cannot convert type CGFloat to Double = The wrong data type is trying to be used for duration, duration is requesting a double as it’s data type but it is giving a CGFloat.</w:t>
+              <w:t xml:space="preserve">Cannot convert type </w:t>
+            </w:r>
+            <w:proofErr w:type="spellStart"/>
+            <w:r>
+              <w:t>CGFloat</w:t>
+            </w:r>
+            <w:proofErr w:type="spellEnd"/>
+            <w:r>
+              <w:t xml:space="preserve"> to Double = The wrong data type is trying to be used for duration, duration is requesting a double as it’s data type but it is giving a </w:t>
+            </w:r>
+            <w:proofErr w:type="spellStart"/>
+            <w:r>
+              <w:t>CGFloat</w:t>
+            </w:r>
+            <w:proofErr w:type="spellEnd"/>
+            <w:r>
+              <w:t>.</w:t>
             </w:r>
             <w:r>
               <w:rPr>
@@ -4734,13 +4802,18 @@
               </w:numPr>
             </w:pPr>
             <w:r>
-              <w:t>Expected { after if condition = There is no { after the if statement which is used to define the domain of the if statement.</w:t>
+              <w:t xml:space="preserve">Expected </w:t>
+            </w:r>
+            <w:proofErr w:type="gramStart"/>
+            <w:r>
+              <w:t>{ after</w:t>
+            </w:r>
+            <w:proofErr w:type="gramEnd"/>
+            <w:r>
+              <w:t xml:space="preserve"> if condition = There is no { after the if statement which is used to define the domain of the if statement.</w:t>
             </w:r>
           </w:p>
-          <w:p>
-            <w:bookmarkStart w:id="0" w:name="_GoBack"/>
-            <w:bookmarkEnd w:id="0"/>
-          </w:p>
+          <w:p/>
           <w:p>
             <w:r>
               <w:rPr>
@@ -4995,6 +5068,435 @@
     </w:p>
     <w:tbl>
       <w:tblPr>
+        <w:tblW w:w="12930" w:type="dxa"/>
+        <w:tblInd w:w="108" w:type="dxa"/>
+        <w:tblBorders>
+          <w:top w:val="single" w:sz="2" w:space="0" w:color="000000"/>
+          <w:left w:val="single" w:sz="2" w:space="0" w:color="000000"/>
+          <w:bottom w:val="single" w:sz="2" w:space="0" w:color="000000"/>
+          <w:right w:val="single" w:sz="2" w:space="0" w:color="000000"/>
+          <w:insideH w:val="single" w:sz="2" w:space="0" w:color="000000"/>
+          <w:insideV w:val="single" w:sz="2" w:space="0" w:color="000000"/>
+        </w:tblBorders>
+        <w:shd w:val="clear" w:color="auto" w:fill="BDC0BF"/>
+        <w:tblLayout w:type="fixed"/>
+        <w:tblLook w:val="04A0" w:firstRow="1" w:lastRow="0" w:firstColumn="1" w:lastColumn="0" w:noHBand="0" w:noVBand="1"/>
+      </w:tblPr>
+      <w:tblGrid>
+        <w:gridCol w:w="12930"/>
+      </w:tblGrid>
+      <w:tr>
+        <w:trPr>
+          <w:trHeight w:val="279"/>
+          <w:tblHeader/>
+        </w:trPr>
+        <w:tc>
+          <w:tcPr>
+            <w:tcW w:w="12930" w:type="dxa"/>
+            <w:tcBorders>
+              <w:top w:val="single" w:sz="2" w:space="0" w:color="000000"/>
+              <w:left w:val="single" w:sz="2" w:space="0" w:color="000000"/>
+              <w:bottom w:val="single" w:sz="4" w:space="0" w:color="000000"/>
+              <w:right w:val="single" w:sz="2" w:space="0" w:color="000000"/>
+            </w:tcBorders>
+            <w:shd w:val="clear" w:color="auto" w:fill="BDC0BF"/>
+            <w:tcMar>
+              <w:top w:w="80" w:type="dxa"/>
+              <w:left w:w="80" w:type="dxa"/>
+              <w:bottom w:w="80" w:type="dxa"/>
+              <w:right w:w="80" w:type="dxa"/>
+            </w:tcMar>
+          </w:tcPr>
+          <w:p>
+            <w:pPr>
+              <w:pStyle w:val="TableStyle1"/>
+            </w:pPr>
+            <w:r>
+              <w:lastRenderedPageBreak/>
+              <w:t>Evidence:</w:t>
+            </w:r>
+            <w:r>
+              <w:rPr>
+                <w:b w:val="0"/>
+                <w:bCs w:val="0"/>
+              </w:rPr>
+              <w:t xml:space="preserve"> provide link(s) where possible, optionally provide brief explanatory text, add rows as needed</w:t>
+            </w:r>
+          </w:p>
+        </w:tc>
+      </w:tr>
+      <w:tr>
+        <w:tblPrEx>
+          <w:shd w:val="clear" w:color="auto" w:fill="auto"/>
+        </w:tblPrEx>
+        <w:trPr>
+          <w:trHeight w:val="279"/>
+        </w:trPr>
+        <w:tc>
+          <w:tcPr>
+            <w:tcW w:w="12930" w:type="dxa"/>
+            <w:tcBorders>
+              <w:top w:val="single" w:sz="4" w:space="0" w:color="000000"/>
+              <w:left w:val="single" w:sz="2" w:space="0" w:color="000000"/>
+              <w:bottom w:val="single" w:sz="2" w:space="0" w:color="000000"/>
+              <w:right w:val="single" w:sz="2" w:space="0" w:color="000000"/>
+            </w:tcBorders>
+            <w:shd w:val="clear" w:color="auto" w:fill="auto"/>
+            <w:tcMar>
+              <w:top w:w="80" w:type="dxa"/>
+              <w:left w:w="80" w:type="dxa"/>
+              <w:bottom w:w="80" w:type="dxa"/>
+              <w:right w:w="80" w:type="dxa"/>
+            </w:tcMar>
+          </w:tcPr>
+          <w:p>
+            <w:r>
+              <w:rPr>
+                <w:noProof/>
+              </w:rPr>
+              <w:drawing>
+                <wp:inline distT="0" distB="0" distL="0" distR="0" wp14:anchorId="1334A4FB" wp14:editId="7525B394">
+                  <wp:extent cx="5192395" cy="4539615"/>
+                  <wp:effectExtent l="0" t="0" r="0" b="6985"/>
+                  <wp:docPr id="14" name="Picture 14" descr="../../../../Screen%20Shot%202017-05-07%20at%2010.18.36%20PM.png"/>
+                  <wp:cNvGraphicFramePr>
+                    <a:graphicFrameLocks xmlns:a="http://schemas.openxmlformats.org/drawingml/2006/main" noChangeAspect="1"/>
+                  </wp:cNvGraphicFramePr>
+                  <a:graphic xmlns:a="http://schemas.openxmlformats.org/drawingml/2006/main">
+                    <a:graphicData uri="http://schemas.openxmlformats.org/drawingml/2006/picture">
+                      <pic:pic xmlns:pic="http://schemas.openxmlformats.org/drawingml/2006/picture">
+                        <pic:nvPicPr>
+                          <pic:cNvPr id="0" name="Picture 7" descr="../../../../Screen%20Shot%202017-05-07%20at%2010.18.36%20PM.png"/>
+                          <pic:cNvPicPr>
+                            <a:picLocks noChangeAspect="1" noChangeArrowheads="1"/>
+                          </pic:cNvPicPr>
+                        </pic:nvPicPr>
+                        <pic:blipFill>
+                          <a:blip r:embed="rId32">
+                            <a:extLst>
+                              <a:ext uri="{28A0092B-C50C-407E-A947-70E740481C1C}">
+                                <a14:useLocalDpi xmlns:a14="http://schemas.microsoft.com/office/drawing/2010/main" val="0"/>
+                              </a:ext>
+                            </a:extLst>
+                          </a:blip>
+                          <a:srcRect/>
+                          <a:stretch>
+                            <a:fillRect/>
+                          </a:stretch>
+                        </pic:blipFill>
+                        <pic:spPr bwMode="auto">
+                          <a:xfrm>
+                            <a:off x="0" y="0"/>
+                            <a:ext cx="5192395" cy="4539615"/>
+                          </a:xfrm>
+                          <a:prstGeom prst="rect">
+                            <a:avLst/>
+                          </a:prstGeom>
+                          <a:noFill/>
+                          <a:ln>
+                            <a:noFill/>
+                          </a:ln>
+                        </pic:spPr>
+                      </pic:pic>
+                    </a:graphicData>
+                  </a:graphic>
+                </wp:inline>
+              </w:drawing>
+            </w:r>
+          </w:p>
+          <w:p/>
+          <w:p>
+            <w:r>
+              <w:t xml:space="preserve">Used a tracing technique in the print function in order to find the problem in why the background changer was working after game over and the movement wasn’t, after using it to see if it was a logic problem or sequence problem, I figured out that the background changer was still running because it wasn’t in the if </w:t>
+            </w:r>
+            <w:proofErr w:type="spellStart"/>
+            <w:r>
+              <w:t>gameIsActive</w:t>
+            </w:r>
+            <w:proofErr w:type="spellEnd"/>
+            <w:r>
+              <w:t xml:space="preserve"> statement.</w:t>
+            </w:r>
+          </w:p>
+          <w:p/>
+          <w:p>
+            <w:r>
+              <w:lastRenderedPageBreak/>
+              <w:t xml:space="preserve"> </w:t>
+            </w:r>
+            <w:r>
+              <w:rPr>
+                <w:noProof/>
+              </w:rPr>
+              <w:drawing>
+                <wp:inline distT="0" distB="0" distL="0" distR="0" wp14:anchorId="46A848D3" wp14:editId="00E8C766">
+                  <wp:extent cx="8121015" cy="3156585"/>
+                  <wp:effectExtent l="0" t="0" r="6985" b="0"/>
+                  <wp:docPr id="15" name="Picture 15" descr="../../../../Screen%20Shot%202017-05-07%20at%2010.28.44%20PM.png"/>
+                  <wp:cNvGraphicFramePr>
+                    <a:graphicFrameLocks xmlns:a="http://schemas.openxmlformats.org/drawingml/2006/main" noChangeAspect="1"/>
+                  </wp:cNvGraphicFramePr>
+                  <a:graphic xmlns:a="http://schemas.openxmlformats.org/drawingml/2006/main">
+                    <a:graphicData uri="http://schemas.openxmlformats.org/drawingml/2006/picture">
+                      <pic:pic xmlns:pic="http://schemas.openxmlformats.org/drawingml/2006/picture">
+                        <pic:nvPicPr>
+                          <pic:cNvPr id="0" name="Picture 8" descr="../../../../Screen%20Shot%202017-05-07%20at%2010.28.44%20PM.png"/>
+                          <pic:cNvPicPr>
+                            <a:picLocks noChangeAspect="1" noChangeArrowheads="1"/>
+                          </pic:cNvPicPr>
+                        </pic:nvPicPr>
+                        <pic:blipFill>
+                          <a:blip r:embed="rId33">
+                            <a:extLst>
+                              <a:ext uri="{28A0092B-C50C-407E-A947-70E740481C1C}">
+                                <a14:useLocalDpi xmlns:a14="http://schemas.microsoft.com/office/drawing/2010/main" val="0"/>
+                              </a:ext>
+                            </a:extLst>
+                          </a:blip>
+                          <a:srcRect/>
+                          <a:stretch>
+                            <a:fillRect/>
+                          </a:stretch>
+                        </pic:blipFill>
+                        <pic:spPr bwMode="auto">
+                          <a:xfrm>
+                            <a:off x="0" y="0"/>
+                            <a:ext cx="8121015" cy="3156585"/>
+                          </a:xfrm>
+                          <a:prstGeom prst="rect">
+                            <a:avLst/>
+                          </a:prstGeom>
+                          <a:noFill/>
+                          <a:ln>
+                            <a:noFill/>
+                          </a:ln>
+                        </pic:spPr>
+                      </pic:pic>
+                    </a:graphicData>
+                  </a:graphic>
+                </wp:inline>
+              </w:drawing>
+            </w:r>
+          </w:p>
+          <w:p/>
+          <w:p>
+            <w:r>
+              <w:t xml:space="preserve">Used breakpoints to figure out why my game was crashing and it turned out after moving through it with breakpoints adobe </w:t>
+            </w:r>
+            <w:proofErr w:type="spellStart"/>
+            <w:r>
+              <w:t>casalon</w:t>
+            </w:r>
+            <w:proofErr w:type="spellEnd"/>
+            <w:r>
+              <w:t xml:space="preserve"> pro was </w:t>
+            </w:r>
+            <w:proofErr w:type="spellStart"/>
+            <w:r>
+              <w:t>no</w:t>
+            </w:r>
+            <w:proofErr w:type="spellEnd"/>
+            <w:r>
+              <w:t xml:space="preserve"> an acceptable font so I changed it back to Helvetica.</w:t>
+            </w:r>
+          </w:p>
+        </w:tc>
+      </w:tr>
+      <w:tr>
+        <w:tblPrEx>
+          <w:shd w:val="clear" w:color="auto" w:fill="auto"/>
+        </w:tblPrEx>
+        <w:trPr>
+          <w:trHeight w:val="279"/>
+        </w:trPr>
+        <w:tc>
+          <w:tcPr>
+            <w:tcW w:w="12930" w:type="dxa"/>
+            <w:tcBorders>
+              <w:top w:val="single" w:sz="2" w:space="0" w:color="000000"/>
+              <w:left w:val="single" w:sz="2" w:space="0" w:color="000000"/>
+              <w:bottom w:val="single" w:sz="2" w:space="0" w:color="000000"/>
+              <w:right w:val="single" w:sz="2" w:space="0" w:color="000000"/>
+            </w:tcBorders>
+            <w:shd w:val="clear" w:color="auto" w:fill="EEEEEE"/>
+            <w:tcMar>
+              <w:top w:w="80" w:type="dxa"/>
+              <w:left w:w="80" w:type="dxa"/>
+              <w:bottom w:w="80" w:type="dxa"/>
+              <w:right w:w="80" w:type="dxa"/>
+            </w:tcMar>
+          </w:tcPr>
+          <w:p/>
+        </w:tc>
+      </w:tr>
+    </w:tbl>
+    <w:p>
+      <w:pPr>
+        <w:pStyle w:val="Body"/>
+        <w:rPr>
+          <w:sz w:val="20"/>
+          <w:szCs w:val="20"/>
+        </w:rPr>
+      </w:pPr>
+    </w:p>
+    <w:p>
+      <w:pPr>
+        <w:pStyle w:val="Body"/>
+        <w:rPr>
+          <w:sz w:val="20"/>
+          <w:szCs w:val="20"/>
+        </w:rPr>
+      </w:pPr>
+    </w:p>
+    <w:p>
+      <w:pPr>
+        <w:pStyle w:val="Body"/>
+        <w:rPr>
+          <w:b/>
+          <w:bCs/>
+          <w:sz w:val="20"/>
+          <w:szCs w:val="20"/>
+        </w:rPr>
+      </w:pPr>
+      <w:r>
+        <w:rPr>
+          <w:b/>
+          <w:bCs/>
+          <w:sz w:val="20"/>
+          <w:szCs w:val="20"/>
+        </w:rPr>
+        <w:t>Overall rating on this standard</w:t>
+      </w:r>
+      <w:r>
+        <w:rPr>
+          <w:sz w:val="20"/>
+          <w:szCs w:val="20"/>
+        </w:rPr>
+        <w:t xml:space="preserve">: </w:t>
+      </w:r>
+      <w:r>
+        <w:rPr>
+          <w:rFonts w:ascii="Arial Unicode MS" w:hAnsi="Arial Unicode MS"/>
+          <w:sz w:val="20"/>
+          <w:szCs w:val="20"/>
+        </w:rPr>
+        <w:t>✩</w:t>
+      </w:r>
+      <w:r>
+        <w:rPr>
+          <w:sz w:val="20"/>
+          <w:szCs w:val="20"/>
+        </w:rPr>
+        <w:t xml:space="preserve"> </w:t>
+      </w:r>
+      <w:r>
+        <w:rPr>
+          <w:rFonts w:ascii="Arial Unicode MS" w:hAnsi="Arial Unicode MS"/>
+          <w:sz w:val="20"/>
+          <w:szCs w:val="20"/>
+        </w:rPr>
+        <w:t>✩</w:t>
+      </w:r>
+      <w:r>
+        <w:rPr>
+          <w:sz w:val="20"/>
+          <w:szCs w:val="20"/>
+        </w:rPr>
+        <w:t xml:space="preserve"> </w:t>
+      </w:r>
+      <w:r>
+        <w:rPr>
+          <w:rFonts w:ascii="Arial Unicode MS" w:hAnsi="Arial Unicode MS"/>
+          <w:sz w:val="20"/>
+          <w:szCs w:val="20"/>
+        </w:rPr>
+        <w:t>✩</w:t>
+      </w:r>
+      <w:r>
+        <w:rPr>
+          <w:sz w:val="20"/>
+          <w:szCs w:val="20"/>
+        </w:rPr>
+        <w:t xml:space="preserve"> </w:t>
+      </w:r>
+      <w:r>
+        <w:rPr>
+          <w:rFonts w:ascii="Arial Unicode MS" w:hAnsi="Arial Unicode MS"/>
+          <w:sz w:val="20"/>
+          <w:szCs w:val="20"/>
+        </w:rPr>
+        <w:t>✩</w:t>
+      </w:r>
+      <w:r>
+        <w:rPr>
+          <w:sz w:val="20"/>
+          <w:szCs w:val="20"/>
+        </w:rPr>
+        <w:t xml:space="preserve"> </w:t>
+      </w:r>
+      <w:r>
+        <w:rPr>
+          <w:rFonts w:ascii="Arial Unicode MS" w:hAnsi="Arial Unicode MS"/>
+          <w:sz w:val="20"/>
+          <w:szCs w:val="20"/>
+        </w:rPr>
+        <w:t>✩</w:t>
+      </w:r>
+    </w:p>
+    <w:p>
+      <w:pPr>
+        <w:pStyle w:val="Body"/>
+        <w:rPr>
+          <w:sz w:val="20"/>
+          <w:szCs w:val="20"/>
+        </w:rPr>
+      </w:pPr>
+    </w:p>
+    <w:p>
+      <w:pPr>
+        <w:pStyle w:val="Body"/>
+        <w:rPr>
+          <w:sz w:val="20"/>
+          <w:szCs w:val="20"/>
+        </w:rPr>
+      </w:pPr>
+    </w:p>
+    <w:p>
+      <w:pPr>
+        <w:pStyle w:val="Body"/>
+        <w:rPr>
+          <w:sz w:val="20"/>
+          <w:szCs w:val="20"/>
+        </w:rPr>
+      </w:pPr>
+      <w:r>
+        <w:rPr>
+          <w:b/>
+          <w:bCs/>
+          <w:sz w:val="20"/>
+          <w:szCs w:val="20"/>
+        </w:rPr>
+        <w:t>A4.5</w:t>
+      </w:r>
+      <w:r>
+        <w:rPr>
+          <w:sz w:val="20"/>
+          <w:szCs w:val="20"/>
+        </w:rPr>
+        <w:t xml:space="preserve"> demonstrate the ability to validate a program using a full range of test cases.</w:t>
+      </w:r>
+    </w:p>
+    <w:p>
+      <w:pPr>
+        <w:pStyle w:val="Body"/>
+        <w:rPr>
+          <w:sz w:val="20"/>
+          <w:szCs w:val="20"/>
+        </w:rPr>
+      </w:pPr>
+    </w:p>
+    <w:tbl>
+      <w:tblPr>
         <w:tblW w:w="12955" w:type="dxa"/>
         <w:tblInd w:w="108" w:type="dxa"/>
         <w:tblBorders>
@@ -5039,6 +5541,7 @@
               <w:pStyle w:val="TableStyle1"/>
             </w:pPr>
             <w:r>
+              <w:lastRenderedPageBreak/>
               <w:t>Evidence:</w:t>
             </w:r>
             <w:r>
@@ -5231,11 +5734,60 @@
     <w:p>
       <w:pPr>
         <w:pStyle w:val="Body"/>
-        <w:rPr>
-          <w:sz w:val="20"/>
-          <w:szCs w:val="20"/>
-        </w:rPr>
-      </w:pPr>
+      </w:pPr>
+    </w:p>
+    <w:p>
+      <w:pPr>
+        <w:pStyle w:val="Body"/>
+      </w:pPr>
+    </w:p>
+    <w:p>
+      <w:pPr>
+        <w:pStyle w:val="Body"/>
+      </w:pPr>
+    </w:p>
+    <w:p>
+      <w:pPr>
+        <w:pStyle w:val="Body"/>
+      </w:pPr>
+    </w:p>
+    <w:p>
+      <w:pPr>
+        <w:pStyle w:val="Body"/>
+      </w:pPr>
+    </w:p>
+    <w:p>
+      <w:pPr>
+        <w:pStyle w:val="Body"/>
+      </w:pPr>
+    </w:p>
+    <w:p>
+      <w:pPr>
+        <w:pStyle w:val="Heading3"/>
+        <w:rPr>
+          <w:sz w:val="22"/>
+          <w:szCs w:val="22"/>
+        </w:rPr>
+      </w:pPr>
+      <w:r>
+        <w:t>B1. Problem-solving Strategies</w:t>
+      </w:r>
+      <w:r>
+        <w:rPr>
+          <w:rFonts w:ascii="Arial Unicode MS" w:hAnsi="Arial Unicode MS"/>
+        </w:rPr>
+        <w:br/>
+      </w:r>
+      <w:r>
+        <w:t>U</w:t>
+      </w:r>
+      <w:r>
+        <w:rPr>
+          <w:sz w:val="22"/>
+          <w:szCs w:val="22"/>
+        </w:rPr>
+        <w:t>se a variety of problem-solving strategies to solve different types of problems independently and as part of a team;</w:t>
+      </w:r>
     </w:p>
     <w:p>
       <w:pPr>
@@ -5252,14 +5804,14 @@
           <w:sz w:val="20"/>
           <w:szCs w:val="20"/>
         </w:rPr>
-        <w:t>A4.5</w:t>
-      </w:r>
-      <w:r>
-        <w:rPr>
-          <w:sz w:val="20"/>
-          <w:szCs w:val="20"/>
-        </w:rPr>
-        <w:t xml:space="preserve"> demonstrate the ability to validate a program using a full range of test cases.</w:t>
+        <w:t>B1.1</w:t>
+      </w:r>
+      <w:r>
+        <w:rPr>
+          <w:sz w:val="20"/>
+          <w:szCs w:val="20"/>
+        </w:rPr>
+        <w:t xml:space="preserve"> use various problem-solving strategies (e.g., stepwise refinement, divide and conquer, working backwards, examples, extreme cases, tables and charts, trial and error) when solving different types of problems;</w:t>
       </w:r>
     </w:p>
     <w:p>
@@ -5353,7 +5905,10 @@
               <w:right w:w="80" w:type="dxa"/>
             </w:tcMar>
           </w:tcPr>
-          <w:p/>
+          <w:p>
+            <w:bookmarkStart w:id="0" w:name="_GoBack"/>
+            <w:bookmarkEnd w:id="0"/>
+          </w:p>
         </w:tc>
       </w:tr>
       <w:tr>
@@ -5509,64 +6064,6 @@
     <w:p>
       <w:pPr>
         <w:pStyle w:val="Body"/>
-      </w:pPr>
-    </w:p>
-    <w:p>
-      <w:pPr>
-        <w:pStyle w:val="Body"/>
-      </w:pPr>
-    </w:p>
-    <w:p>
-      <w:pPr>
-        <w:pStyle w:val="Body"/>
-      </w:pPr>
-    </w:p>
-    <w:p>
-      <w:pPr>
-        <w:pStyle w:val="Body"/>
-      </w:pPr>
-    </w:p>
-    <w:p>
-      <w:pPr>
-        <w:pStyle w:val="Body"/>
-      </w:pPr>
-    </w:p>
-    <w:p>
-      <w:pPr>
-        <w:pStyle w:val="Body"/>
-      </w:pPr>
-    </w:p>
-    <w:p>
-      <w:pPr>
-        <w:pStyle w:val="Heading3"/>
-        <w:rPr>
-          <w:sz w:val="22"/>
-          <w:szCs w:val="22"/>
-        </w:rPr>
-      </w:pPr>
-      <w:r>
-        <w:t>B1. Problem-solving Strategies</w:t>
-      </w:r>
-      <w:r>
-        <w:rPr>
-          <w:rFonts w:ascii="Arial Unicode MS" w:hAnsi="Arial Unicode MS"/>
-        </w:rPr>
-        <w:br/>
-      </w:r>
-      <w:r>
-        <w:t>U</w:t>
-      </w:r>
-      <w:r>
-        <w:rPr>
-          <w:sz w:val="22"/>
-          <w:szCs w:val="22"/>
-        </w:rPr>
-        <w:t>se a variety of problem-solving strategies to solve different types of problems independently and as part of a team;</w:t>
-      </w:r>
-    </w:p>
-    <w:p>
-      <w:pPr>
-        <w:pStyle w:val="Body"/>
         <w:rPr>
           <w:sz w:val="20"/>
           <w:szCs w:val="20"/>
@@ -5579,14 +6076,14 @@
           <w:sz w:val="20"/>
           <w:szCs w:val="20"/>
         </w:rPr>
-        <w:t>B1.1</w:t>
-      </w:r>
-      <w:r>
-        <w:rPr>
-          <w:sz w:val="20"/>
-          <w:szCs w:val="20"/>
-        </w:rPr>
-        <w:t xml:space="preserve"> use various problem-solving strategies (e.g., stepwise refinement, divide and conquer, working backwards, examples, extreme cases, tables and charts, trial and error) when solving different types of problems;</w:t>
+        <w:t>B1.2</w:t>
+      </w:r>
+      <w:r>
+        <w:rPr>
+          <w:sz w:val="20"/>
+          <w:szCs w:val="20"/>
+        </w:rPr>
+        <w:t xml:space="preserve"> demonstrate the ability to solve problems independently and as part of a team; </w:t>
       </w:r>
     </w:p>
     <w:p>
@@ -5644,6 +6141,7 @@
               <w:pStyle w:val="TableStyle1"/>
             </w:pPr>
             <w:r>
+              <w:lastRenderedPageBreak/>
               <w:t>Evidence:</w:t>
             </w:r>
             <w:r>
@@ -5680,6 +6178,103 @@
               <w:right w:w="80" w:type="dxa"/>
             </w:tcMar>
           </w:tcPr>
+          <w:p>
+            <w:pPr>
+              <w:pStyle w:val="ListParagraph"/>
+            </w:pPr>
+            <w:r>
+              <w:rPr>
+                <w:noProof/>
+              </w:rPr>
+              <w:t xml:space="preserve"> </w:t>
+            </w:r>
+            <w:r>
+              <w:rPr>
+                <w:noProof/>
+              </w:rPr>
+              <w:drawing>
+                <wp:inline distT="0" distB="0" distL="0" distR="0" wp14:anchorId="2A1EA139" wp14:editId="741BCD8A">
+                  <wp:extent cx="6903992" cy="1676400"/>
+                  <wp:effectExtent l="0" t="0" r="5080" b="0"/>
+                  <wp:docPr id="13" name="Picture 13" descr="../../../../Screen%20Shot%202017-05-03%20at%2011.52.45%20PM.png"/>
+                  <wp:cNvGraphicFramePr>
+                    <a:graphicFrameLocks xmlns:a="http://schemas.openxmlformats.org/drawingml/2006/main" noChangeAspect="1"/>
+                  </wp:cNvGraphicFramePr>
+                  <a:graphic xmlns:a="http://schemas.openxmlformats.org/drawingml/2006/main">
+                    <a:graphicData uri="http://schemas.openxmlformats.org/drawingml/2006/picture">
+                      <pic:pic xmlns:pic="http://schemas.openxmlformats.org/drawingml/2006/picture">
+                        <pic:nvPicPr>
+                          <pic:cNvPr id="0" name="Picture 2" descr="../../../../Screen%20Shot%202017-05-03%20at%2011.52.45%20PM.png"/>
+                          <pic:cNvPicPr>
+                            <a:picLocks noChangeAspect="1" noChangeArrowheads="1"/>
+                          </pic:cNvPicPr>
+                        </pic:nvPicPr>
+                        <pic:blipFill>
+                          <a:blip r:embed="rId26">
+                            <a:extLst>
+                              <a:ext uri="{28A0092B-C50C-407E-A947-70E740481C1C}">
+                                <a14:useLocalDpi xmlns:a14="http://schemas.microsoft.com/office/drawing/2010/main" val="0"/>
+                              </a:ext>
+                            </a:extLst>
+                          </a:blip>
+                          <a:srcRect/>
+                          <a:stretch>
+                            <a:fillRect/>
+                          </a:stretch>
+                        </pic:blipFill>
+                        <pic:spPr bwMode="auto">
+                          <a:xfrm>
+                            <a:off x="0" y="0"/>
+                            <a:ext cx="6907187" cy="1677176"/>
+                          </a:xfrm>
+                          <a:prstGeom prst="rect">
+                            <a:avLst/>
+                          </a:prstGeom>
+                          <a:noFill/>
+                          <a:ln>
+                            <a:noFill/>
+                          </a:ln>
+                        </pic:spPr>
+                      </pic:pic>
+                    </a:graphicData>
+                  </a:graphic>
+                </wp:inline>
+              </w:drawing>
+            </w:r>
+          </w:p>
+          <w:p/>
+          <w:p>
+            <w:pPr>
+              <w:pStyle w:val="ListParagraph"/>
+              <w:numPr>
+                <w:ilvl w:val="0"/>
+                <w:numId w:val="3"/>
+              </w:numPr>
+            </w:pPr>
+            <w:r>
+              <w:t>Problem solved</w:t>
+            </w:r>
+            <w:r>
+              <w:t xml:space="preserve"> </w:t>
+            </w:r>
+            <w:proofErr w:type="spellStart"/>
+            <w:r>
+              <w:t>indepdently</w:t>
+            </w:r>
+            <w:proofErr w:type="spellEnd"/>
+            <w:r>
+              <w:t xml:space="preserve"> through using the autocorrect function of swift to realize how to figure out how to declare </w:t>
+            </w:r>
+            <w:proofErr w:type="spellStart"/>
+            <w:r>
+              <w:t>randomDuration</w:t>
+            </w:r>
+            <w:proofErr w:type="spellEnd"/>
+            <w:r>
+              <w:t xml:space="preserve"> as a double.</w:t>
+            </w:r>
+          </w:p>
+          <w:p/>
           <w:p/>
         </w:tc>
       </w:tr>
@@ -5827,275 +6422,6 @@
     <w:p>
       <w:pPr>
         <w:pStyle w:val="Body"/>
-        <w:rPr>
-          <w:sz w:val="20"/>
-          <w:szCs w:val="20"/>
-        </w:rPr>
-      </w:pPr>
-    </w:p>
-    <w:p>
-      <w:pPr>
-        <w:pStyle w:val="Body"/>
-        <w:rPr>
-          <w:sz w:val="20"/>
-          <w:szCs w:val="20"/>
-        </w:rPr>
-      </w:pPr>
-      <w:r>
-        <w:rPr>
-          <w:b/>
-          <w:bCs/>
-          <w:sz w:val="20"/>
-          <w:szCs w:val="20"/>
-        </w:rPr>
-        <w:t>B1.2</w:t>
-      </w:r>
-      <w:r>
-        <w:rPr>
-          <w:sz w:val="20"/>
-          <w:szCs w:val="20"/>
-        </w:rPr>
-        <w:t xml:space="preserve"> demonstrate the ability to solve problems independently and as part of a team; </w:t>
-      </w:r>
-    </w:p>
-    <w:p>
-      <w:pPr>
-        <w:pStyle w:val="Body"/>
-        <w:rPr>
-          <w:sz w:val="20"/>
-          <w:szCs w:val="20"/>
-        </w:rPr>
-      </w:pPr>
-    </w:p>
-    <w:tbl>
-      <w:tblPr>
-        <w:tblW w:w="12955" w:type="dxa"/>
-        <w:tblInd w:w="108" w:type="dxa"/>
-        <w:tblBorders>
-          <w:top w:val="single" w:sz="2" w:space="0" w:color="000000"/>
-          <w:left w:val="single" w:sz="2" w:space="0" w:color="000000"/>
-          <w:bottom w:val="single" w:sz="2" w:space="0" w:color="000000"/>
-          <w:right w:val="single" w:sz="2" w:space="0" w:color="000000"/>
-          <w:insideH w:val="single" w:sz="2" w:space="0" w:color="000000"/>
-          <w:insideV w:val="single" w:sz="2" w:space="0" w:color="000000"/>
-        </w:tblBorders>
-        <w:shd w:val="clear" w:color="auto" w:fill="BDC0BF"/>
-        <w:tblLayout w:type="fixed"/>
-        <w:tblLook w:val="04A0" w:firstRow="1" w:lastRow="0" w:firstColumn="1" w:lastColumn="0" w:noHBand="0" w:noVBand="1"/>
-      </w:tblPr>
-      <w:tblGrid>
-        <w:gridCol w:w="12955"/>
-      </w:tblGrid>
-      <w:tr>
-        <w:trPr>
-          <w:trHeight w:val="279"/>
-          <w:tblHeader/>
-        </w:trPr>
-        <w:tc>
-          <w:tcPr>
-            <w:tcW w:w="12955" w:type="dxa"/>
-            <w:tcBorders>
-              <w:top w:val="single" w:sz="2" w:space="0" w:color="000000"/>
-              <w:left w:val="single" w:sz="2" w:space="0" w:color="000000"/>
-              <w:bottom w:val="single" w:sz="4" w:space="0" w:color="000000"/>
-              <w:right w:val="single" w:sz="2" w:space="0" w:color="000000"/>
-            </w:tcBorders>
-            <w:shd w:val="clear" w:color="auto" w:fill="BDC0BF"/>
-            <w:tcMar>
-              <w:top w:w="80" w:type="dxa"/>
-              <w:left w:w="80" w:type="dxa"/>
-              <w:bottom w:w="80" w:type="dxa"/>
-              <w:right w:w="80" w:type="dxa"/>
-            </w:tcMar>
-          </w:tcPr>
-          <w:p>
-            <w:pPr>
-              <w:pStyle w:val="TableStyle1"/>
-            </w:pPr>
-            <w:r>
-              <w:t>Evidence:</w:t>
-            </w:r>
-            <w:r>
-              <w:rPr>
-                <w:b w:val="0"/>
-                <w:bCs w:val="0"/>
-              </w:rPr>
-              <w:t xml:space="preserve"> provide link(s) where possible, optionally provide brief explanatory text, add rows as needed</w:t>
-            </w:r>
-          </w:p>
-        </w:tc>
-      </w:tr>
-      <w:tr>
-        <w:tblPrEx>
-          <w:shd w:val="clear" w:color="auto" w:fill="auto"/>
-        </w:tblPrEx>
-        <w:trPr>
-          <w:trHeight w:val="279"/>
-        </w:trPr>
-        <w:tc>
-          <w:tcPr>
-            <w:tcW w:w="12955" w:type="dxa"/>
-            <w:tcBorders>
-              <w:top w:val="single" w:sz="4" w:space="0" w:color="000000"/>
-              <w:left w:val="single" w:sz="2" w:space="0" w:color="000000"/>
-              <w:bottom w:val="single" w:sz="2" w:space="0" w:color="000000"/>
-              <w:right w:val="single" w:sz="2" w:space="0" w:color="000000"/>
-            </w:tcBorders>
-            <w:shd w:val="clear" w:color="auto" w:fill="auto"/>
-            <w:tcMar>
-              <w:top w:w="80" w:type="dxa"/>
-              <w:left w:w="80" w:type="dxa"/>
-              <w:bottom w:w="80" w:type="dxa"/>
-              <w:right w:w="80" w:type="dxa"/>
-            </w:tcMar>
-          </w:tcPr>
-          <w:p/>
-        </w:tc>
-      </w:tr>
-      <w:tr>
-        <w:tblPrEx>
-          <w:shd w:val="clear" w:color="auto" w:fill="auto"/>
-        </w:tblPrEx>
-        <w:trPr>
-          <w:trHeight w:val="279"/>
-        </w:trPr>
-        <w:tc>
-          <w:tcPr>
-            <w:tcW w:w="12955" w:type="dxa"/>
-            <w:tcBorders>
-              <w:top w:val="single" w:sz="2" w:space="0" w:color="000000"/>
-              <w:left w:val="single" w:sz="2" w:space="0" w:color="000000"/>
-              <w:bottom w:val="single" w:sz="2" w:space="0" w:color="000000"/>
-              <w:right w:val="single" w:sz="2" w:space="0" w:color="000000"/>
-            </w:tcBorders>
-            <w:shd w:val="clear" w:color="auto" w:fill="EEEEEE"/>
-            <w:tcMar>
-              <w:top w:w="80" w:type="dxa"/>
-              <w:left w:w="80" w:type="dxa"/>
-              <w:bottom w:w="80" w:type="dxa"/>
-              <w:right w:w="80" w:type="dxa"/>
-            </w:tcMar>
-          </w:tcPr>
-          <w:p/>
-        </w:tc>
-      </w:tr>
-    </w:tbl>
-    <w:p>
-      <w:pPr>
-        <w:pStyle w:val="Body"/>
-        <w:rPr>
-          <w:sz w:val="20"/>
-          <w:szCs w:val="20"/>
-        </w:rPr>
-      </w:pPr>
-    </w:p>
-    <w:p>
-      <w:pPr>
-        <w:pStyle w:val="Body"/>
-        <w:rPr>
-          <w:sz w:val="20"/>
-          <w:szCs w:val="20"/>
-        </w:rPr>
-      </w:pPr>
-    </w:p>
-    <w:p>
-      <w:pPr>
-        <w:pStyle w:val="Body"/>
-        <w:rPr>
-          <w:b/>
-          <w:bCs/>
-          <w:sz w:val="20"/>
-          <w:szCs w:val="20"/>
-        </w:rPr>
-      </w:pPr>
-      <w:r>
-        <w:rPr>
-          <w:b/>
-          <w:bCs/>
-          <w:sz w:val="20"/>
-          <w:szCs w:val="20"/>
-        </w:rPr>
-        <w:t>Overall rating on this standard</w:t>
-      </w:r>
-      <w:r>
-        <w:rPr>
-          <w:sz w:val="20"/>
-          <w:szCs w:val="20"/>
-        </w:rPr>
-        <w:t xml:space="preserve">: </w:t>
-      </w:r>
-      <w:r>
-        <w:rPr>
-          <w:rFonts w:ascii="Arial Unicode MS" w:hAnsi="Arial Unicode MS"/>
-          <w:sz w:val="20"/>
-          <w:szCs w:val="20"/>
-        </w:rPr>
-        <w:t>✩</w:t>
-      </w:r>
-      <w:r>
-        <w:rPr>
-          <w:sz w:val="20"/>
-          <w:szCs w:val="20"/>
-        </w:rPr>
-        <w:t xml:space="preserve"> </w:t>
-      </w:r>
-      <w:r>
-        <w:rPr>
-          <w:rFonts w:ascii="Arial Unicode MS" w:hAnsi="Arial Unicode MS"/>
-          <w:sz w:val="20"/>
-          <w:szCs w:val="20"/>
-        </w:rPr>
-        <w:t>✩</w:t>
-      </w:r>
-      <w:r>
-        <w:rPr>
-          <w:sz w:val="20"/>
-          <w:szCs w:val="20"/>
-        </w:rPr>
-        <w:t xml:space="preserve"> </w:t>
-      </w:r>
-      <w:r>
-        <w:rPr>
-          <w:rFonts w:ascii="Arial Unicode MS" w:hAnsi="Arial Unicode MS"/>
-          <w:sz w:val="20"/>
-          <w:szCs w:val="20"/>
-        </w:rPr>
-        <w:t>✩</w:t>
-      </w:r>
-      <w:r>
-        <w:rPr>
-          <w:sz w:val="20"/>
-          <w:szCs w:val="20"/>
-        </w:rPr>
-        <w:t xml:space="preserve"> </w:t>
-      </w:r>
-      <w:r>
-        <w:rPr>
-          <w:rFonts w:ascii="Arial Unicode MS" w:hAnsi="Arial Unicode MS"/>
-          <w:sz w:val="20"/>
-          <w:szCs w:val="20"/>
-        </w:rPr>
-        <w:t>✩</w:t>
-      </w:r>
-      <w:r>
-        <w:rPr>
-          <w:sz w:val="20"/>
-          <w:szCs w:val="20"/>
-        </w:rPr>
-        <w:t xml:space="preserve"> </w:t>
-      </w:r>
-      <w:r>
-        <w:rPr>
-          <w:rFonts w:ascii="Arial Unicode MS" w:hAnsi="Arial Unicode MS"/>
-          <w:sz w:val="20"/>
-          <w:szCs w:val="20"/>
-        </w:rPr>
-        <w:t>✩</w:t>
-      </w:r>
-    </w:p>
-    <w:p>
-      <w:pPr>
-        <w:pStyle w:val="Body"/>
       </w:pPr>
     </w:p>
     <w:p>
@@ -6139,8 +6465,8 @@
       </w:pPr>
     </w:p>
     <w:sectPr>
-      <w:headerReference w:type="default" r:id="rId32"/>
-      <w:footerReference w:type="default" r:id="rId33"/>
+      <w:headerReference w:type="default" r:id="rId34"/>
+      <w:footerReference w:type="default" r:id="rId35"/>
       <w:pgSz w:w="15840" w:h="12240" w:orient="landscape"/>
       <w:pgMar w:top="1440" w:right="1440" w:bottom="1440" w:left="1440" w:header="720" w:footer="864" w:gutter="0"/>
       <w:cols w:space="720"/>
@@ -6202,7 +6528,7 @@
       <w:rPr>
         <w:noProof/>
       </w:rPr>
-      <w:t>12</w:t>
+      <w:t>18</w:t>
     </w:r>
     <w:r>
       <w:fldChar w:fldCharType="end"/>
@@ -6215,7 +6541,7 @@
         <w:rPr>
           <w:noProof/>
         </w:rPr>
-        <w:t>14</w:t>
+        <w:t>18</w:t>
       </w:r>
     </w:fldSimple>
   </w:p>
@@ -6732,6 +7058,118 @@
     </w:lvl>
   </w:abstractNum>
   <w:abstractNum w:abstractNumId="4">
+    <w:nsid w:val="4B92609C"/>
+    <w:multiLevelType w:val="hybridMultilevel"/>
+    <w:tmpl w:val="C218B9F4"/>
+    <w:lvl w:ilvl="0" w:tplc="F8A8D464">
+      <w:numFmt w:val="bullet"/>
+      <w:lvlText w:val="﷒"/>
+      <w:lvlJc w:val="left"/>
+      <w:pPr>
+        <w:ind w:left="1080" w:hanging="360"/>
+      </w:pPr>
+      <w:rPr>
+        <w:rFonts w:ascii="Times New Roman" w:eastAsia="Arial Unicode MS" w:hAnsi="Times New Roman" w:cs="Times New Roman" w:hint="default"/>
+      </w:rPr>
+    </w:lvl>
+    <w:lvl w:ilvl="1" w:tplc="04090003" w:tentative="1">
+      <w:start w:val="1"/>
+      <w:numFmt w:val="bullet"/>
+      <w:lvlText w:val="o"/>
+      <w:lvlJc w:val="left"/>
+      <w:pPr>
+        <w:ind w:left="1800" w:hanging="360"/>
+      </w:pPr>
+      <w:rPr>
+        <w:rFonts w:ascii="Courier New" w:hAnsi="Courier New" w:cs="Courier New" w:hint="default"/>
+      </w:rPr>
+    </w:lvl>
+    <w:lvl w:ilvl="2" w:tplc="04090005" w:tentative="1">
+      <w:start w:val="1"/>
+      <w:numFmt w:val="bullet"/>
+      <w:lvlText w:val=""/>
+      <w:lvlJc w:val="left"/>
+      <w:pPr>
+        <w:ind w:left="2520" w:hanging="360"/>
+      </w:pPr>
+      <w:rPr>
+        <w:rFonts w:ascii="Wingdings" w:hAnsi="Wingdings" w:hint="default"/>
+      </w:rPr>
+    </w:lvl>
+    <w:lvl w:ilvl="3" w:tplc="04090001" w:tentative="1">
+      <w:start w:val="1"/>
+      <w:numFmt w:val="bullet"/>
+      <w:lvlText w:val=""/>
+      <w:lvlJc w:val="left"/>
+      <w:pPr>
+        <w:ind w:left="3240" w:hanging="360"/>
+      </w:pPr>
+      <w:rPr>
+        <w:rFonts w:ascii="Symbol" w:hAnsi="Symbol" w:hint="default"/>
+      </w:rPr>
+    </w:lvl>
+    <w:lvl w:ilvl="4" w:tplc="04090003" w:tentative="1">
+      <w:start w:val="1"/>
+      <w:numFmt w:val="bullet"/>
+      <w:lvlText w:val="o"/>
+      <w:lvlJc w:val="left"/>
+      <w:pPr>
+        <w:ind w:left="3960" w:hanging="360"/>
+      </w:pPr>
+      <w:rPr>
+        <w:rFonts w:ascii="Courier New" w:hAnsi="Courier New" w:cs="Courier New" w:hint="default"/>
+      </w:rPr>
+    </w:lvl>
+    <w:lvl w:ilvl="5" w:tplc="04090005" w:tentative="1">
+      <w:start w:val="1"/>
+      <w:numFmt w:val="bullet"/>
+      <w:lvlText w:val=""/>
+      <w:lvlJc w:val="left"/>
+      <w:pPr>
+        <w:ind w:left="4680" w:hanging="360"/>
+      </w:pPr>
+      <w:rPr>
+        <w:rFonts w:ascii="Wingdings" w:hAnsi="Wingdings" w:hint="default"/>
+      </w:rPr>
+    </w:lvl>
+    <w:lvl w:ilvl="6" w:tplc="04090001" w:tentative="1">
+      <w:start w:val="1"/>
+      <w:numFmt w:val="bullet"/>
+      <w:lvlText w:val=""/>
+      <w:lvlJc w:val="left"/>
+      <w:pPr>
+        <w:ind w:left="5400" w:hanging="360"/>
+      </w:pPr>
+      <w:rPr>
+        <w:rFonts w:ascii="Symbol" w:hAnsi="Symbol" w:hint="default"/>
+      </w:rPr>
+    </w:lvl>
+    <w:lvl w:ilvl="7" w:tplc="04090003" w:tentative="1">
+      <w:start w:val="1"/>
+      <w:numFmt w:val="bullet"/>
+      <w:lvlText w:val="o"/>
+      <w:lvlJc w:val="left"/>
+      <w:pPr>
+        <w:ind w:left="6120" w:hanging="360"/>
+      </w:pPr>
+      <w:rPr>
+        <w:rFonts w:ascii="Courier New" w:hAnsi="Courier New" w:cs="Courier New" w:hint="default"/>
+      </w:rPr>
+    </w:lvl>
+    <w:lvl w:ilvl="8" w:tplc="04090005" w:tentative="1">
+      <w:start w:val="1"/>
+      <w:numFmt w:val="bullet"/>
+      <w:lvlText w:val=""/>
+      <w:lvlJc w:val="left"/>
+      <w:pPr>
+        <w:ind w:left="6840" w:hanging="360"/>
+      </w:pPr>
+      <w:rPr>
+        <w:rFonts w:ascii="Wingdings" w:hAnsi="Wingdings" w:hint="default"/>
+      </w:rPr>
+    </w:lvl>
+  </w:abstractNum>
+  <w:abstractNum w:abstractNumId="5">
     <w:nsid w:val="720C78A3"/>
     <w:multiLevelType w:val="hybridMultilevel"/>
     <w:tmpl w:val="A3C2C9E0"/>
@@ -6857,6 +7295,9 @@
     <w:abstractNumId w:val="1"/>
   </w:num>
   <w:num w:numId="5">
+    <w:abstractNumId w:val="5"/>
+  </w:num>
+  <w:num w:numId="6">
     <w:abstractNumId w:val="4"/>
   </w:num>
 </w:numbering>

</xml_diff>

<commit_message>
Updated the checkpoint file with evidence.
</commit_message>
<xml_diff>
--- a/2D Brawler Game/2D Brawler Game/Independent_Study_Project_-_Checkpoint_1.docx
+++ b/2D Brawler Game/2D Brawler Game/Independent_Study_Project_-_Checkpoint_1.docx
@@ -1432,9 +1432,84 @@
               </w:numPr>
             </w:pPr>
             <w:r>
-              <w:t>Creates an array and appends the object (wasp) to the array when it intersects with the hero (Billy).</w:t>
-            </w:r>
-          </w:p>
+              <w:t>Creates an array and appends the object (wasp) to the array when it intersects with the hero (Billy)</w:t>
+            </w:r>
+            <w:r>
+              <w:t>.</w:t>
+            </w:r>
+          </w:p>
+          <w:p/>
+          <w:p>
+            <w:hyperlink r:id="rId17" w:history="1">
+              <w:r>
+                <w:rPr>
+                  <w:rStyle w:val="Hyperlink"/>
+                </w:rPr>
+                <w:t>https://github.com/rsgc-ormsby-s/ISP-1---2D-Brawler-Game/blob/6fe44106e23a2b660950cbf44a5482742dfb1800/2D%20Brawler%20Game/2D%20Brawler%20Game/GameScene.swift#L197</w:t>
+              </w:r>
+            </w:hyperlink>
+          </w:p>
+          <w:p/>
+          <w:p>
+            <w:pPr>
+              <w:pStyle w:val="ListParagraph"/>
+              <w:numPr>
+                <w:ilvl w:val="0"/>
+                <w:numId w:val="5"/>
+              </w:numPr>
+            </w:pPr>
+            <w:r>
+              <w:t>Creates an array of actions to remove the wasp from the game when it intersects with Billy.</w:t>
+            </w:r>
+          </w:p>
+          <w:p>
+            <w:hyperlink r:id="rId18" w:history="1">
+              <w:r>
+                <w:rPr>
+                  <w:rStyle w:val="Hyperlink"/>
+                </w:rPr>
+                <w:t>https://github.com/rsgc-ormsby-s/ISP-1---2D-Brawler-Game/blob/6fe44106e23a2b660950cbf44a5482742dfb1800/2D%20Brawler%20Game/2D%20Brawler%20Game/GameScene.swift#L266</w:t>
+              </w:r>
+            </w:hyperlink>
+          </w:p>
+          <w:p/>
+          <w:p>
+            <w:pPr>
+              <w:pStyle w:val="ListParagraph"/>
+              <w:numPr>
+                <w:ilvl w:val="0"/>
+                <w:numId w:val="5"/>
+              </w:numPr>
+            </w:pPr>
+            <w:r>
+              <w:t>Creates an array of actions to make the game over screen appear when your score hits zero.</w:t>
+            </w:r>
+          </w:p>
+          <w:p/>
+          <w:p>
+            <w:hyperlink r:id="rId19" w:history="1">
+              <w:r>
+                <w:rPr>
+                  <w:rStyle w:val="Hyperlink"/>
+                </w:rPr>
+                <w:t>https://github.com/rsgc-ormsby-s/ISP-1---2D-Brawler-Game/blob/6fe44106e23a2b660950cbf44a5482742dfb1800/2D%20Brawler%20Game/2D%20Brawler%20Game/GameScene.swift#L71</w:t>
+              </w:r>
+            </w:hyperlink>
+          </w:p>
+          <w:p/>
+          <w:p>
+            <w:pPr>
+              <w:pStyle w:val="ListParagraph"/>
+              <w:numPr>
+                <w:ilvl w:val="0"/>
+                <w:numId w:val="5"/>
+              </w:numPr>
+            </w:pPr>
+            <w:r>
+              <w:t>Creates an array of action to spawn the wasps in the game.</w:t>
+            </w:r>
+          </w:p>
+          <w:p/>
         </w:tc>
       </w:tr>
       <w:tr>
@@ -1500,6 +1575,7 @@
           <w:sz w:val="20"/>
           <w:szCs w:val="20"/>
         </w:rPr>
+        <w:lastRenderedPageBreak/>
         <w:t>Overall rating on this standard</w:t>
       </w:r>
       <w:r>
@@ -1722,7 +1798,7 @@
             </w:tcMar>
           </w:tcPr>
           <w:p>
-            <w:hyperlink r:id="rId17" w:anchor="L158-L167" w:history="1">
+            <w:hyperlink r:id="rId20" w:anchor="L158-L167" w:history="1">
               <w:r>
                 <w:rPr>
                   <w:rStyle w:val="Hyperlink"/>
@@ -1731,6 +1807,40 @@
               </w:r>
             </w:hyperlink>
           </w:p>
+          <w:p/>
+          <w:p>
+            <w:hyperlink r:id="rId21" w:history="1">
+              <w:r>
+                <w:rPr>
+                  <w:rStyle w:val="Hyperlink"/>
+                </w:rPr>
+                <w:t>https://github.com/rsgc-ormsby-s/ISP-1---2D-Brawler-Game/blob/6fe44106e23a2b660950cbf44a5482742dfb1800/2D%20Brawler%20Game/2D%20Brawler%20Game/GameScene.swift#L197</w:t>
+              </w:r>
+            </w:hyperlink>
+          </w:p>
+          <w:p/>
+          <w:p>
+            <w:hyperlink r:id="rId22" w:history="1">
+              <w:r>
+                <w:rPr>
+                  <w:rStyle w:val="Hyperlink"/>
+                </w:rPr>
+                <w:t>https://github.com/rsgc-ormsby-s/ISP-1---2D-Brawler-Game/blob/6fe44106e23a2b660950cbf44a5482742dfb1800/2D%20Brawler%20Game/2D%20Brawler%20Game/GameScene.swift#L266</w:t>
+              </w:r>
+            </w:hyperlink>
+          </w:p>
+          <w:p/>
+          <w:p>
+            <w:hyperlink r:id="rId23" w:history="1">
+              <w:r>
+                <w:rPr>
+                  <w:rStyle w:val="Hyperlink"/>
+                </w:rPr>
+                <w:t>https://github.com/rsgc-ormsby-s/ISP-1---2D-Brawler-Game/blob/6fe44106e23a2b660950cbf44a5482742dfb1800/2D%20Brawler%20Game/2D%20Brawler%20Game/GameScene.swift#L71</w:t>
+              </w:r>
+            </w:hyperlink>
+          </w:p>
+          <w:p/>
           <w:p/>
           <w:p/>
         </w:tc>
@@ -2048,7 +2158,7 @@
           </w:p>
           <w:p/>
           <w:p>
-            <w:hyperlink r:id="rId18" w:history="1">
+            <w:hyperlink r:id="rId24" w:history="1">
               <w:r>
                 <w:rPr>
                   <w:rStyle w:val="Hyperlink"/>
@@ -2351,7 +2461,7 @@
             </w:tcMar>
           </w:tcPr>
           <w:p>
-            <w:hyperlink r:id="rId19" w:anchor="L1-L61" w:history="1">
+            <w:hyperlink r:id="rId25" w:anchor="L1-L61" w:history="1">
               <w:r>
                 <w:rPr>
                   <w:rStyle w:val="Hyperlink"/>
@@ -2375,6 +2485,124 @@
             </w:r>
           </w:p>
           <w:p/>
+          <w:p>
+            <w:hyperlink r:id="rId26" w:history="1">
+              <w:r>
+                <w:rPr>
+                  <w:rStyle w:val="Hyperlink"/>
+                </w:rPr>
+                <w:t>https://github.com/rsgc-ormsby-s/ISP-1---2D-Brawler-Game/blob/9876e2bef04252e1a65538c2f2927cfadf1686ae/2D%20Brawler%20Game/2D%20Brawler%20Game/GameScene.swift#L129</w:t>
+              </w:r>
+            </w:hyperlink>
+          </w:p>
+          <w:p/>
+          <w:p>
+            <w:hyperlink r:id="rId27" w:history="1">
+              <w:r>
+                <w:rPr>
+                  <w:rStyle w:val="Hyperlink"/>
+                </w:rPr>
+                <w:t>https://github.com/rsgc-ormsby-s/ISP-1---2D-Brawler-Game/blob/9876e2bef04252e1a65538c2f2927cfadf1686ae/2D%20Brawler%20Game/2D%20Brawler%20Game/GameScene.swift#L148</w:t>
+              </w:r>
+            </w:hyperlink>
+          </w:p>
+          <w:p/>
+          <w:p>
+            <w:pPr>
+              <w:pStyle w:val="ListParagraph"/>
+            </w:pPr>
+            <w:hyperlink r:id="rId28" w:history="1">
+              <w:r>
+                <w:rPr>
+                  <w:rStyle w:val="Hyperlink"/>
+                </w:rPr>
+                <w:t>https://github.com/rsgc-ormsby-s/ISP-1---2D-Brawler-Game/blob/9876e2bef04252e1a65538c2f2927cfadf1686ae/2D%20Brawler%20Game/2D%20Brawler%20Game/GameScene.swift#L213-L219</w:t>
+              </w:r>
+            </w:hyperlink>
+          </w:p>
+          <w:p/>
+          <w:p>
+            <w:pPr>
+              <w:pStyle w:val="ListParagraph"/>
+              <w:numPr>
+                <w:ilvl w:val="0"/>
+                <w:numId w:val="3"/>
+              </w:numPr>
+            </w:pPr>
+            <w:r>
+              <w:t>Create the wasp name and declare the wasp sequence ‘</w:t>
+            </w:r>
+            <w:proofErr w:type="spellStart"/>
+            <w:r>
+              <w:t>withKey</w:t>
+            </w:r>
+            <w:proofErr w:type="spellEnd"/>
+            <w:r>
+              <w:t>’ name for later use in shutting down the movement of the wasps when the score hits zero and the game over screen triggers.</w:t>
+            </w:r>
+          </w:p>
+          <w:p/>
+          <w:p>
+            <w:pPr>
+              <w:pStyle w:val="ListParagraph"/>
+            </w:pPr>
+            <w:hyperlink r:id="rId29" w:history="1">
+              <w:r>
+                <w:rPr>
+                  <w:rStyle w:val="Hyperlink"/>
+                </w:rPr>
+                <w:t>https://github.com/rsgc-ormsby-s/ISP-1---2D-Brawler-Game/blob/6fe44106e23a2b660950cbf44a5482742dfb1800/2D%20Brawler%20Game/2D%20Brawler%20Game/GameScene.swift#L110-L122</w:t>
+              </w:r>
+            </w:hyperlink>
+          </w:p>
+          <w:p>
+            <w:pPr>
+              <w:pStyle w:val="ListParagraph"/>
+            </w:pPr>
+          </w:p>
+          <w:p>
+            <w:pPr>
+              <w:pStyle w:val="ListParagraph"/>
+              <w:numPr>
+                <w:ilvl w:val="0"/>
+                <w:numId w:val="3"/>
+              </w:numPr>
+            </w:pPr>
+            <w:r>
+              <w:t xml:space="preserve">Repeats and runs through the same statements in sequence updating the variables </w:t>
+            </w:r>
+            <w:r>
+              <w:t>‘</w:t>
+            </w:r>
+            <w:proofErr w:type="spellStart"/>
+            <w:r>
+              <w:t>timeSoFar</w:t>
+            </w:r>
+            <w:proofErr w:type="spellEnd"/>
+            <w:r>
+              <w:t>’</w:t>
+            </w:r>
+            <w:r>
+              <w:t xml:space="preserve"> and </w:t>
+            </w:r>
+            <w:r>
+              <w:t>‘</w:t>
+            </w:r>
+            <w:r>
+              <w:t>now</w:t>
+            </w:r>
+            <w:r>
+              <w:t>’</w:t>
+            </w:r>
+            <w:r>
+              <w:t xml:space="preserve"> in order to constantly update the timer label</w:t>
+            </w:r>
+            <w:r>
+              <w:t>, via use of the updating time interval function.</w:t>
+            </w:r>
+            <w:bookmarkStart w:id="0" w:name="_GoBack"/>
+            <w:bookmarkEnd w:id="0"/>
+          </w:p>
         </w:tc>
       </w:tr>
       <w:tr>
@@ -2551,6 +2779,7 @@
           <w:sz w:val="20"/>
           <w:szCs w:val="20"/>
         </w:rPr>
+        <w:lastRenderedPageBreak/>
         <w:t>A2.3</w:t>
       </w:r>
       <w:r>
@@ -2653,7 +2882,7 @@
             </w:tcMar>
           </w:tcPr>
           <w:p>
-            <w:hyperlink r:id="rId20" w:history="1">
+            <w:hyperlink r:id="rId30" w:history="1">
               <w:r>
                 <w:rPr>
                   <w:rStyle w:val="Hyperlink"/>
@@ -2663,7 +2892,58 @@
             </w:hyperlink>
           </w:p>
           <w:p/>
-          <w:p/>
+          <w:p>
+            <w:pPr>
+              <w:pStyle w:val="ListParagraph"/>
+              <w:numPr>
+                <w:ilvl w:val="0"/>
+                <w:numId w:val="3"/>
+              </w:numPr>
+            </w:pPr>
+            <w:r>
+              <w:t xml:space="preserve">Checks over all the sprites when the score hits zero and removes actions from all the sprite nodes with the name wasp (AKA – All the wasps in the game stop moving). </w:t>
+            </w:r>
+          </w:p>
+          <w:p/>
+          <w:p>
+            <w:hyperlink r:id="rId31" w:history="1">
+              <w:r>
+                <w:rPr>
+                  <w:rStyle w:val="Hyperlink"/>
+                </w:rPr>
+                <w:t>https://github.com/rsgc-ormsby-s/ISP-1---2D-Brawler-Game/blob/6fe44106e23a2b660950cbf44a5482742dfb1800/2D%20Brawler%20Game/2D%20Brawler%20Game/GameScene.swift#L105-L122</w:t>
+              </w:r>
+            </w:hyperlink>
+          </w:p>
+          <w:p/>
+          <w:p>
+            <w:pPr>
+              <w:pStyle w:val="ListParagraph"/>
+              <w:numPr>
+                <w:ilvl w:val="0"/>
+                <w:numId w:val="3"/>
+              </w:numPr>
+            </w:pPr>
+            <w:proofErr w:type="spellStart"/>
+            <w:r>
+              <w:t>Algorithim</w:t>
+            </w:r>
+            <w:proofErr w:type="spellEnd"/>
+            <w:r>
+              <w:t xml:space="preserve"> that checks if the game has started then uses start time to hold the time, but after holds it in the now variable</w:t>
+            </w:r>
+            <w:r>
+              <w:t xml:space="preserve"> to track the current time, and then updates the </w:t>
+            </w:r>
+            <w:proofErr w:type="spellStart"/>
+            <w:r>
+              <w:t>timeSoFar</w:t>
+            </w:r>
+            <w:proofErr w:type="spellEnd"/>
+            <w:r>
+              <w:t xml:space="preserve"> function to hold the time and turn the number value into a string held in the timer label.</w:t>
+            </w:r>
+          </w:p>
           <w:p/>
         </w:tc>
       </w:tr>
@@ -2954,7 +3234,7 @@
             </w:tcMar>
           </w:tcPr>
           <w:p>
-            <w:hyperlink r:id="rId21" w:anchor="L137" w:history="1">
+            <w:hyperlink r:id="rId32" w:anchor="L137" w:history="1">
               <w:r>
                 <w:rPr>
                   <w:rStyle w:val="Hyperlink"/>
@@ -2965,7 +3245,19 @@
           </w:p>
           <w:p/>
           <w:p>
-            <w:hyperlink r:id="rId22" w:anchor="L123" w:history="1">
+            <w:pPr>
+              <w:pStyle w:val="ListParagraph"/>
+              <w:numPr>
+                <w:ilvl w:val="0"/>
+                <w:numId w:val="3"/>
+              </w:numPr>
+            </w:pPr>
+            <w:r>
+              <w:t>Random number generation</w:t>
+            </w:r>
+          </w:p>
+          <w:p>
+            <w:hyperlink r:id="rId33" w:anchor="L123" w:history="1">
               <w:r>
                 <w:rPr>
                   <w:rStyle w:val="Hyperlink"/>
@@ -3264,7 +3556,7 @@
             </w:tcMar>
           </w:tcPr>
           <w:p>
-            <w:hyperlink r:id="rId23" w:history="1">
+            <w:hyperlink r:id="rId34" w:history="1">
               <w:r>
                 <w:rPr>
                   <w:rStyle w:val="Hyperlink"/>
@@ -3295,7 +3587,29 @@
             </w:r>
           </w:p>
           <w:p/>
-          <w:p/>
+          <w:p>
+            <w:hyperlink r:id="rId35" w:history="1">
+              <w:r>
+                <w:rPr>
+                  <w:rStyle w:val="Hyperlink"/>
+                </w:rPr>
+                <w:t>https://github.com/rsgc-ormsby-s/ISP-1---2D-Brawler-Game/blob/6fe44106e23a2b660950cbf44a5482742dfb1800/2D%20Brawler%20Game/2D%20Brawler%20Game/GameScene.swift#L105-L124</w:t>
+              </w:r>
+            </w:hyperlink>
+          </w:p>
+          <w:p/>
+          <w:p>
+            <w:pPr>
+              <w:pStyle w:val="ListParagraph"/>
+              <w:numPr>
+                <w:ilvl w:val="0"/>
+                <w:numId w:val="3"/>
+              </w:numPr>
+            </w:pPr>
+            <w:r>
+              <w:t xml:space="preserve">Function that updates the time interval and keeps track of time / runs 60 times per second, used in checking collisions and keeping a timer. </w:t>
+            </w:r>
+          </w:p>
         </w:tc>
       </w:tr>
       <w:tr>
@@ -3361,7 +3675,6 @@
           <w:sz w:val="20"/>
           <w:szCs w:val="20"/>
         </w:rPr>
-        <w:lastRenderedPageBreak/>
         <w:t>Overall rating on this standard</w:t>
       </w:r>
       <w:r>
@@ -3637,7 +3950,7 @@
                           </pic:cNvPicPr>
                         </pic:nvPicPr>
                         <pic:blipFill>
-                          <a:blip r:embed="rId24">
+                          <a:blip r:embed="rId36">
                             <a:extLst>
                               <a:ext uri="{28A0092B-C50C-407E-A947-70E740481C1C}">
                                 <a14:useLocalDpi xmlns:a14="http://schemas.microsoft.com/office/drawing/2010/main" val="0"/>
@@ -3713,7 +4026,7 @@
                           </pic:cNvPicPr>
                         </pic:nvPicPr>
                         <pic:blipFill>
-                          <a:blip r:embed="rId25">
+                          <a:blip r:embed="rId37">
                             <a:extLst>
                               <a:ext uri="{28A0092B-C50C-407E-A947-70E740481C1C}">
                                 <a14:useLocalDpi xmlns:a14="http://schemas.microsoft.com/office/drawing/2010/main" val="0"/>
@@ -3778,6 +4091,39 @@
             </w:r>
           </w:p>
           <w:p>
+            <w:pPr>
+              <w:pStyle w:val="ListParagraph"/>
+              <w:numPr>
+                <w:ilvl w:val="0"/>
+                <w:numId w:val="3"/>
+              </w:numPr>
+            </w:pPr>
+          </w:p>
+          <w:p>
+            <w:hyperlink r:id="rId38" w:history="1">
+              <w:r>
+                <w:rPr>
+                  <w:rStyle w:val="Hyperlink"/>
+                </w:rPr>
+                <w:t>https://github.com/rsgc-ormsby-s/ISP-1---2D-Brawler-Game/blob/6fe44106e23a2b660950cbf44a5482742dfb1800/2D%20Brawler%20Game/2D%20Brawler%20Game/GameScene.swift#L94</w:t>
+              </w:r>
+            </w:hyperlink>
+          </w:p>
+          <w:p/>
+          <w:p>
+            <w:r>
+              <w:t xml:space="preserve">Note: Timer changed to </w:t>
+            </w:r>
+            <w:proofErr w:type="spellStart"/>
+            <w:r>
+              <w:t>timeSoFar</w:t>
+            </w:r>
+            <w:proofErr w:type="spellEnd"/>
+            <w:r>
+              <w:t xml:space="preserve"> in newest rendition of the program.</w:t>
+            </w:r>
+          </w:p>
+          <w:p>
             <w:r>
               <w:rPr>
                 <w:noProof/>
@@ -3801,7 +4147,7 @@
                           </pic:cNvPicPr>
                         </pic:nvPicPr>
                         <pic:blipFill>
-                          <a:blip r:embed="rId26">
+                          <a:blip r:embed="rId39">
                             <a:extLst>
                               <a:ext uri="{28A0092B-C50C-407E-A947-70E740481C1C}">
                                 <a14:useLocalDpi xmlns:a14="http://schemas.microsoft.com/office/drawing/2010/main" val="0"/>
@@ -3870,7 +4216,7 @@
                           </pic:cNvPicPr>
                         </pic:nvPicPr>
                         <pic:blipFill>
-                          <a:blip r:embed="rId27">
+                          <a:blip r:embed="rId40">
                             <a:extLst>
                               <a:ext uri="{28A0092B-C50C-407E-A947-70E740481C1C}">
                                 <a14:useLocalDpi xmlns:a14="http://schemas.microsoft.com/office/drawing/2010/main" val="0"/>
@@ -3923,6 +4269,26 @@
             </w:r>
           </w:p>
           <w:p>
+            <w:pPr>
+              <w:pStyle w:val="ListParagraph"/>
+              <w:numPr>
+                <w:ilvl w:val="0"/>
+                <w:numId w:val="3"/>
+              </w:numPr>
+            </w:pPr>
+          </w:p>
+          <w:p>
+            <w:hyperlink r:id="rId41" w:history="1">
+              <w:r>
+                <w:rPr>
+                  <w:rStyle w:val="Hyperlink"/>
+                </w:rPr>
+                <w:t>https://github.com/rsgc-ormsby-s/ISP-1---2D-Brawler-Game/blob/6fe44106e23a2b660950cbf44a5482742dfb1800/2D%20Brawler%20Game/2D%20Brawler%20Game/GameScene.swift#L187</w:t>
+              </w:r>
+            </w:hyperlink>
+          </w:p>
+          <w:p/>
+          <w:p>
             <w:r>
               <w:rPr>
                 <w:noProof/>
@@ -3945,7 +4311,7 @@
                           </pic:cNvPicPr>
                         </pic:nvPicPr>
                         <pic:blipFill>
-                          <a:blip r:embed="rId28">
+                          <a:blip r:embed="rId42">
                             <a:extLst>
                               <a:ext uri="{28A0092B-C50C-407E-A947-70E740481C1C}">
                                 <a14:useLocalDpi xmlns:a14="http://schemas.microsoft.com/office/drawing/2010/main" val="0"/>
@@ -4012,7 +4378,7 @@
                           </pic:cNvPicPr>
                         </pic:nvPicPr>
                         <pic:blipFill>
-                          <a:blip r:embed="rId29">
+                          <a:blip r:embed="rId43">
                             <a:extLst>
                               <a:ext uri="{28A0092B-C50C-407E-A947-70E740481C1C}">
                                 <a14:useLocalDpi xmlns:a14="http://schemas.microsoft.com/office/drawing/2010/main" val="0"/>
@@ -4044,6 +4410,18 @@
               </w:drawing>
             </w:r>
           </w:p>
+          <w:p/>
+          <w:p>
+            <w:hyperlink r:id="rId44" w:history="1">
+              <w:r>
+                <w:rPr>
+                  <w:rStyle w:val="Hyperlink"/>
+                </w:rPr>
+                <w:t>https://github.com/rsgc-ormsby-s/ISP-1---2D-Brawler-Game/blob/6fe44106e23a2b660950cbf44a5482742dfb1800/2D%20Brawler%20Game/2D%20Brawler%20Game/GameScene.swift#L110-L122</w:t>
+              </w:r>
+            </w:hyperlink>
+          </w:p>
+          <w:p/>
         </w:tc>
       </w:tr>
       <w:tr>
@@ -4284,7 +4662,6 @@
               <w:pStyle w:val="TableStyle1"/>
             </w:pPr>
             <w:r>
-              <w:lastRenderedPageBreak/>
               <w:t>Evidence:</w:t>
             </w:r>
             <w:r>
@@ -4322,7 +4699,7 @@
             </w:tcMar>
           </w:tcPr>
           <w:p>
-            <w:hyperlink r:id="rId30" w:anchor="L181-L216" w:history="1">
+            <w:hyperlink r:id="rId45" w:anchor="L181-L216" w:history="1">
               <w:r>
                 <w:rPr>
                   <w:rStyle w:val="Hyperlink"/>
@@ -4346,7 +4723,7 @@
           </w:p>
           <w:p/>
           <w:p>
-            <w:hyperlink r:id="rId31" w:anchor="L114-L148" w:history="1">
+            <w:hyperlink r:id="rId46" w:anchor="L114-L148" w:history="1">
               <w:r>
                 <w:rPr>
                   <w:rStyle w:val="Hyperlink"/>
@@ -4678,7 +5055,7 @@
                           </pic:cNvPicPr>
                         </pic:nvPicPr>
                         <pic:blipFill>
-                          <a:blip r:embed="rId24">
+                          <a:blip r:embed="rId36">
                             <a:extLst>
                               <a:ext uri="{28A0092B-C50C-407E-A947-70E740481C1C}">
                                 <a14:useLocalDpi xmlns:a14="http://schemas.microsoft.com/office/drawing/2010/main" val="0"/>
@@ -4712,6 +5089,18 @@
           </w:p>
           <w:p/>
           <w:p>
+            <w:hyperlink r:id="rId47" w:history="1">
+              <w:r>
+                <w:rPr>
+                  <w:rStyle w:val="Hyperlink"/>
+                </w:rPr>
+                <w:t>https://github.com/rsgc-ormsby-s/ISP-1---2D-Brawler-Game/blob/6fe44106e23a2b660950cbf44a5482742dfb1800/2D%20Brawler%20Game/2D%20Brawler%20Game/GameScene.swift#L94</w:t>
+              </w:r>
+            </w:hyperlink>
+          </w:p>
+          <w:p/>
+          <w:p/>
+          <w:p>
             <w:pPr>
               <w:pStyle w:val="ListParagraph"/>
               <w:numPr>
@@ -4738,6 +5127,20 @@
             <w:r>
               <w:t>.</w:t>
             </w:r>
+          </w:p>
+          <w:p>
+            <w:pPr>
+              <w:pStyle w:val="ListParagraph"/>
+            </w:pPr>
+          </w:p>
+          <w:p>
+            <w:pPr>
+              <w:pStyle w:val="ListParagraph"/>
+              <w:numPr>
+                <w:ilvl w:val="0"/>
+                <w:numId w:val="3"/>
+              </w:numPr>
+            </w:pPr>
             <w:r>
               <w:rPr>
                 <w:noProof/>
@@ -4760,7 +5163,7 @@
                           </pic:cNvPicPr>
                         </pic:nvPicPr>
                         <pic:blipFill>
-                          <a:blip r:embed="rId26">
+                          <a:blip r:embed="rId39">
                             <a:extLst>
                               <a:ext uri="{28A0092B-C50C-407E-A947-70E740481C1C}">
                                 <a14:useLocalDpi xmlns:a14="http://schemas.microsoft.com/office/drawing/2010/main" val="0"/>
@@ -4794,6 +5197,22 @@
           </w:p>
           <w:p/>
           <w:p>
+            <w:hyperlink r:id="rId48" w:history="1">
+              <w:r>
+                <w:rPr>
+                  <w:rStyle w:val="Hyperlink"/>
+                </w:rPr>
+                <w:t>https://github.com/rsgc-ormsby-s/ISP-1---2D-Brawler-Game/blob/6fe44106e23a2b660950cbf44a5482742dfb1800/2D%20Brawler%20Game/2D%20Brawler%20Game/GameScene.swift#L187</w:t>
+              </w:r>
+            </w:hyperlink>
+          </w:p>
+          <w:p>
+            <w:pPr>
+              <w:pStyle w:val="ListParagraph"/>
+            </w:pPr>
+          </w:p>
+          <w:p/>
+          <w:p>
             <w:pPr>
               <w:pStyle w:val="ListParagraph"/>
               <w:numPr>
@@ -4837,7 +5256,7 @@
                           </pic:cNvPicPr>
                         </pic:nvPicPr>
                         <pic:blipFill>
-                          <a:blip r:embed="rId28">
+                          <a:blip r:embed="rId42">
                             <a:extLst>
                               <a:ext uri="{28A0092B-C50C-407E-A947-70E740481C1C}">
                                 <a14:useLocalDpi xmlns:a14="http://schemas.microsoft.com/office/drawing/2010/main" val="0"/>
@@ -4870,6 +5289,16 @@
             </w:r>
           </w:p>
           <w:p/>
+          <w:p>
+            <w:hyperlink r:id="rId49" w:history="1">
+              <w:r>
+                <w:rPr>
+                  <w:rStyle w:val="Hyperlink"/>
+                </w:rPr>
+                <w:t>https://github.com/rsgc-ormsby-s/ISP-1---2D-Brawler-Game/blob/6fe44106e23a2b660950cbf44a5482742dfb1800/2D%20Brawler%20Game/2D%20Brawler%20Game/GameScene.swift#L110-L122</w:t>
+              </w:r>
+            </w:hyperlink>
+          </w:p>
           <w:p/>
         </w:tc>
       </w:tr>
@@ -5172,7 +5601,7 @@
                           </pic:cNvPicPr>
                         </pic:nvPicPr>
                         <pic:blipFill>
-                          <a:blip r:embed="rId32">
+                          <a:blip r:embed="rId50">
                             <a:extLst>
                               <a:ext uri="{28A0092B-C50C-407E-A947-70E740481C1C}">
                                 <a14:useLocalDpi xmlns:a14="http://schemas.microsoft.com/office/drawing/2010/main" val="0"/>
@@ -5246,7 +5675,7 @@
                           </pic:cNvPicPr>
                         </pic:nvPicPr>
                         <pic:blipFill>
-                          <a:blip r:embed="rId33">
+                          <a:blip r:embed="rId51">
                             <a:extLst>
                               <a:ext uri="{28A0092B-C50C-407E-A947-70E740481C1C}">
                                 <a14:useLocalDpi xmlns:a14="http://schemas.microsoft.com/office/drawing/2010/main" val="0"/>
@@ -5289,17 +5718,27 @@
             </w:r>
             <w:proofErr w:type="spellEnd"/>
             <w:r>
-              <w:t xml:space="preserve"> pro was </w:t>
-            </w:r>
-            <w:proofErr w:type="spellStart"/>
-            <w:r>
-              <w:t>no</w:t>
-            </w:r>
-            <w:proofErr w:type="spellEnd"/>
+              <w:t xml:space="preserve"> pro was no</w:t>
+            </w:r>
+            <w:r>
+              <w:t>t</w:t>
+            </w:r>
             <w:r>
               <w:t xml:space="preserve"> an acceptable font so I changed it back to Helvetica.</w:t>
             </w:r>
           </w:p>
+          <w:p/>
+          <w:p>
+            <w:hyperlink r:id="rId52" w:history="1">
+              <w:r>
+                <w:rPr>
+                  <w:rStyle w:val="Hyperlink"/>
+                </w:rPr>
+                <w:t>https://github.com/rsgc-ormsby-s/ISP-1---2D-Brawler-Game/blob/6fe44106e23a2b660950cbf44a5482742dfb1800/2D%20Brawler%20Game/2D%20Brawler%20Game/GameScene.swift#L30</w:t>
+              </w:r>
+            </w:hyperlink>
+          </w:p>
+          <w:p/>
         </w:tc>
       </w:tr>
       <w:tr>
@@ -5541,7 +5980,6 @@
               <w:pStyle w:val="TableStyle1"/>
             </w:pPr>
             <w:r>
-              <w:lastRenderedPageBreak/>
               <w:t>Evidence:</w:t>
             </w:r>
             <w:r>
@@ -5578,7 +6016,86 @@
               <w:right w:w="80" w:type="dxa"/>
             </w:tcMar>
           </w:tcPr>
-          <w:p/>
+          <w:p>
+            <w:r>
+              <w:t>Test Case:</w:t>
+            </w:r>
+          </w:p>
+          <w:p/>
+          <w:p>
+            <w:r>
+              <w:t xml:space="preserve">Does the program take input through the W, A, S and D keys and allow movement through them? </w:t>
+            </w:r>
+            <w:r>
+              <w:sym w:font="Wingdings" w:char="F0E0"/>
+            </w:r>
+            <w:r>
+              <w:t xml:space="preserve"> Yes</w:t>
+            </w:r>
+          </w:p>
+          <w:p/>
+          <w:p>
+            <w:r>
+              <w:t xml:space="preserve">Does the program allow you to move off the edge of the map? </w:t>
+            </w:r>
+            <w:r>
+              <w:sym w:font="Wingdings" w:char="F0E0"/>
+            </w:r>
+            <w:r>
+              <w:t xml:space="preserve"> No</w:t>
+            </w:r>
+          </w:p>
+          <w:p/>
+          <w:p>
+            <w:r>
+              <w:t xml:space="preserve">Can you change the background with the 1, 2, 3 and 4 keys?  </w:t>
+            </w:r>
+            <w:r>
+              <w:sym w:font="Wingdings" w:char="F0E0"/>
+            </w:r>
+            <w:r>
+              <w:t xml:space="preserve"> </w:t>
+            </w:r>
+            <w:r>
+              <w:t>Yes</w:t>
+            </w:r>
+          </w:p>
+          <w:p/>
+          <w:p>
+            <w:r>
+              <w:t xml:space="preserve">Does the character lose a health when he hits a wasp? </w:t>
+            </w:r>
+            <w:r>
+              <w:sym w:font="Wingdings" w:char="F0E0"/>
+            </w:r>
+            <w:r>
+              <w:t xml:space="preserve"> Yes</w:t>
+            </w:r>
+          </w:p>
+          <w:p/>
+          <w:p>
+            <w:r>
+              <w:t xml:space="preserve">Are the wasps movements randomized in speed and direction </w:t>
+            </w:r>
+            <w:r>
+              <w:sym w:font="Wingdings" w:char="F0E0"/>
+            </w:r>
+            <w:r>
+              <w:t xml:space="preserve"> Yes</w:t>
+            </w:r>
+          </w:p>
+          <w:p/>
+          <w:p>
+            <w:r>
+              <w:t xml:space="preserve">Does the whole game stop when health hits zero? </w:t>
+            </w:r>
+            <w:r>
+              <w:sym w:font="Wingdings" w:char="F0E0"/>
+            </w:r>
+            <w:r>
+              <w:t xml:space="preserve"> Yes</w:t>
+            </w:r>
+          </w:p>
         </w:tc>
       </w:tr>
       <w:tr>
@@ -5770,6 +6287,7 @@
         </w:rPr>
       </w:pPr>
       <w:r>
+        <w:lastRenderedPageBreak/>
         <w:t>B1. Problem-solving Strategies</w:t>
       </w:r>
       <w:r>
@@ -5812,6 +6330,584 @@
           <w:szCs w:val="20"/>
         </w:rPr>
         <w:t xml:space="preserve"> use various problem-solving strategies (e.g., stepwise refinement, divide and conquer, working backwards, examples, extreme cases, tables and charts, trial and error) when solving different types of problems;</w:t>
+      </w:r>
+    </w:p>
+    <w:p>
+      <w:pPr>
+        <w:pStyle w:val="Body"/>
+        <w:rPr>
+          <w:sz w:val="20"/>
+          <w:szCs w:val="20"/>
+        </w:rPr>
+      </w:pPr>
+    </w:p>
+    <w:tbl>
+      <w:tblPr>
+        <w:tblW w:w="12955" w:type="dxa"/>
+        <w:tblInd w:w="108" w:type="dxa"/>
+        <w:tblBorders>
+          <w:top w:val="single" w:sz="2" w:space="0" w:color="000000"/>
+          <w:left w:val="single" w:sz="2" w:space="0" w:color="000000"/>
+          <w:bottom w:val="single" w:sz="2" w:space="0" w:color="000000"/>
+          <w:right w:val="single" w:sz="2" w:space="0" w:color="000000"/>
+          <w:insideH w:val="single" w:sz="2" w:space="0" w:color="000000"/>
+          <w:insideV w:val="single" w:sz="2" w:space="0" w:color="000000"/>
+        </w:tblBorders>
+        <w:shd w:val="clear" w:color="auto" w:fill="BDC0BF"/>
+        <w:tblLayout w:type="fixed"/>
+        <w:tblLook w:val="04A0" w:firstRow="1" w:lastRow="0" w:firstColumn="1" w:lastColumn="0" w:noHBand="0" w:noVBand="1"/>
+      </w:tblPr>
+      <w:tblGrid>
+        <w:gridCol w:w="12955"/>
+      </w:tblGrid>
+      <w:tr>
+        <w:trPr>
+          <w:trHeight w:val="418"/>
+          <w:tblHeader/>
+        </w:trPr>
+        <w:tc>
+          <w:tcPr>
+            <w:tcW w:w="12955" w:type="dxa"/>
+            <w:tcBorders>
+              <w:top w:val="single" w:sz="2" w:space="0" w:color="000000"/>
+              <w:left w:val="single" w:sz="2" w:space="0" w:color="000000"/>
+              <w:bottom w:val="single" w:sz="4" w:space="0" w:color="000000"/>
+              <w:right w:val="single" w:sz="2" w:space="0" w:color="000000"/>
+            </w:tcBorders>
+            <w:shd w:val="clear" w:color="auto" w:fill="BDC0BF"/>
+            <w:tcMar>
+              <w:top w:w="80" w:type="dxa"/>
+              <w:left w:w="80" w:type="dxa"/>
+              <w:bottom w:w="80" w:type="dxa"/>
+              <w:right w:w="80" w:type="dxa"/>
+            </w:tcMar>
+          </w:tcPr>
+          <w:p>
+            <w:pPr>
+              <w:pStyle w:val="TableStyle1"/>
+            </w:pPr>
+            <w:r>
+              <w:t>Evidence:</w:t>
+            </w:r>
+            <w:r>
+              <w:rPr>
+                <w:b w:val="0"/>
+                <w:bCs w:val="0"/>
+              </w:rPr>
+              <w:t xml:space="preserve"> provide link(s) where possible, optionally provide brief explanatory text, add rows as needed</w:t>
+            </w:r>
+          </w:p>
+        </w:tc>
+      </w:tr>
+      <w:tr>
+        <w:tblPrEx>
+          <w:shd w:val="clear" w:color="auto" w:fill="auto"/>
+        </w:tblPrEx>
+        <w:trPr>
+          <w:trHeight w:val="279"/>
+        </w:trPr>
+        <w:tc>
+          <w:tcPr>
+            <w:tcW w:w="12955" w:type="dxa"/>
+            <w:tcBorders>
+              <w:top w:val="single" w:sz="4" w:space="0" w:color="000000"/>
+              <w:left w:val="single" w:sz="2" w:space="0" w:color="000000"/>
+              <w:bottom w:val="single" w:sz="2" w:space="0" w:color="000000"/>
+              <w:right w:val="single" w:sz="2" w:space="0" w:color="000000"/>
+            </w:tcBorders>
+            <w:shd w:val="clear" w:color="auto" w:fill="auto"/>
+            <w:tcMar>
+              <w:top w:w="80" w:type="dxa"/>
+              <w:left w:w="80" w:type="dxa"/>
+              <w:bottom w:w="80" w:type="dxa"/>
+              <w:right w:w="80" w:type="dxa"/>
+            </w:tcMar>
+          </w:tcPr>
+          <w:p>
+            <w:hyperlink r:id="rId53" w:history="1">
+              <w:r>
+                <w:rPr>
+                  <w:rStyle w:val="Hyperlink"/>
+                </w:rPr>
+                <w:t>https://github.com/rsgc-ormsby-s/ISP-1---2D-Brawler-Game/blob/6fe44106e23a2b660950cbf44a5482742dfb1800/2D%20Brawler%20Game/2D%20Brawler%20Game/GameScene.swift#L98</w:t>
+              </w:r>
+            </w:hyperlink>
+          </w:p>
+          <w:p/>
+          <w:p>
+            <w:pPr>
+              <w:pStyle w:val="ListParagraph"/>
+              <w:numPr>
+                <w:ilvl w:val="0"/>
+                <w:numId w:val="3"/>
+              </w:numPr>
+            </w:pPr>
+            <w:r>
+              <w:t>Used trial and error to find the best position for the Timer Label by changing the amount until it seemed like it was optimal and aesthetically pleasing.</w:t>
+            </w:r>
+          </w:p>
+          <w:p/>
+          <w:p>
+            <w:hyperlink r:id="rId54" w:history="1">
+              <w:r>
+                <w:rPr>
+                  <w:rStyle w:val="Hyperlink"/>
+                </w:rPr>
+                <w:t>https://github.com/rsgc-ormsby-s/ISP-1---2D-Brawler-Game/blob/6fe44106e23a2b660950cbf44a5482742dfb1800/2D%20Brawler%20Game/2D%20Brawler%20Game/GameScene.swift#L149-L158</w:t>
+              </w:r>
+            </w:hyperlink>
+          </w:p>
+          <w:p/>
+          <w:p>
+            <w:pPr>
+              <w:pStyle w:val="ListParagraph"/>
+              <w:numPr>
+                <w:ilvl w:val="0"/>
+                <w:numId w:val="3"/>
+              </w:numPr>
+            </w:pPr>
+            <w:r>
+              <w:t xml:space="preserve">Was not sure how to create a background changer but then used an example of the previous key pressed if statements that are used to make the character move and utilize </w:t>
+            </w:r>
+            <w:proofErr w:type="gramStart"/>
+            <w:r>
+              <w:t>the .texture</w:t>
+            </w:r>
+            <w:proofErr w:type="gramEnd"/>
+            <w:r>
+              <w:t xml:space="preserve"> function as well.</w:t>
+            </w:r>
+          </w:p>
+          <w:p>
+            <w:pPr>
+              <w:pStyle w:val="ListParagraph"/>
+            </w:pPr>
+          </w:p>
+          <w:p>
+            <w:pPr>
+              <w:pStyle w:val="ListParagraph"/>
+            </w:pPr>
+            <w:r>
+              <w:t xml:space="preserve">Example: </w:t>
+            </w:r>
+          </w:p>
+          <w:p>
+            <w:pPr>
+              <w:pStyle w:val="ListParagraph"/>
+            </w:pPr>
+          </w:p>
+          <w:p>
+            <w:pPr>
+              <w:pStyle w:val="ListParagraph"/>
+            </w:pPr>
+            <w:hyperlink r:id="rId55" w:history="1">
+              <w:r>
+                <w:rPr>
+                  <w:rStyle w:val="Hyperlink"/>
+                </w:rPr>
+                <w:t>https://github.com/rsgc-ormsby-s/ISP-1---2D-Brawler-Game/blob/6fe44106e23a2b660950cbf44a5482742dfb1800/2D%20Brawler%20Game/2D%20Brawler%20Game/GameScene.swift#L136-L148</w:t>
+              </w:r>
+            </w:hyperlink>
+          </w:p>
+          <w:p>
+            <w:pPr>
+              <w:pStyle w:val="ListParagraph"/>
+            </w:pPr>
+          </w:p>
+          <w:p>
+            <w:pPr>
+              <w:pStyle w:val="ListParagraph"/>
+            </w:pPr>
+            <w:r>
+              <w:rPr>
+                <w:noProof/>
+              </w:rPr>
+              <w:lastRenderedPageBreak/>
+              <w:drawing>
+                <wp:inline distT="0" distB="0" distL="0" distR="0" wp14:anchorId="27480FF4" wp14:editId="1298C4AE">
+                  <wp:extent cx="6903992" cy="1676400"/>
+                  <wp:effectExtent l="0" t="0" r="5080" b="0"/>
+                  <wp:docPr id="16" name="Picture 16" descr="../../../../Screen%20Shot%202017-05-03%20at%2011.52.45%20PM.png"/>
+                  <wp:cNvGraphicFramePr>
+                    <a:graphicFrameLocks xmlns:a="http://schemas.openxmlformats.org/drawingml/2006/main" noChangeAspect="1"/>
+                  </wp:cNvGraphicFramePr>
+                  <a:graphic xmlns:a="http://schemas.openxmlformats.org/drawingml/2006/main">
+                    <a:graphicData uri="http://schemas.openxmlformats.org/drawingml/2006/picture">
+                      <pic:pic xmlns:pic="http://schemas.openxmlformats.org/drawingml/2006/picture">
+                        <pic:nvPicPr>
+                          <pic:cNvPr id="0" name="Picture 2" descr="../../../../Screen%20Shot%202017-05-03%20at%2011.52.45%20PM.png"/>
+                          <pic:cNvPicPr>
+                            <a:picLocks noChangeAspect="1" noChangeArrowheads="1"/>
+                          </pic:cNvPicPr>
+                        </pic:nvPicPr>
+                        <pic:blipFill>
+                          <a:blip r:embed="rId39">
+                            <a:extLst>
+                              <a:ext uri="{28A0092B-C50C-407E-A947-70E740481C1C}">
+                                <a14:useLocalDpi xmlns:a14="http://schemas.microsoft.com/office/drawing/2010/main" val="0"/>
+                              </a:ext>
+                            </a:extLst>
+                          </a:blip>
+                          <a:srcRect/>
+                          <a:stretch>
+                            <a:fillRect/>
+                          </a:stretch>
+                        </pic:blipFill>
+                        <pic:spPr bwMode="auto">
+                          <a:xfrm>
+                            <a:off x="0" y="0"/>
+                            <a:ext cx="6907187" cy="1677176"/>
+                          </a:xfrm>
+                          <a:prstGeom prst="rect">
+                            <a:avLst/>
+                          </a:prstGeom>
+                          <a:noFill/>
+                          <a:ln>
+                            <a:noFill/>
+                          </a:ln>
+                        </pic:spPr>
+                      </pic:pic>
+                    </a:graphicData>
+                  </a:graphic>
+                </wp:inline>
+              </w:drawing>
+            </w:r>
+          </w:p>
+          <w:p/>
+          <w:p>
+            <w:pPr>
+              <w:pStyle w:val="ListParagraph"/>
+              <w:numPr>
+                <w:ilvl w:val="0"/>
+                <w:numId w:val="3"/>
+              </w:numPr>
+            </w:pPr>
+            <w:r>
+              <w:t xml:space="preserve">Problem solved </w:t>
+            </w:r>
+            <w:proofErr w:type="spellStart"/>
+            <w:r>
+              <w:t>indepdently</w:t>
+            </w:r>
+            <w:proofErr w:type="spellEnd"/>
+            <w:r>
+              <w:t xml:space="preserve"> through using the autocorrect function of swift to realize how to figure out how to declare </w:t>
+            </w:r>
+            <w:proofErr w:type="spellStart"/>
+            <w:r>
+              <w:t>randomDuration</w:t>
+            </w:r>
+            <w:proofErr w:type="spellEnd"/>
+            <w:r>
+              <w:t xml:space="preserve"> as a double.</w:t>
+            </w:r>
+          </w:p>
+          <w:p>
+            <w:pPr>
+              <w:pStyle w:val="ListParagraph"/>
+            </w:pPr>
+          </w:p>
+          <w:p>
+            <w:hyperlink r:id="rId56" w:history="1">
+              <w:r>
+                <w:rPr>
+                  <w:rStyle w:val="Hyperlink"/>
+                </w:rPr>
+                <w:t>https://github.com/rsgc-ormsby-s/ISP-1---2D-Brawler-Game/blob/6fe44106e23a2b660950cbf44a5482742dfb1800/2D%20Brawler%20Game/2D%20Brawler%20Game/GameScene.swift#L187</w:t>
+              </w:r>
+            </w:hyperlink>
+          </w:p>
+          <w:p/>
+          <w:p>
+            <w:hyperlink r:id="rId57" w:history="1">
+              <w:r>
+                <w:rPr>
+                  <w:rStyle w:val="Hyperlink"/>
+                </w:rPr>
+                <w:t>https://github.com/rsgc-ormsby-s/ISP-1---2D-Brawler-Game/blob/6fe44106e23a2b660950cbf44a5482742dfb1800/2D%20Brawler%20Game/2D%20Brawler%20Game/GameScene.swift#L98</w:t>
+              </w:r>
+            </w:hyperlink>
+          </w:p>
+          <w:p/>
+          <w:p>
+            <w:pPr>
+              <w:pStyle w:val="ListParagraph"/>
+              <w:numPr>
+                <w:ilvl w:val="0"/>
+                <w:numId w:val="3"/>
+              </w:numPr>
+            </w:pPr>
+            <w:r>
+              <w:t>Used trial and error to find the best position for the Timer Label by changing the amount until it seemed like it was optimal and aesthetically pleasing.</w:t>
+            </w:r>
+          </w:p>
+          <w:p>
+            <w:pPr>
+              <w:pStyle w:val="ListParagraph"/>
+            </w:pPr>
+          </w:p>
+          <w:p>
+            <w:pPr>
+              <w:pStyle w:val="ListParagraph"/>
+            </w:pPr>
+            <w:r>
+              <w:t>Note: Done independently.</w:t>
+            </w:r>
+          </w:p>
+          <w:p/>
+          <w:p>
+            <w:hyperlink r:id="rId58" w:history="1">
+              <w:r>
+                <w:rPr>
+                  <w:rStyle w:val="Hyperlink"/>
+                </w:rPr>
+                <w:t>https://github.com/rsgc-ormsby-s/ISP-1---2D-Brawler-Game/blob/6fe44106e23a2b660950cbf44a5482742dfb1800/2D%20Brawler%20Game/2D%20Brawler%20Game/GameScene.swift#L149-L158</w:t>
+              </w:r>
+            </w:hyperlink>
+          </w:p>
+          <w:p/>
+          <w:p>
+            <w:pPr>
+              <w:pStyle w:val="ListParagraph"/>
+              <w:numPr>
+                <w:ilvl w:val="0"/>
+                <w:numId w:val="3"/>
+              </w:numPr>
+            </w:pPr>
+            <w:r>
+              <w:lastRenderedPageBreak/>
+              <w:t xml:space="preserve">Was not sure how to create a background changer but then used an example of the previous key pressed if statements that are used to make the character move and utilize </w:t>
+            </w:r>
+            <w:proofErr w:type="gramStart"/>
+            <w:r>
+              <w:t>the .texture</w:t>
+            </w:r>
+            <w:proofErr w:type="gramEnd"/>
+            <w:r>
+              <w:t xml:space="preserve"> function as well. </w:t>
+            </w:r>
+          </w:p>
+          <w:p>
+            <w:pPr>
+              <w:pStyle w:val="ListParagraph"/>
+            </w:pPr>
+          </w:p>
+          <w:p>
+            <w:r>
+              <w:t>Note: Done independently.</w:t>
+            </w:r>
+          </w:p>
+          <w:p>
+            <w:pPr>
+              <w:pStyle w:val="ListParagraph"/>
+            </w:pPr>
+          </w:p>
+          <w:p>
+            <w:pPr>
+              <w:pStyle w:val="ListParagraph"/>
+            </w:pPr>
+            <w:r>
+              <w:t xml:space="preserve">Example: </w:t>
+            </w:r>
+          </w:p>
+          <w:p>
+            <w:pPr>
+              <w:pStyle w:val="ListParagraph"/>
+            </w:pPr>
+          </w:p>
+          <w:p>
+            <w:pPr>
+              <w:pStyle w:val="ListParagraph"/>
+            </w:pPr>
+            <w:hyperlink r:id="rId59" w:history="1">
+              <w:r>
+                <w:rPr>
+                  <w:rStyle w:val="Hyperlink"/>
+                </w:rPr>
+                <w:t>https://github.com/rsgc-ormsby-s/ISP-1---2D-Brawler-Game/blob/6fe44106e23a2b660950cbf44a5482742dfb1800/2D%20Brawler%20Game/2D%20Brawler%20Game/GameScene.swift#L136-L148</w:t>
+              </w:r>
+            </w:hyperlink>
+          </w:p>
+          <w:p>
+            <w:pPr>
+              <w:pStyle w:val="ListParagraph"/>
+            </w:pPr>
+          </w:p>
+        </w:tc>
+      </w:tr>
+      <w:tr>
+        <w:tblPrEx>
+          <w:shd w:val="clear" w:color="auto" w:fill="auto"/>
+        </w:tblPrEx>
+        <w:trPr>
+          <w:trHeight w:val="279"/>
+        </w:trPr>
+        <w:tc>
+          <w:tcPr>
+            <w:tcW w:w="12955" w:type="dxa"/>
+            <w:tcBorders>
+              <w:top w:val="single" w:sz="2" w:space="0" w:color="000000"/>
+              <w:left w:val="single" w:sz="2" w:space="0" w:color="000000"/>
+              <w:bottom w:val="single" w:sz="2" w:space="0" w:color="000000"/>
+              <w:right w:val="single" w:sz="2" w:space="0" w:color="000000"/>
+            </w:tcBorders>
+            <w:shd w:val="clear" w:color="auto" w:fill="EEEEEE"/>
+            <w:tcMar>
+              <w:top w:w="80" w:type="dxa"/>
+              <w:left w:w="80" w:type="dxa"/>
+              <w:bottom w:w="80" w:type="dxa"/>
+              <w:right w:w="80" w:type="dxa"/>
+            </w:tcMar>
+          </w:tcPr>
+          <w:p/>
+        </w:tc>
+      </w:tr>
+    </w:tbl>
+    <w:p>
+      <w:pPr>
+        <w:pStyle w:val="Body"/>
+        <w:rPr>
+          <w:sz w:val="20"/>
+          <w:szCs w:val="20"/>
+        </w:rPr>
+      </w:pPr>
+    </w:p>
+    <w:p>
+      <w:pPr>
+        <w:pStyle w:val="Body"/>
+        <w:rPr>
+          <w:sz w:val="20"/>
+          <w:szCs w:val="20"/>
+        </w:rPr>
+      </w:pPr>
+    </w:p>
+    <w:p>
+      <w:pPr>
+        <w:pStyle w:val="Body"/>
+        <w:rPr>
+          <w:b/>
+          <w:bCs/>
+          <w:sz w:val="20"/>
+          <w:szCs w:val="20"/>
+        </w:rPr>
+      </w:pPr>
+      <w:r>
+        <w:rPr>
+          <w:b/>
+          <w:bCs/>
+          <w:sz w:val="20"/>
+          <w:szCs w:val="20"/>
+        </w:rPr>
+        <w:t>Overall rating on this standard</w:t>
+      </w:r>
+      <w:r>
+        <w:rPr>
+          <w:sz w:val="20"/>
+          <w:szCs w:val="20"/>
+        </w:rPr>
+        <w:t xml:space="preserve">: </w:t>
+      </w:r>
+      <w:r>
+        <w:rPr>
+          <w:rFonts w:ascii="Arial Unicode MS" w:hAnsi="Arial Unicode MS"/>
+          <w:sz w:val="20"/>
+          <w:szCs w:val="20"/>
+        </w:rPr>
+        <w:t>✩</w:t>
+      </w:r>
+      <w:r>
+        <w:rPr>
+          <w:sz w:val="20"/>
+          <w:szCs w:val="20"/>
+        </w:rPr>
+        <w:t xml:space="preserve"> </w:t>
+      </w:r>
+      <w:r>
+        <w:rPr>
+          <w:rFonts w:ascii="Arial Unicode MS" w:hAnsi="Arial Unicode MS"/>
+          <w:sz w:val="20"/>
+          <w:szCs w:val="20"/>
+        </w:rPr>
+        <w:t>✩</w:t>
+      </w:r>
+      <w:r>
+        <w:rPr>
+          <w:sz w:val="20"/>
+          <w:szCs w:val="20"/>
+        </w:rPr>
+        <w:t xml:space="preserve"> </w:t>
+      </w:r>
+      <w:r>
+        <w:rPr>
+          <w:rFonts w:ascii="Arial Unicode MS" w:hAnsi="Arial Unicode MS"/>
+          <w:sz w:val="20"/>
+          <w:szCs w:val="20"/>
+        </w:rPr>
+        <w:t>✩</w:t>
+      </w:r>
+      <w:r>
+        <w:rPr>
+          <w:sz w:val="20"/>
+          <w:szCs w:val="20"/>
+        </w:rPr>
+        <w:t xml:space="preserve"> </w:t>
+      </w:r>
+      <w:r>
+        <w:rPr>
+          <w:rFonts w:ascii="Arial Unicode MS" w:hAnsi="Arial Unicode MS"/>
+          <w:sz w:val="20"/>
+          <w:szCs w:val="20"/>
+        </w:rPr>
+        <w:t>✩</w:t>
+      </w:r>
+      <w:r>
+        <w:rPr>
+          <w:sz w:val="20"/>
+          <w:szCs w:val="20"/>
+        </w:rPr>
+        <w:t xml:space="preserve"> </w:t>
+      </w:r>
+      <w:r>
+        <w:rPr>
+          <w:rFonts w:ascii="Arial Unicode MS" w:hAnsi="Arial Unicode MS"/>
+          <w:sz w:val="20"/>
+          <w:szCs w:val="20"/>
+        </w:rPr>
+        <w:t>✩</w:t>
+      </w:r>
+    </w:p>
+    <w:p>
+      <w:pPr>
+        <w:pStyle w:val="Body"/>
+        <w:rPr>
+          <w:sz w:val="20"/>
+          <w:szCs w:val="20"/>
+        </w:rPr>
+      </w:pPr>
+    </w:p>
+    <w:p>
+      <w:pPr>
+        <w:pStyle w:val="Body"/>
+        <w:rPr>
+          <w:sz w:val="20"/>
+          <w:szCs w:val="20"/>
+        </w:rPr>
+      </w:pPr>
+      <w:r>
+        <w:rPr>
+          <w:b/>
+          <w:bCs/>
+          <w:sz w:val="20"/>
+          <w:szCs w:val="20"/>
+        </w:rPr>
+        <w:t>B1.2</w:t>
+      </w:r>
+      <w:r>
+        <w:rPr>
+          <w:sz w:val="20"/>
+          <w:szCs w:val="20"/>
+        </w:rPr>
+        <w:t xml:space="preserve"> demonstrate the ability to solve problems independently and as part of a team; </w:t>
       </w:r>
     </w:p>
     <w:p>
@@ -5906,279 +7002,6 @@
             </w:tcMar>
           </w:tcPr>
           <w:p>
-            <w:bookmarkStart w:id="0" w:name="_GoBack"/>
-            <w:bookmarkEnd w:id="0"/>
-          </w:p>
-        </w:tc>
-      </w:tr>
-      <w:tr>
-        <w:tblPrEx>
-          <w:shd w:val="clear" w:color="auto" w:fill="auto"/>
-        </w:tblPrEx>
-        <w:trPr>
-          <w:trHeight w:val="279"/>
-        </w:trPr>
-        <w:tc>
-          <w:tcPr>
-            <w:tcW w:w="12955" w:type="dxa"/>
-            <w:tcBorders>
-              <w:top w:val="single" w:sz="2" w:space="0" w:color="000000"/>
-              <w:left w:val="single" w:sz="2" w:space="0" w:color="000000"/>
-              <w:bottom w:val="single" w:sz="2" w:space="0" w:color="000000"/>
-              <w:right w:val="single" w:sz="2" w:space="0" w:color="000000"/>
-            </w:tcBorders>
-            <w:shd w:val="clear" w:color="auto" w:fill="EEEEEE"/>
-            <w:tcMar>
-              <w:top w:w="80" w:type="dxa"/>
-              <w:left w:w="80" w:type="dxa"/>
-              <w:bottom w:w="80" w:type="dxa"/>
-              <w:right w:w="80" w:type="dxa"/>
-            </w:tcMar>
-          </w:tcPr>
-          <w:p/>
-        </w:tc>
-      </w:tr>
-    </w:tbl>
-    <w:p>
-      <w:pPr>
-        <w:pStyle w:val="Body"/>
-        <w:rPr>
-          <w:sz w:val="20"/>
-          <w:szCs w:val="20"/>
-        </w:rPr>
-      </w:pPr>
-    </w:p>
-    <w:p>
-      <w:pPr>
-        <w:pStyle w:val="Body"/>
-        <w:rPr>
-          <w:sz w:val="20"/>
-          <w:szCs w:val="20"/>
-        </w:rPr>
-      </w:pPr>
-    </w:p>
-    <w:p>
-      <w:pPr>
-        <w:pStyle w:val="Body"/>
-        <w:rPr>
-          <w:b/>
-          <w:bCs/>
-          <w:sz w:val="20"/>
-          <w:szCs w:val="20"/>
-        </w:rPr>
-      </w:pPr>
-      <w:r>
-        <w:rPr>
-          <w:b/>
-          <w:bCs/>
-          <w:sz w:val="20"/>
-          <w:szCs w:val="20"/>
-        </w:rPr>
-        <w:t>Overall rating on this standard</w:t>
-      </w:r>
-      <w:r>
-        <w:rPr>
-          <w:sz w:val="20"/>
-          <w:szCs w:val="20"/>
-        </w:rPr>
-        <w:t xml:space="preserve">: </w:t>
-      </w:r>
-      <w:r>
-        <w:rPr>
-          <w:rFonts w:ascii="Arial Unicode MS" w:hAnsi="Arial Unicode MS"/>
-          <w:sz w:val="20"/>
-          <w:szCs w:val="20"/>
-        </w:rPr>
-        <w:t>✩</w:t>
-      </w:r>
-      <w:r>
-        <w:rPr>
-          <w:sz w:val="20"/>
-          <w:szCs w:val="20"/>
-        </w:rPr>
-        <w:t xml:space="preserve"> </w:t>
-      </w:r>
-      <w:r>
-        <w:rPr>
-          <w:rFonts w:ascii="Arial Unicode MS" w:hAnsi="Arial Unicode MS"/>
-          <w:sz w:val="20"/>
-          <w:szCs w:val="20"/>
-        </w:rPr>
-        <w:t>✩</w:t>
-      </w:r>
-      <w:r>
-        <w:rPr>
-          <w:sz w:val="20"/>
-          <w:szCs w:val="20"/>
-        </w:rPr>
-        <w:t xml:space="preserve"> </w:t>
-      </w:r>
-      <w:r>
-        <w:rPr>
-          <w:rFonts w:ascii="Arial Unicode MS" w:hAnsi="Arial Unicode MS"/>
-          <w:sz w:val="20"/>
-          <w:szCs w:val="20"/>
-        </w:rPr>
-        <w:t>✩</w:t>
-      </w:r>
-      <w:r>
-        <w:rPr>
-          <w:sz w:val="20"/>
-          <w:szCs w:val="20"/>
-        </w:rPr>
-        <w:t xml:space="preserve"> </w:t>
-      </w:r>
-      <w:r>
-        <w:rPr>
-          <w:rFonts w:ascii="Arial Unicode MS" w:hAnsi="Arial Unicode MS"/>
-          <w:sz w:val="20"/>
-          <w:szCs w:val="20"/>
-        </w:rPr>
-        <w:t>✩</w:t>
-      </w:r>
-      <w:r>
-        <w:rPr>
-          <w:sz w:val="20"/>
-          <w:szCs w:val="20"/>
-        </w:rPr>
-        <w:t xml:space="preserve"> </w:t>
-      </w:r>
-      <w:r>
-        <w:rPr>
-          <w:rFonts w:ascii="Arial Unicode MS" w:hAnsi="Arial Unicode MS"/>
-          <w:sz w:val="20"/>
-          <w:szCs w:val="20"/>
-        </w:rPr>
-        <w:t>✩</w:t>
-      </w:r>
-    </w:p>
-    <w:p>
-      <w:pPr>
-        <w:pStyle w:val="Body"/>
-        <w:rPr>
-          <w:sz w:val="20"/>
-          <w:szCs w:val="20"/>
-        </w:rPr>
-      </w:pPr>
-    </w:p>
-    <w:p>
-      <w:pPr>
-        <w:pStyle w:val="Body"/>
-        <w:rPr>
-          <w:sz w:val="20"/>
-          <w:szCs w:val="20"/>
-        </w:rPr>
-      </w:pPr>
-      <w:r>
-        <w:rPr>
-          <w:b/>
-          <w:bCs/>
-          <w:sz w:val="20"/>
-          <w:szCs w:val="20"/>
-        </w:rPr>
-        <w:t>B1.2</w:t>
-      </w:r>
-      <w:r>
-        <w:rPr>
-          <w:sz w:val="20"/>
-          <w:szCs w:val="20"/>
-        </w:rPr>
-        <w:t xml:space="preserve"> demonstrate the ability to solve problems independently and as part of a team; </w:t>
-      </w:r>
-    </w:p>
-    <w:p>
-      <w:pPr>
-        <w:pStyle w:val="Body"/>
-        <w:rPr>
-          <w:sz w:val="20"/>
-          <w:szCs w:val="20"/>
-        </w:rPr>
-      </w:pPr>
-    </w:p>
-    <w:tbl>
-      <w:tblPr>
-        <w:tblW w:w="12955" w:type="dxa"/>
-        <w:tblInd w:w="108" w:type="dxa"/>
-        <w:tblBorders>
-          <w:top w:val="single" w:sz="2" w:space="0" w:color="000000"/>
-          <w:left w:val="single" w:sz="2" w:space="0" w:color="000000"/>
-          <w:bottom w:val="single" w:sz="2" w:space="0" w:color="000000"/>
-          <w:right w:val="single" w:sz="2" w:space="0" w:color="000000"/>
-          <w:insideH w:val="single" w:sz="2" w:space="0" w:color="000000"/>
-          <w:insideV w:val="single" w:sz="2" w:space="0" w:color="000000"/>
-        </w:tblBorders>
-        <w:shd w:val="clear" w:color="auto" w:fill="BDC0BF"/>
-        <w:tblLayout w:type="fixed"/>
-        <w:tblLook w:val="04A0" w:firstRow="1" w:lastRow="0" w:firstColumn="1" w:lastColumn="0" w:noHBand="0" w:noVBand="1"/>
-      </w:tblPr>
-      <w:tblGrid>
-        <w:gridCol w:w="12955"/>
-      </w:tblGrid>
-      <w:tr>
-        <w:trPr>
-          <w:trHeight w:val="279"/>
-          <w:tblHeader/>
-        </w:trPr>
-        <w:tc>
-          <w:tcPr>
-            <w:tcW w:w="12955" w:type="dxa"/>
-            <w:tcBorders>
-              <w:top w:val="single" w:sz="2" w:space="0" w:color="000000"/>
-              <w:left w:val="single" w:sz="2" w:space="0" w:color="000000"/>
-              <w:bottom w:val="single" w:sz="4" w:space="0" w:color="000000"/>
-              <w:right w:val="single" w:sz="2" w:space="0" w:color="000000"/>
-            </w:tcBorders>
-            <w:shd w:val="clear" w:color="auto" w:fill="BDC0BF"/>
-            <w:tcMar>
-              <w:top w:w="80" w:type="dxa"/>
-              <w:left w:w="80" w:type="dxa"/>
-              <w:bottom w:w="80" w:type="dxa"/>
-              <w:right w:w="80" w:type="dxa"/>
-            </w:tcMar>
-          </w:tcPr>
-          <w:p>
-            <w:pPr>
-              <w:pStyle w:val="TableStyle1"/>
-            </w:pPr>
-            <w:r>
-              <w:lastRenderedPageBreak/>
-              <w:t>Evidence:</w:t>
-            </w:r>
-            <w:r>
-              <w:rPr>
-                <w:b w:val="0"/>
-                <w:bCs w:val="0"/>
-              </w:rPr>
-              <w:t xml:space="preserve"> provide link(s) where possible, optionally provide brief explanatory text, add rows as needed</w:t>
-            </w:r>
-          </w:p>
-        </w:tc>
-      </w:tr>
-      <w:tr>
-        <w:tblPrEx>
-          <w:shd w:val="clear" w:color="auto" w:fill="auto"/>
-        </w:tblPrEx>
-        <w:trPr>
-          <w:trHeight w:val="279"/>
-        </w:trPr>
-        <w:tc>
-          <w:tcPr>
-            <w:tcW w:w="12955" w:type="dxa"/>
-            <w:tcBorders>
-              <w:top w:val="single" w:sz="4" w:space="0" w:color="000000"/>
-              <w:left w:val="single" w:sz="2" w:space="0" w:color="000000"/>
-              <w:bottom w:val="single" w:sz="2" w:space="0" w:color="000000"/>
-              <w:right w:val="single" w:sz="2" w:space="0" w:color="000000"/>
-            </w:tcBorders>
-            <w:shd w:val="clear" w:color="auto" w:fill="auto"/>
-            <w:tcMar>
-              <w:top w:w="80" w:type="dxa"/>
-              <w:left w:w="80" w:type="dxa"/>
-              <w:bottom w:w="80" w:type="dxa"/>
-              <w:right w:w="80" w:type="dxa"/>
-            </w:tcMar>
-          </w:tcPr>
-          <w:p>
             <w:pPr>
               <w:pStyle w:val="ListParagraph"/>
             </w:pPr>
@@ -6210,7 +7033,7 @@
                           </pic:cNvPicPr>
                         </pic:nvPicPr>
                         <pic:blipFill>
-                          <a:blip r:embed="rId26">
+                          <a:blip r:embed="rId39">
                             <a:extLst>
                               <a:ext uri="{28A0092B-C50C-407E-A947-70E740481C1C}">
                                 <a14:useLocalDpi xmlns:a14="http://schemas.microsoft.com/office/drawing/2010/main" val="0"/>
@@ -6252,6 +7075,7 @@
               </w:numPr>
             </w:pPr>
             <w:r>
+              <w:lastRenderedPageBreak/>
               <w:t>Problem solved</w:t>
             </w:r>
             <w:r>
@@ -6274,7 +7098,109 @@
               <w:t xml:space="preserve"> as a double.</w:t>
             </w:r>
           </w:p>
-          <w:p/>
+          <w:p>
+            <w:pPr>
+              <w:pStyle w:val="ListParagraph"/>
+            </w:pPr>
+          </w:p>
+          <w:p>
+            <w:hyperlink r:id="rId60" w:history="1">
+              <w:r>
+                <w:rPr>
+                  <w:rStyle w:val="Hyperlink"/>
+                </w:rPr>
+                <w:t>https://github.com/rsgc-ormsby-s/ISP-1---2D-Brawler-Game/blob/6fe44106e23a2b660950cbf44a5482742dfb1800/2D%20Brawler%20Game/2D%20Brawler%20Game/GameScene.swift#L187</w:t>
+              </w:r>
+            </w:hyperlink>
+          </w:p>
+          <w:p/>
+          <w:p/>
+          <w:p>
+            <w:hyperlink r:id="rId61" w:history="1">
+              <w:r>
+                <w:rPr>
+                  <w:rStyle w:val="Hyperlink"/>
+                </w:rPr>
+                <w:t>https://github.com/rsgc-ormsby-s/ISP-1---2D-Brawler-Game/blob/6fe44106e23a2b660950cbf44a5482742dfb1800/2D%20Brawler%20Game/2D%20Brawler%20Game/GameScene.swift#L98</w:t>
+              </w:r>
+            </w:hyperlink>
+          </w:p>
+          <w:p/>
+          <w:p>
+            <w:pPr>
+              <w:pStyle w:val="ListParagraph"/>
+              <w:numPr>
+                <w:ilvl w:val="0"/>
+                <w:numId w:val="3"/>
+              </w:numPr>
+            </w:pPr>
+            <w:r>
+              <w:t>Used trial and error to find the best position for the Timer Label by changing the amount until it seemed like it was optimal and aesthetically pleasing.</w:t>
+            </w:r>
+          </w:p>
+          <w:p/>
+          <w:p>
+            <w:hyperlink r:id="rId62" w:history="1">
+              <w:r>
+                <w:rPr>
+                  <w:rStyle w:val="Hyperlink"/>
+                </w:rPr>
+                <w:t>https://github.com/rsgc-ormsby-s/ISP-1---2D-Brawler-Game/blob/6fe44106e23a2b660950cbf44a5482742dfb1800/2D%20Brawler%20Game/2D%20Brawler%20Game/GameScene.swift#L149-L158</w:t>
+              </w:r>
+            </w:hyperlink>
+          </w:p>
+          <w:p/>
+          <w:p>
+            <w:pPr>
+              <w:pStyle w:val="ListParagraph"/>
+              <w:numPr>
+                <w:ilvl w:val="0"/>
+                <w:numId w:val="3"/>
+              </w:numPr>
+            </w:pPr>
+            <w:r>
+              <w:t xml:space="preserve">Was not sure how to create a background changer but then used an example of the previous key pressed if statements that are used to make the character move and utilize </w:t>
+            </w:r>
+            <w:proofErr w:type="gramStart"/>
+            <w:r>
+              <w:t>the .texture</w:t>
+            </w:r>
+            <w:proofErr w:type="gramEnd"/>
+            <w:r>
+              <w:t xml:space="preserve"> function as well.</w:t>
+            </w:r>
+          </w:p>
+          <w:p>
+            <w:pPr>
+              <w:pStyle w:val="ListParagraph"/>
+            </w:pPr>
+          </w:p>
+          <w:p>
+            <w:pPr>
+              <w:pStyle w:val="ListParagraph"/>
+            </w:pPr>
+            <w:r>
+              <w:t xml:space="preserve">Example: </w:t>
+            </w:r>
+          </w:p>
+          <w:p>
+            <w:pPr>
+              <w:pStyle w:val="ListParagraph"/>
+            </w:pPr>
+          </w:p>
+          <w:p>
+            <w:pPr>
+              <w:pStyle w:val="ListParagraph"/>
+            </w:pPr>
+            <w:hyperlink r:id="rId63" w:history="1">
+              <w:r>
+                <w:rPr>
+                  <w:rStyle w:val="Hyperlink"/>
+                </w:rPr>
+                <w:t>https://github.com/rsgc-ormsby-s/ISP-1---2D-Brawler-Game/blob/6fe44106e23a2b660950cbf44a5482742dfb1800/2D%20Brawler%20Game/2D%20Brawler%20Game/GameScene.swift#L136-L148</w:t>
+              </w:r>
+            </w:hyperlink>
+          </w:p>
           <w:p/>
         </w:tc>
       </w:tr>
@@ -6341,6 +7267,7 @@
           <w:sz w:val="20"/>
           <w:szCs w:val="20"/>
         </w:rPr>
+        <w:lastRenderedPageBreak/>
         <w:t>Overall rating on this standard</w:t>
       </w:r>
       <w:r>
@@ -6465,8 +7392,8 @@
       </w:pPr>
     </w:p>
     <w:sectPr>
-      <w:headerReference w:type="default" r:id="rId34"/>
-      <w:footerReference w:type="default" r:id="rId35"/>
+      <w:headerReference w:type="default" r:id="rId64"/>
+      <w:footerReference w:type="default" r:id="rId65"/>
       <w:pgSz w:w="15840" w:h="12240" w:orient="landscape"/>
       <w:pgMar w:top="1440" w:right="1440" w:bottom="1440" w:left="1440" w:header="720" w:footer="864" w:gutter="0"/>
       <w:cols w:space="720"/>
@@ -6528,7 +7455,7 @@
       <w:rPr>
         <w:noProof/>
       </w:rPr>
-      <w:t>18</w:t>
+      <w:t>8</w:t>
     </w:r>
     <w:r>
       <w:fldChar w:fldCharType="end"/>
@@ -6541,7 +7468,7 @@
         <w:rPr>
           <w:noProof/>
         </w:rPr>
-        <w:t>18</w:t>
+        <w:t>24</w:t>
       </w:r>
     </w:fldSimple>
   </w:p>

</xml_diff>

<commit_message>
Edited one piece of evidence that I forgot to provide a link for.
</commit_message>
<xml_diff>
--- a/2D Brawler Game/2D Brawler Game/Independent_Study_Project_-_Checkpoint_1.docx
+++ b/2D Brawler Game/2D Brawler Game/Independent_Study_Project_-_Checkpoint_1.docx
@@ -421,7 +421,7 @@
           </w:p>
           <w:p/>
           <w:p>
-            <w:hyperlink r:id="rId8" w:history="1">
+            <w:hyperlink r:id="rId8" w:anchor="L27" w:history="1">
               <w:r>
                 <w:rPr>
                   <w:rStyle w:val="Hyperlink"/>
@@ -1068,13 +1068,8 @@
               </w:numPr>
             </w:pPr>
             <w:r>
-              <w:t xml:space="preserve">Wraps function in a </w:t>
-            </w:r>
-            <w:proofErr w:type="spellStart"/>
-            <w:r>
-              <w:t>gameIsActive</w:t>
-            </w:r>
-            <w:proofErr w:type="spellEnd"/>
+              <w:t>Wraps function in a gameIsActive</w:t>
+            </w:r>
           </w:p>
           <w:p>
             <w:pPr>
@@ -1440,7 +1435,7 @@
           </w:p>
           <w:p/>
           <w:p>
-            <w:hyperlink r:id="rId17" w:history="1">
+            <w:hyperlink r:id="rId17" w:anchor="L197" w:history="1">
               <w:r>
                 <w:rPr>
                   <w:rStyle w:val="Hyperlink"/>
@@ -1463,7 +1458,7 @@
             </w:r>
           </w:p>
           <w:p>
-            <w:hyperlink r:id="rId18" w:history="1">
+            <w:hyperlink r:id="rId18" w:anchor="L266" w:history="1">
               <w:r>
                 <w:rPr>
                   <w:rStyle w:val="Hyperlink"/>
@@ -1487,7 +1482,7 @@
           </w:p>
           <w:p/>
           <w:p>
-            <w:hyperlink r:id="rId19" w:history="1">
+            <w:hyperlink r:id="rId19" w:anchor="L71" w:history="1">
               <w:r>
                 <w:rPr>
                   <w:rStyle w:val="Hyperlink"/>
@@ -1809,7 +1804,7 @@
           </w:p>
           <w:p/>
           <w:p>
-            <w:hyperlink r:id="rId21" w:history="1">
+            <w:hyperlink r:id="rId21" w:anchor="L197" w:history="1">
               <w:r>
                 <w:rPr>
                   <w:rStyle w:val="Hyperlink"/>
@@ -1820,7 +1815,7 @@
           </w:p>
           <w:p/>
           <w:p>
-            <w:hyperlink r:id="rId22" w:history="1">
+            <w:hyperlink r:id="rId22" w:anchor="L266" w:history="1">
               <w:r>
                 <w:rPr>
                   <w:rStyle w:val="Hyperlink"/>
@@ -1831,7 +1826,7 @@
           </w:p>
           <w:p/>
           <w:p>
-            <w:hyperlink r:id="rId23" w:history="1">
+            <w:hyperlink r:id="rId23" w:anchor="L71" w:history="1">
               <w:r>
                 <w:rPr>
                   <w:rStyle w:val="Hyperlink"/>
@@ -2158,7 +2153,7 @@
           </w:p>
           <w:p/>
           <w:p>
-            <w:hyperlink r:id="rId24" w:history="1">
+            <w:hyperlink r:id="rId24" w:anchor="L96-L108" w:history="1">
               <w:r>
                 <w:rPr>
                   <w:rStyle w:val="Hyperlink"/>
@@ -2170,15 +2165,7 @@
           <w:p/>
           <w:p>
             <w:r>
-              <w:t>The input is when the player presses a button, such as the W, A, S or D buttons. This is processed in the game through the if statements that trigger the character to move up, left, down or right when the respective button is pressed. The game then causes the ‘</w:t>
-            </w:r>
-            <w:proofErr w:type="spellStart"/>
-            <w:r>
-              <w:t>billy</w:t>
-            </w:r>
-            <w:proofErr w:type="spellEnd"/>
-            <w:r>
-              <w:t>’ the character in the game to output movement in the direction that was pressed.</w:t>
+              <w:t>The input is when the player presses a button, such as the W, A, S or D buttons. This is processed in the game through the if statements that trigger the character to move up, left, down or right when the respective button is pressed. The game then causes the ‘billy’ the character in the game to output movement in the direction that was pressed.</w:t>
             </w:r>
           </w:p>
           <w:p/>
@@ -2486,7 +2473,7 @@
           </w:p>
           <w:p/>
           <w:p>
-            <w:hyperlink r:id="rId26" w:history="1">
+            <w:hyperlink r:id="rId26" w:anchor="L129" w:history="1">
               <w:r>
                 <w:rPr>
                   <w:rStyle w:val="Hyperlink"/>
@@ -2497,7 +2484,7 @@
           </w:p>
           <w:p/>
           <w:p>
-            <w:hyperlink r:id="rId27" w:history="1">
+            <w:hyperlink r:id="rId27" w:anchor="L148" w:history="1">
               <w:r>
                 <w:rPr>
                   <w:rStyle w:val="Hyperlink"/>
@@ -2511,7 +2498,7 @@
             <w:pPr>
               <w:pStyle w:val="ListParagraph"/>
             </w:pPr>
-            <w:hyperlink r:id="rId28" w:history="1">
+            <w:hyperlink r:id="rId28" w:anchor="L213-L219" w:history="1">
               <w:r>
                 <w:rPr>
                   <w:rStyle w:val="Hyperlink"/>
@@ -2530,15 +2517,7 @@
               </w:numPr>
             </w:pPr>
             <w:r>
-              <w:t>Create the wasp name and declare the wasp sequence ‘</w:t>
-            </w:r>
-            <w:proofErr w:type="spellStart"/>
-            <w:r>
-              <w:t>withKey</w:t>
-            </w:r>
-            <w:proofErr w:type="spellEnd"/>
-            <w:r>
-              <w:t>’ name for later use in shutting down the movement of the wasps when the score hits zero and the game over screen triggers.</w:t>
+              <w:t>Create the wasp name and declare the wasp sequence ‘withKey’ name for later use in shutting down the movement of the wasps when the score hits zero and the game over screen triggers.</w:t>
             </w:r>
           </w:p>
           <w:p/>
@@ -2546,7 +2525,7 @@
             <w:pPr>
               <w:pStyle w:val="ListParagraph"/>
             </w:pPr>
-            <w:hyperlink r:id="rId29" w:history="1">
+            <w:hyperlink r:id="rId29" w:anchor="L110-L122" w:history="1">
               <w:r>
                 <w:rPr>
                   <w:rStyle w:val="Hyperlink"/>
@@ -2574,11 +2553,9 @@
             <w:r>
               <w:t>‘</w:t>
             </w:r>
-            <w:proofErr w:type="spellStart"/>
             <w:r>
               <w:t>timeSoFar</w:t>
             </w:r>
-            <w:proofErr w:type="spellEnd"/>
             <w:r>
               <w:t>’</w:t>
             </w:r>
@@ -2600,8 +2577,6 @@
             <w:r>
               <w:t>, via use of the updating time interval function.</w:t>
             </w:r>
-            <w:bookmarkStart w:id="0" w:name="_GoBack"/>
-            <w:bookmarkEnd w:id="0"/>
           </w:p>
         </w:tc>
       </w:tr>
@@ -2882,7 +2857,7 @@
             </w:tcMar>
           </w:tcPr>
           <w:p>
-            <w:hyperlink r:id="rId30" w:history="1">
+            <w:hyperlink r:id="rId30" w:anchor="L213-L219" w:history="1">
               <w:r>
                 <w:rPr>
                   <w:rStyle w:val="Hyperlink"/>
@@ -2906,7 +2881,7 @@
           </w:p>
           <w:p/>
           <w:p>
-            <w:hyperlink r:id="rId31" w:history="1">
+            <w:hyperlink r:id="rId31" w:anchor="L105-L122" w:history="1">
               <w:r>
                 <w:rPr>
                   <w:rStyle w:val="Hyperlink"/>
@@ -2924,24 +2899,11 @@
                 <w:numId w:val="3"/>
               </w:numPr>
             </w:pPr>
-            <w:proofErr w:type="spellStart"/>
-            <w:r>
-              <w:t>Algorithim</w:t>
-            </w:r>
-            <w:proofErr w:type="spellEnd"/>
-            <w:r>
-              <w:t xml:space="preserve"> that checks if the game has started then uses start time to hold the time, but after holds it in the now variable</w:t>
-            </w:r>
-            <w:r>
-              <w:t xml:space="preserve"> to track the current time, and then updates the </w:t>
-            </w:r>
-            <w:proofErr w:type="spellStart"/>
-            <w:r>
-              <w:t>timeSoFar</w:t>
-            </w:r>
-            <w:proofErr w:type="spellEnd"/>
-            <w:r>
-              <w:t xml:space="preserve"> function to hold the time and turn the number value into a string held in the timer label.</w:t>
+            <w:r>
+              <w:t>Algorithim that checks if the game has started then uses start time to hold the time, but after holds it in the now variable</w:t>
+            </w:r>
+            <w:r>
+              <w:t xml:space="preserve"> to track the current time, and then updates the timeSoFar function to hold the time and turn the number value into a string held in the timer label.</w:t>
             </w:r>
           </w:p>
           <w:p/>
@@ -3556,7 +3518,7 @@
             </w:tcMar>
           </w:tcPr>
           <w:p>
-            <w:hyperlink r:id="rId34" w:history="1">
+            <w:hyperlink r:id="rId34" w:anchor="L96-L108" w:history="1">
               <w:r>
                 <w:rPr>
                   <w:rStyle w:val="Hyperlink"/>
@@ -3575,20 +3537,12 @@
               </w:numPr>
             </w:pPr>
             <w:r>
-              <w:t>Function that controls movement of the character ‘</w:t>
-            </w:r>
-            <w:proofErr w:type="spellStart"/>
-            <w:r>
-              <w:t>billy</w:t>
-            </w:r>
-            <w:proofErr w:type="spellEnd"/>
-            <w:r>
-              <w:t>’ and inputs and processes when the player inputs the W, A, S or D key.</w:t>
-            </w:r>
-          </w:p>
-          <w:p/>
-          <w:p>
-            <w:hyperlink r:id="rId35" w:history="1">
+              <w:t>Function that controls movement of the character ‘billy’ and inputs and processes when the player inputs the W, A, S or D key.</w:t>
+            </w:r>
+          </w:p>
+          <w:p/>
+          <w:p>
+            <w:hyperlink r:id="rId35" w:anchor="L105-L124" w:history="1">
               <w:r>
                 <w:rPr>
                   <w:rStyle w:val="Hyperlink"/>
@@ -4071,23 +4025,7 @@
               <w:t xml:space="preserve"> </w:t>
             </w:r>
             <w:r>
-              <w:t xml:space="preserve">Cannot convert type </w:t>
-            </w:r>
-            <w:proofErr w:type="spellStart"/>
-            <w:r>
-              <w:t>CGFloat</w:t>
-            </w:r>
-            <w:proofErr w:type="spellEnd"/>
-            <w:r>
-              <w:t xml:space="preserve"> to Double = The wrong data type is trying to be used for duration, duration is requesting a double as it’s data type but it is giving a </w:t>
-            </w:r>
-            <w:proofErr w:type="spellStart"/>
-            <w:r>
-              <w:t>CGFloat</w:t>
-            </w:r>
-            <w:proofErr w:type="spellEnd"/>
-            <w:r>
-              <w:t>.</w:t>
+              <w:t>Cannot convert type CGFloat to Double = The wrong data type is trying to be used for duration, duration is requesting a double as it’s data type but it is giving a CGFloat.</w:t>
             </w:r>
           </w:p>
           <w:p>
@@ -4100,7 +4038,7 @@
             </w:pPr>
           </w:p>
           <w:p>
-            <w:hyperlink r:id="rId38" w:history="1">
+            <w:hyperlink r:id="rId38" w:anchor="L94" w:history="1">
               <w:r>
                 <w:rPr>
                   <w:rStyle w:val="Hyperlink"/>
@@ -4112,15 +4050,7 @@
           <w:p/>
           <w:p>
             <w:r>
-              <w:t xml:space="preserve">Note: Timer changed to </w:t>
-            </w:r>
-            <w:proofErr w:type="spellStart"/>
-            <w:r>
-              <w:t>timeSoFar</w:t>
-            </w:r>
-            <w:proofErr w:type="spellEnd"/>
-            <w:r>
-              <w:t xml:space="preserve"> in newest rendition of the program.</w:t>
+              <w:t>Note: Timer changed to timeSoFar in newest rendition of the program.</w:t>
             </w:r>
           </w:p>
           <w:p>
@@ -4257,15 +4187,7 @@
               </w:numPr>
             </w:pPr>
             <w:r>
-              <w:t xml:space="preserve">Expected </w:t>
-            </w:r>
-            <w:proofErr w:type="gramStart"/>
-            <w:r>
-              <w:t>{ after</w:t>
-            </w:r>
-            <w:proofErr w:type="gramEnd"/>
-            <w:r>
-              <w:t xml:space="preserve"> if condition = There is no { after the if statement which is used to define the domain of the if statement.</w:t>
+              <w:t>Expected { after if condition = There is no { after the if statement which is used to define the domain of the if statement.</w:t>
             </w:r>
           </w:p>
           <w:p>
@@ -4278,7 +4200,7 @@
             </w:pPr>
           </w:p>
           <w:p>
-            <w:hyperlink r:id="rId41" w:history="1">
+            <w:hyperlink r:id="rId41" w:anchor="L187" w:history="1">
               <w:r>
                 <w:rPr>
                   <w:rStyle w:val="Hyperlink"/>
@@ -4412,7 +4334,7 @@
           </w:p>
           <w:p/>
           <w:p>
-            <w:hyperlink r:id="rId44" w:history="1">
+            <w:hyperlink r:id="rId44" w:anchor="L110-L122" w:history="1">
               <w:r>
                 <w:rPr>
                   <w:rStyle w:val="Hyperlink"/>
@@ -5089,7 +5011,7 @@
           </w:p>
           <w:p/>
           <w:p>
-            <w:hyperlink r:id="rId47" w:history="1">
+            <w:hyperlink r:id="rId47" w:anchor="L94" w:history="1">
               <w:r>
                 <w:rPr>
                   <w:rStyle w:val="Hyperlink"/>
@@ -5109,23 +5031,7 @@
               </w:numPr>
             </w:pPr>
             <w:r>
-              <w:t xml:space="preserve">Cannot convert type </w:t>
-            </w:r>
-            <w:proofErr w:type="spellStart"/>
-            <w:r>
-              <w:t>CGFloat</w:t>
-            </w:r>
-            <w:proofErr w:type="spellEnd"/>
-            <w:r>
-              <w:t xml:space="preserve"> to Double = The wrong data type is trying to be used for duration, duration is requesting a double as it’s data type but it is giving a </w:t>
-            </w:r>
-            <w:proofErr w:type="spellStart"/>
-            <w:r>
-              <w:t>CGFloat</w:t>
-            </w:r>
-            <w:proofErr w:type="spellEnd"/>
-            <w:r>
-              <w:t>.</w:t>
+              <w:t>Cannot convert type CGFloat to Double = The wrong data type is trying to be used for duration, duration is requesting a double as it’s data type but it is giving a CGFloat.</w:t>
             </w:r>
           </w:p>
           <w:p>
@@ -5197,7 +5103,7 @@
           </w:p>
           <w:p/>
           <w:p>
-            <w:hyperlink r:id="rId48" w:history="1">
+            <w:hyperlink r:id="rId48" w:anchor="L187" w:history="1">
               <w:r>
                 <w:rPr>
                   <w:rStyle w:val="Hyperlink"/>
@@ -5221,15 +5127,7 @@
               </w:numPr>
             </w:pPr>
             <w:r>
-              <w:t xml:space="preserve">Expected </w:t>
-            </w:r>
-            <w:proofErr w:type="gramStart"/>
-            <w:r>
-              <w:t>{ after</w:t>
-            </w:r>
-            <w:proofErr w:type="gramEnd"/>
-            <w:r>
-              <w:t xml:space="preserve"> if condition = There is no { after the if statement which is used to define the domain of the if statement.</w:t>
+              <w:t>Expected { after if condition = There is no { after the if statement which is used to define the domain of the if statement.</w:t>
             </w:r>
           </w:p>
           <w:p/>
@@ -5290,7 +5188,7 @@
           </w:p>
           <w:p/>
           <w:p>
-            <w:hyperlink r:id="rId49" w:history="1">
+            <w:hyperlink r:id="rId49" w:anchor="L110-L122" w:history="1">
               <w:r>
                 <w:rPr>
                   <w:rStyle w:val="Hyperlink"/>
@@ -5636,21 +5534,27 @@
           <w:p/>
           <w:p>
             <w:r>
-              <w:t xml:space="preserve">Used a tracing technique in the print function in order to find the problem in why the background changer was working after game over and the movement wasn’t, after using it to see if it was a logic problem or sequence problem, I figured out that the background changer was still running because it wasn’t in the if </w:t>
-            </w:r>
-            <w:proofErr w:type="spellStart"/>
-            <w:r>
-              <w:t>gameIsActive</w:t>
-            </w:r>
-            <w:proofErr w:type="spellEnd"/>
-            <w:r>
-              <w:t xml:space="preserve"> statement.</w:t>
-            </w:r>
-          </w:p>
-          <w:p/>
-          <w:p>
-            <w:r>
-              <w:lastRenderedPageBreak/>
+              <w:t>Used a tracing technique in the print function in order to find the problem in why the background changer was working after game over and the movement wasn’t, after using it to see if it was a logic problem or sequence problem, I figured out that the background changer was still running because it wasn’t in the if gameIsActive statement.</w:t>
+            </w:r>
+          </w:p>
+          <w:p/>
+          <w:p>
+            <w:hyperlink r:id="rId51" w:history="1">
+              <w:r>
+                <w:rPr>
+                  <w:rStyle w:val="Hyperlink"/>
+                </w:rPr>
+                <w:t>https://github.com/rsgc-ormsby-s/ISP-1---2D-Brawler-Game/blob/6fe44106e23a2b660950cbf44a5482742dfb1800/2D%20Brawler%20Game/2D%20Brawler%20Game/GameScene.swift#L134-L160</w:t>
+              </w:r>
+            </w:hyperlink>
+          </w:p>
+          <w:p>
+            <w:bookmarkStart w:id="0" w:name="_GoBack"/>
+            <w:bookmarkEnd w:id="0"/>
+          </w:p>
+          <w:p/>
+          <w:p>
+            <w:r>
               <w:t xml:space="preserve"> </w:t>
             </w:r>
             <w:r>
@@ -5675,7 +5579,7 @@
                           </pic:cNvPicPr>
                         </pic:nvPicPr>
                         <pic:blipFill>
-                          <a:blip r:embed="rId51">
+                          <a:blip r:embed="rId52">
                             <a:extLst>
                               <a:ext uri="{28A0092B-C50C-407E-A947-70E740481C1C}">
                                 <a14:useLocalDpi xmlns:a14="http://schemas.microsoft.com/office/drawing/2010/main" val="0"/>
@@ -5710,15 +5614,7 @@
           <w:p/>
           <w:p>
             <w:r>
-              <w:t xml:space="preserve">Used breakpoints to figure out why my game was crashing and it turned out after moving through it with breakpoints adobe </w:t>
-            </w:r>
-            <w:proofErr w:type="spellStart"/>
-            <w:r>
-              <w:t>casalon</w:t>
-            </w:r>
-            <w:proofErr w:type="spellEnd"/>
-            <w:r>
-              <w:t xml:space="preserve"> pro was no</w:t>
+              <w:t>Used breakpoints to figure out why my game was crashing and it turned out after moving through it with breakpoints adobe casalon pro was no</w:t>
             </w:r>
             <w:r>
               <w:t>t</w:t>
@@ -5729,7 +5625,7 @@
           </w:p>
           <w:p/>
           <w:p>
-            <w:hyperlink r:id="rId52" w:history="1">
+            <w:hyperlink r:id="rId53" w:anchor="L30" w:history="1">
               <w:r>
                 <w:rPr>
                   <w:rStyle w:val="Hyperlink"/>
@@ -6287,7 +6183,6 @@
         </w:rPr>
       </w:pPr>
       <w:r>
-        <w:lastRenderedPageBreak/>
         <w:t>B1. Problem-solving Strategies</w:t>
       </w:r>
       <w:r>
@@ -6424,7 +6319,7 @@
             </w:tcMar>
           </w:tcPr>
           <w:p>
-            <w:hyperlink r:id="rId53" w:history="1">
+            <w:hyperlink r:id="rId54" w:anchor="L98" w:history="1">
               <w:r>
                 <w:rPr>
                   <w:rStyle w:val="Hyperlink"/>
@@ -6448,7 +6343,7 @@
           </w:p>
           <w:p/>
           <w:p>
-            <w:hyperlink r:id="rId54" w:history="1">
+            <w:hyperlink r:id="rId55" w:anchor="L149-L158" w:history="1">
               <w:r>
                 <w:rPr>
                   <w:rStyle w:val="Hyperlink"/>
@@ -6467,15 +6362,7 @@
               </w:numPr>
             </w:pPr>
             <w:r>
-              <w:t xml:space="preserve">Was not sure how to create a background changer but then used an example of the previous key pressed if statements that are used to make the character move and utilize </w:t>
-            </w:r>
-            <w:proofErr w:type="gramStart"/>
-            <w:r>
-              <w:t>the .texture</w:t>
-            </w:r>
-            <w:proofErr w:type="gramEnd"/>
-            <w:r>
-              <w:t xml:space="preserve"> function as well.</w:t>
+              <w:t>Was not sure how to create a background changer but then used an example of the previous key pressed if statements that are used to make the character move and utilize the .texture function as well.</w:t>
             </w:r>
           </w:p>
           <w:p>
@@ -6500,7 +6387,7 @@
             <w:pPr>
               <w:pStyle w:val="ListParagraph"/>
             </w:pPr>
-            <w:hyperlink r:id="rId55" w:history="1">
+            <w:hyperlink r:id="rId56" w:anchor="L136-L148" w:history="1">
               <w:r>
                 <w:rPr>
                   <w:rStyle w:val="Hyperlink"/>
@@ -6583,23 +6470,7 @@
               </w:numPr>
             </w:pPr>
             <w:r>
-              <w:t xml:space="preserve">Problem solved </w:t>
-            </w:r>
-            <w:proofErr w:type="spellStart"/>
-            <w:r>
-              <w:t>indepdently</w:t>
-            </w:r>
-            <w:proofErr w:type="spellEnd"/>
-            <w:r>
-              <w:t xml:space="preserve"> through using the autocorrect function of swift to realize how to figure out how to declare </w:t>
-            </w:r>
-            <w:proofErr w:type="spellStart"/>
-            <w:r>
-              <w:t>randomDuration</w:t>
-            </w:r>
-            <w:proofErr w:type="spellEnd"/>
-            <w:r>
-              <w:t xml:space="preserve"> as a double.</w:t>
+              <w:t>Problem solved indepdently through using the autocorrect function of swift to realize how to figure out how to declare randomDuration as a double.</w:t>
             </w:r>
           </w:p>
           <w:p>
@@ -6608,7 +6479,7 @@
             </w:pPr>
           </w:p>
           <w:p>
-            <w:hyperlink r:id="rId56" w:history="1">
+            <w:hyperlink r:id="rId57" w:anchor="L187" w:history="1">
               <w:r>
                 <w:rPr>
                   <w:rStyle w:val="Hyperlink"/>
@@ -6619,7 +6490,7 @@
           </w:p>
           <w:p/>
           <w:p>
-            <w:hyperlink r:id="rId57" w:history="1">
+            <w:hyperlink r:id="rId58" w:anchor="L98" w:history="1">
               <w:r>
                 <w:rPr>
                   <w:rStyle w:val="Hyperlink"/>
@@ -6656,7 +6527,7 @@
           </w:p>
           <w:p/>
           <w:p>
-            <w:hyperlink r:id="rId58" w:history="1">
+            <w:hyperlink r:id="rId59" w:anchor="L149-L158" w:history="1">
               <w:r>
                 <w:rPr>
                   <w:rStyle w:val="Hyperlink"/>
@@ -6676,15 +6547,7 @@
             </w:pPr>
             <w:r>
               <w:lastRenderedPageBreak/>
-              <w:t xml:space="preserve">Was not sure how to create a background changer but then used an example of the previous key pressed if statements that are used to make the character move and utilize </w:t>
-            </w:r>
-            <w:proofErr w:type="gramStart"/>
-            <w:r>
-              <w:t>the .texture</w:t>
-            </w:r>
-            <w:proofErr w:type="gramEnd"/>
-            <w:r>
-              <w:t xml:space="preserve"> function as well. </w:t>
+              <w:t xml:space="preserve">Was not sure how to create a background changer but then used an example of the previous key pressed if statements that are used to make the character move and utilize the .texture function as well. </w:t>
             </w:r>
           </w:p>
           <w:p>
@@ -6719,7 +6582,7 @@
             <w:pPr>
               <w:pStyle w:val="ListParagraph"/>
             </w:pPr>
-            <w:hyperlink r:id="rId59" w:history="1">
+            <w:hyperlink r:id="rId60" w:anchor="L136-L148" w:history="1">
               <w:r>
                 <w:rPr>
                   <w:rStyle w:val="Hyperlink"/>
@@ -7079,23 +6942,10 @@
               <w:t>Problem solved</w:t>
             </w:r>
             <w:r>
-              <w:t xml:space="preserve"> </w:t>
-            </w:r>
-            <w:proofErr w:type="spellStart"/>
-            <w:r>
-              <w:t>indepdently</w:t>
-            </w:r>
-            <w:proofErr w:type="spellEnd"/>
-            <w:r>
-              <w:t xml:space="preserve"> through using the autocorrect function of swift to realize how to figure out how to declare </w:t>
-            </w:r>
-            <w:proofErr w:type="spellStart"/>
-            <w:r>
-              <w:t>randomDuration</w:t>
-            </w:r>
-            <w:proofErr w:type="spellEnd"/>
-            <w:r>
-              <w:t xml:space="preserve"> as a double.</w:t>
+              <w:t xml:space="preserve"> indepdently</w:t>
+            </w:r>
+            <w:r>
+              <w:t xml:space="preserve"> through using the autocorrect function of swift to realize how to figure out how to declare randomDuration as a double.</w:t>
             </w:r>
           </w:p>
           <w:p>
@@ -7104,7 +6954,7 @@
             </w:pPr>
           </w:p>
           <w:p>
-            <w:hyperlink r:id="rId60" w:history="1">
+            <w:hyperlink r:id="rId61" w:anchor="L187" w:history="1">
               <w:r>
                 <w:rPr>
                   <w:rStyle w:val="Hyperlink"/>
@@ -7116,7 +6966,7 @@
           <w:p/>
           <w:p/>
           <w:p>
-            <w:hyperlink r:id="rId61" w:history="1">
+            <w:hyperlink r:id="rId62" w:anchor="L98" w:history="1">
               <w:r>
                 <w:rPr>
                   <w:rStyle w:val="Hyperlink"/>
@@ -7140,7 +6990,7 @@
           </w:p>
           <w:p/>
           <w:p>
-            <w:hyperlink r:id="rId62" w:history="1">
+            <w:hyperlink r:id="rId63" w:anchor="L149-L158" w:history="1">
               <w:r>
                 <w:rPr>
                   <w:rStyle w:val="Hyperlink"/>
@@ -7159,15 +7009,7 @@
               </w:numPr>
             </w:pPr>
             <w:r>
-              <w:t xml:space="preserve">Was not sure how to create a background changer but then used an example of the previous key pressed if statements that are used to make the character move and utilize </w:t>
-            </w:r>
-            <w:proofErr w:type="gramStart"/>
-            <w:r>
-              <w:t>the .texture</w:t>
-            </w:r>
-            <w:proofErr w:type="gramEnd"/>
-            <w:r>
-              <w:t xml:space="preserve"> function as well.</w:t>
+              <w:t>Was not sure how to create a background changer but then used an example of the previous key pressed if statements that are used to make the character move and utilize the .texture function as well.</w:t>
             </w:r>
           </w:p>
           <w:p>
@@ -7192,7 +7034,7 @@
             <w:pPr>
               <w:pStyle w:val="ListParagraph"/>
             </w:pPr>
-            <w:hyperlink r:id="rId63" w:history="1">
+            <w:hyperlink r:id="rId64" w:anchor="L136-L148" w:history="1">
               <w:r>
                 <w:rPr>
                   <w:rStyle w:val="Hyperlink"/>
@@ -7392,8 +7234,8 @@
       </w:pPr>
     </w:p>
     <w:sectPr>
-      <w:headerReference w:type="default" r:id="rId64"/>
-      <w:footerReference w:type="default" r:id="rId65"/>
+      <w:headerReference w:type="default" r:id="rId65"/>
+      <w:footerReference w:type="default" r:id="rId66"/>
       <w:pgSz w:w="15840" w:h="12240" w:orient="landscape"/>
       <w:pgMar w:top="1440" w:right="1440" w:bottom="1440" w:left="1440" w:header="720" w:footer="864" w:gutter="0"/>
       <w:cols w:space="720"/>
@@ -7455,7 +7297,7 @@
       <w:rPr>
         <w:noProof/>
       </w:rPr>
-      <w:t>8</w:t>
+      <w:t>24</w:t>
     </w:r>
     <w:r>
       <w:fldChar w:fldCharType="end"/>
@@ -7463,14 +7305,27 @@
     <w:r>
       <w:t xml:space="preserve"> of </w:t>
     </w:r>
-    <w:fldSimple w:instr=" NUMPAGES ">
-      <w:r>
-        <w:rPr>
-          <w:noProof/>
-        </w:rPr>
-        <w:t>24</w:t>
-      </w:r>
-    </w:fldSimple>
+    <w:r>
+      <w:fldChar w:fldCharType="begin"/>
+    </w:r>
+    <w:r>
+      <w:instrText xml:space="preserve"> NUMPAGES </w:instrText>
+    </w:r>
+    <w:r>
+      <w:fldChar w:fldCharType="separate"/>
+    </w:r>
+    <w:r>
+      <w:rPr>
+        <w:noProof/>
+      </w:rPr>
+      <w:t>24</w:t>
+    </w:r>
+    <w:r>
+      <w:rPr>
+        <w:noProof/>
+      </w:rPr>
+      <w:fldChar w:fldCharType="end"/>
+    </w:r>
   </w:p>
 </w:ftr>
 </file>

</xml_diff>

<commit_message>
Edited the evidence for the checkpoint file again, I forgot to include one of the input, process, output evidence pieces.
</commit_message>
<xml_diff>
--- a/2D Brawler Game/2D Brawler Game/Independent_Study_Project_-_Checkpoint_1.docx
+++ b/2D Brawler Game/2D Brawler Game/Independent_Study_Project_-_Checkpoint_1.docx
@@ -2165,10 +2165,37 @@
           <w:p/>
           <w:p>
             <w:r>
-              <w:t>The input is when the player presses a button, such as the W, A, S or D buttons. This is processed in the game through the if statements that trigger the character to move up, left, down or right when the respective button is pressed. The game then causes the ‘billy’ the character in the game to output movement in the direction that was pressed.</w:t>
-            </w:r>
-          </w:p>
-          <w:p/>
+              <w:t>The input is when the player presses a button, such as the W, A, S or D</w:t>
+            </w:r>
+            <w:r>
+              <w:t xml:space="preserve"> keys</w:t>
+            </w:r>
+            <w:bookmarkStart w:id="0" w:name="_GoBack"/>
+            <w:bookmarkEnd w:id="0"/>
+            <w:r>
+              <w:t>. This is processed in the game through the if statements that trigger the character to move up, left, down or right when the respective button is pressed. The game then causes the ‘billy’ the character in the game to output movement in</w:t>
+            </w:r>
+            <w:r>
+              <w:t xml:space="preserve"> the direction that was pressed and change the texture to that direction.</w:t>
+            </w:r>
+          </w:p>
+          <w:p/>
+          <w:p>
+            <w:hyperlink r:id="rId25" w:history="1">
+              <w:r>
+                <w:rPr>
+                  <w:rStyle w:val="Hyperlink"/>
+                </w:rPr>
+                <w:t>https://github.com/rsgc-ormsby-s/ISP-1---2D-Brawler-Game/blob/6fe44106e23a2b660950cbf44a5482742dfb1800/2D%20Brawler%20Game/2D%20Brawler%20Game/GameScene.swift#L149-L159</w:t>
+              </w:r>
+            </w:hyperlink>
+          </w:p>
+          <w:p/>
+          <w:p>
+            <w:r>
+              <w:t>The input is when the player presses a button such as the 1, 2, 3 or 4 keys. This is processed in the game through the if statements that change the texture of the background if the respective key is pressed. The game then outputs this in a change of the background, to a highway, a cave, a grassy meadow or a sandy desert-like area.</w:t>
+            </w:r>
+          </w:p>
           <w:p/>
         </w:tc>
       </w:tr>
@@ -2411,6 +2438,7 @@
               <w:pStyle w:val="TableStyle1"/>
             </w:pPr>
             <w:r>
+              <w:lastRenderedPageBreak/>
               <w:t>Evidence:</w:t>
             </w:r>
             <w:r>
@@ -2448,7 +2476,7 @@
             </w:tcMar>
           </w:tcPr>
           <w:p>
-            <w:hyperlink r:id="rId25" w:anchor="L1-L61" w:history="1">
+            <w:hyperlink r:id="rId26" w:anchor="L1-L61" w:history="1">
               <w:r>
                 <w:rPr>
                   <w:rStyle w:val="Hyperlink"/>
@@ -2467,13 +2495,12 @@
               </w:numPr>
             </w:pPr>
             <w:r>
-              <w:lastRenderedPageBreak/>
               <w:t>Created the variables for Billy’s movement, then defined what they did and then used them in a conditional, demonstrating sequence.</w:t>
             </w:r>
           </w:p>
           <w:p/>
           <w:p>
-            <w:hyperlink r:id="rId26" w:anchor="L129" w:history="1">
+            <w:hyperlink r:id="rId27" w:anchor="L129" w:history="1">
               <w:r>
                 <w:rPr>
                   <w:rStyle w:val="Hyperlink"/>
@@ -2484,7 +2511,7 @@
           </w:p>
           <w:p/>
           <w:p>
-            <w:hyperlink r:id="rId27" w:anchor="L148" w:history="1">
+            <w:hyperlink r:id="rId28" w:anchor="L148" w:history="1">
               <w:r>
                 <w:rPr>
                   <w:rStyle w:val="Hyperlink"/>
@@ -2498,7 +2525,7 @@
             <w:pPr>
               <w:pStyle w:val="ListParagraph"/>
             </w:pPr>
-            <w:hyperlink r:id="rId28" w:anchor="L213-L219" w:history="1">
+            <w:hyperlink r:id="rId29" w:anchor="L213-L219" w:history="1">
               <w:r>
                 <w:rPr>
                   <w:rStyle w:val="Hyperlink"/>
@@ -2525,7 +2552,7 @@
             <w:pPr>
               <w:pStyle w:val="ListParagraph"/>
             </w:pPr>
-            <w:hyperlink r:id="rId29" w:anchor="L110-L122" w:history="1">
+            <w:hyperlink r:id="rId30" w:anchor="L110-L122" w:history="1">
               <w:r>
                 <w:rPr>
                   <w:rStyle w:val="Hyperlink"/>
@@ -2643,6 +2670,7 @@
           <w:sz w:val="20"/>
           <w:szCs w:val="20"/>
         </w:rPr>
+        <w:lastRenderedPageBreak/>
         <w:t>Overall rating on this standard</w:t>
       </w:r>
       <w:r>
@@ -2754,7 +2782,6 @@
           <w:sz w:val="20"/>
           <w:szCs w:val="20"/>
         </w:rPr>
-        <w:lastRenderedPageBreak/>
         <w:t>A2.3</w:t>
       </w:r>
       <w:r>
@@ -2857,7 +2884,7 @@
             </w:tcMar>
           </w:tcPr>
           <w:p>
-            <w:hyperlink r:id="rId30" w:anchor="L213-L219" w:history="1">
+            <w:hyperlink r:id="rId31" w:anchor="L213-L219" w:history="1">
               <w:r>
                 <w:rPr>
                   <w:rStyle w:val="Hyperlink"/>
@@ -2881,7 +2908,7 @@
           </w:p>
           <w:p/>
           <w:p>
-            <w:hyperlink r:id="rId31" w:anchor="L105-L122" w:history="1">
+            <w:hyperlink r:id="rId32" w:anchor="L105-L122" w:history="1">
               <w:r>
                 <w:rPr>
                   <w:rStyle w:val="Hyperlink"/>
@@ -3196,7 +3223,7 @@
             </w:tcMar>
           </w:tcPr>
           <w:p>
-            <w:hyperlink r:id="rId32" w:anchor="L137" w:history="1">
+            <w:hyperlink r:id="rId33" w:anchor="L137" w:history="1">
               <w:r>
                 <w:rPr>
                   <w:rStyle w:val="Hyperlink"/>
@@ -3219,7 +3246,7 @@
             </w:r>
           </w:p>
           <w:p>
-            <w:hyperlink r:id="rId33" w:anchor="L123" w:history="1">
+            <w:hyperlink r:id="rId34" w:anchor="L123" w:history="1">
               <w:r>
                 <w:rPr>
                   <w:rStyle w:val="Hyperlink"/>
@@ -3518,7 +3545,7 @@
             </w:tcMar>
           </w:tcPr>
           <w:p>
-            <w:hyperlink r:id="rId34" w:anchor="L96-L108" w:history="1">
+            <w:hyperlink r:id="rId35" w:anchor="L96-L108" w:history="1">
               <w:r>
                 <w:rPr>
                   <w:rStyle w:val="Hyperlink"/>
@@ -3542,7 +3569,7 @@
           </w:p>
           <w:p/>
           <w:p>
-            <w:hyperlink r:id="rId35" w:anchor="L105-L124" w:history="1">
+            <w:hyperlink r:id="rId36" w:anchor="L105-L124" w:history="1">
               <w:r>
                 <w:rPr>
                   <w:rStyle w:val="Hyperlink"/>
@@ -3904,7 +3931,7 @@
                           </pic:cNvPicPr>
                         </pic:nvPicPr>
                         <pic:blipFill>
-                          <a:blip r:embed="rId36">
+                          <a:blip r:embed="rId37">
                             <a:extLst>
                               <a:ext uri="{28A0092B-C50C-407E-A947-70E740481C1C}">
                                 <a14:useLocalDpi xmlns:a14="http://schemas.microsoft.com/office/drawing/2010/main" val="0"/>
@@ -3980,7 +4007,7 @@
                           </pic:cNvPicPr>
                         </pic:nvPicPr>
                         <pic:blipFill>
-                          <a:blip r:embed="rId37">
+                          <a:blip r:embed="rId38">
                             <a:extLst>
                               <a:ext uri="{28A0092B-C50C-407E-A947-70E740481C1C}">
                                 <a14:useLocalDpi xmlns:a14="http://schemas.microsoft.com/office/drawing/2010/main" val="0"/>
@@ -4038,7 +4065,7 @@
             </w:pPr>
           </w:p>
           <w:p>
-            <w:hyperlink r:id="rId38" w:anchor="L94" w:history="1">
+            <w:hyperlink r:id="rId39" w:anchor="L94" w:history="1">
               <w:r>
                 <w:rPr>
                   <w:rStyle w:val="Hyperlink"/>
@@ -4077,7 +4104,7 @@
                           </pic:cNvPicPr>
                         </pic:nvPicPr>
                         <pic:blipFill>
-                          <a:blip r:embed="rId39">
+                          <a:blip r:embed="rId40">
                             <a:extLst>
                               <a:ext uri="{28A0092B-C50C-407E-A947-70E740481C1C}">
                                 <a14:useLocalDpi xmlns:a14="http://schemas.microsoft.com/office/drawing/2010/main" val="0"/>
@@ -4146,7 +4173,7 @@
                           </pic:cNvPicPr>
                         </pic:nvPicPr>
                         <pic:blipFill>
-                          <a:blip r:embed="rId40">
+                          <a:blip r:embed="rId41">
                             <a:extLst>
                               <a:ext uri="{28A0092B-C50C-407E-A947-70E740481C1C}">
                                 <a14:useLocalDpi xmlns:a14="http://schemas.microsoft.com/office/drawing/2010/main" val="0"/>
@@ -4200,7 +4227,7 @@
             </w:pPr>
           </w:p>
           <w:p>
-            <w:hyperlink r:id="rId41" w:anchor="L187" w:history="1">
+            <w:hyperlink r:id="rId42" w:anchor="L187" w:history="1">
               <w:r>
                 <w:rPr>
                   <w:rStyle w:val="Hyperlink"/>
@@ -4233,7 +4260,7 @@
                           </pic:cNvPicPr>
                         </pic:nvPicPr>
                         <pic:blipFill>
-                          <a:blip r:embed="rId42">
+                          <a:blip r:embed="rId43">
                             <a:extLst>
                               <a:ext uri="{28A0092B-C50C-407E-A947-70E740481C1C}">
                                 <a14:useLocalDpi xmlns:a14="http://schemas.microsoft.com/office/drawing/2010/main" val="0"/>
@@ -4300,7 +4327,7 @@
                           </pic:cNvPicPr>
                         </pic:nvPicPr>
                         <pic:blipFill>
-                          <a:blip r:embed="rId43">
+                          <a:blip r:embed="rId44">
                             <a:extLst>
                               <a:ext uri="{28A0092B-C50C-407E-A947-70E740481C1C}">
                                 <a14:useLocalDpi xmlns:a14="http://schemas.microsoft.com/office/drawing/2010/main" val="0"/>
@@ -4334,7 +4361,7 @@
           </w:p>
           <w:p/>
           <w:p>
-            <w:hyperlink r:id="rId44" w:anchor="L110-L122" w:history="1">
+            <w:hyperlink r:id="rId45" w:anchor="L110-L122" w:history="1">
               <w:r>
                 <w:rPr>
                   <w:rStyle w:val="Hyperlink"/>
@@ -4621,7 +4648,7 @@
             </w:tcMar>
           </w:tcPr>
           <w:p>
-            <w:hyperlink r:id="rId45" w:anchor="L181-L216" w:history="1">
+            <w:hyperlink r:id="rId46" w:anchor="L181-L216" w:history="1">
               <w:r>
                 <w:rPr>
                   <w:rStyle w:val="Hyperlink"/>
@@ -4645,7 +4672,7 @@
           </w:p>
           <w:p/>
           <w:p>
-            <w:hyperlink r:id="rId46" w:anchor="L114-L148" w:history="1">
+            <w:hyperlink r:id="rId47" w:anchor="L114-L148" w:history="1">
               <w:r>
                 <w:rPr>
                   <w:rStyle w:val="Hyperlink"/>
@@ -4977,7 +5004,7 @@
                           </pic:cNvPicPr>
                         </pic:nvPicPr>
                         <pic:blipFill>
-                          <a:blip r:embed="rId36">
+                          <a:blip r:embed="rId37">
                             <a:extLst>
                               <a:ext uri="{28A0092B-C50C-407E-A947-70E740481C1C}">
                                 <a14:useLocalDpi xmlns:a14="http://schemas.microsoft.com/office/drawing/2010/main" val="0"/>
@@ -5011,7 +5038,7 @@
           </w:p>
           <w:p/>
           <w:p>
-            <w:hyperlink r:id="rId47" w:anchor="L94" w:history="1">
+            <w:hyperlink r:id="rId48" w:anchor="L94" w:history="1">
               <w:r>
                 <w:rPr>
                   <w:rStyle w:val="Hyperlink"/>
@@ -5069,7 +5096,7 @@
                           </pic:cNvPicPr>
                         </pic:nvPicPr>
                         <pic:blipFill>
-                          <a:blip r:embed="rId39">
+                          <a:blip r:embed="rId40">
                             <a:extLst>
                               <a:ext uri="{28A0092B-C50C-407E-A947-70E740481C1C}">
                                 <a14:useLocalDpi xmlns:a14="http://schemas.microsoft.com/office/drawing/2010/main" val="0"/>
@@ -5103,7 +5130,7 @@
           </w:p>
           <w:p/>
           <w:p>
-            <w:hyperlink r:id="rId48" w:anchor="L187" w:history="1">
+            <w:hyperlink r:id="rId49" w:anchor="L187" w:history="1">
               <w:r>
                 <w:rPr>
                   <w:rStyle w:val="Hyperlink"/>
@@ -5154,7 +5181,7 @@
                           </pic:cNvPicPr>
                         </pic:nvPicPr>
                         <pic:blipFill>
-                          <a:blip r:embed="rId42">
+                          <a:blip r:embed="rId43">
                             <a:extLst>
                               <a:ext uri="{28A0092B-C50C-407E-A947-70E740481C1C}">
                                 <a14:useLocalDpi xmlns:a14="http://schemas.microsoft.com/office/drawing/2010/main" val="0"/>
@@ -5188,7 +5215,7 @@
           </w:p>
           <w:p/>
           <w:p>
-            <w:hyperlink r:id="rId49" w:anchor="L110-L122" w:history="1">
+            <w:hyperlink r:id="rId50" w:anchor="L110-L122" w:history="1">
               <w:r>
                 <w:rPr>
                   <w:rStyle w:val="Hyperlink"/>
@@ -5499,7 +5526,7 @@
                           </pic:cNvPicPr>
                         </pic:nvPicPr>
                         <pic:blipFill>
-                          <a:blip r:embed="rId50">
+                          <a:blip r:embed="rId51">
                             <a:extLst>
                               <a:ext uri="{28A0092B-C50C-407E-A947-70E740481C1C}">
                                 <a14:useLocalDpi xmlns:a14="http://schemas.microsoft.com/office/drawing/2010/main" val="0"/>
@@ -5539,7 +5566,7 @@
           </w:p>
           <w:p/>
           <w:p>
-            <w:hyperlink r:id="rId51" w:history="1">
+            <w:hyperlink r:id="rId52" w:anchor="L134-L160" w:history="1">
               <w:r>
                 <w:rPr>
                   <w:rStyle w:val="Hyperlink"/>
@@ -5548,10 +5575,7 @@
               </w:r>
             </w:hyperlink>
           </w:p>
-          <w:p>
-            <w:bookmarkStart w:id="0" w:name="_GoBack"/>
-            <w:bookmarkEnd w:id="0"/>
-          </w:p>
+          <w:p/>
           <w:p/>
           <w:p>
             <w:r>
@@ -5579,7 +5603,7 @@
                           </pic:cNvPicPr>
                         </pic:nvPicPr>
                         <pic:blipFill>
-                          <a:blip r:embed="rId52">
+                          <a:blip r:embed="rId53">
                             <a:extLst>
                               <a:ext uri="{28A0092B-C50C-407E-A947-70E740481C1C}">
                                 <a14:useLocalDpi xmlns:a14="http://schemas.microsoft.com/office/drawing/2010/main" val="0"/>
@@ -5625,7 +5649,7 @@
           </w:p>
           <w:p/>
           <w:p>
-            <w:hyperlink r:id="rId53" w:anchor="L30" w:history="1">
+            <w:hyperlink r:id="rId54" w:anchor="L30" w:history="1">
               <w:r>
                 <w:rPr>
                   <w:rStyle w:val="Hyperlink"/>
@@ -6319,7 +6343,7 @@
             </w:tcMar>
           </w:tcPr>
           <w:p>
-            <w:hyperlink r:id="rId54" w:anchor="L98" w:history="1">
+            <w:hyperlink r:id="rId55" w:anchor="L98" w:history="1">
               <w:r>
                 <w:rPr>
                   <w:rStyle w:val="Hyperlink"/>
@@ -6343,7 +6367,7 @@
           </w:p>
           <w:p/>
           <w:p>
-            <w:hyperlink r:id="rId55" w:anchor="L149-L158" w:history="1">
+            <w:hyperlink r:id="rId56" w:anchor="L149-L158" w:history="1">
               <w:r>
                 <w:rPr>
                   <w:rStyle w:val="Hyperlink"/>
@@ -6387,7 +6411,7 @@
             <w:pPr>
               <w:pStyle w:val="ListParagraph"/>
             </w:pPr>
-            <w:hyperlink r:id="rId56" w:anchor="L136-L148" w:history="1">
+            <w:hyperlink r:id="rId57" w:anchor="L136-L148" w:history="1">
               <w:r>
                 <w:rPr>
                   <w:rStyle w:val="Hyperlink"/>
@@ -6428,7 +6452,7 @@
                           </pic:cNvPicPr>
                         </pic:nvPicPr>
                         <pic:blipFill>
-                          <a:blip r:embed="rId39">
+                          <a:blip r:embed="rId40">
                             <a:extLst>
                               <a:ext uri="{28A0092B-C50C-407E-A947-70E740481C1C}">
                                 <a14:useLocalDpi xmlns:a14="http://schemas.microsoft.com/office/drawing/2010/main" val="0"/>
@@ -6479,7 +6503,7 @@
             </w:pPr>
           </w:p>
           <w:p>
-            <w:hyperlink r:id="rId57" w:anchor="L187" w:history="1">
+            <w:hyperlink r:id="rId58" w:anchor="L187" w:history="1">
               <w:r>
                 <w:rPr>
                   <w:rStyle w:val="Hyperlink"/>
@@ -6490,7 +6514,7 @@
           </w:p>
           <w:p/>
           <w:p>
-            <w:hyperlink r:id="rId58" w:anchor="L98" w:history="1">
+            <w:hyperlink r:id="rId59" w:anchor="L98" w:history="1">
               <w:r>
                 <w:rPr>
                   <w:rStyle w:val="Hyperlink"/>
@@ -6527,7 +6551,7 @@
           </w:p>
           <w:p/>
           <w:p>
-            <w:hyperlink r:id="rId59" w:anchor="L149-L158" w:history="1">
+            <w:hyperlink r:id="rId60" w:anchor="L149-L158" w:history="1">
               <w:r>
                 <w:rPr>
                   <w:rStyle w:val="Hyperlink"/>
@@ -6582,7 +6606,7 @@
             <w:pPr>
               <w:pStyle w:val="ListParagraph"/>
             </w:pPr>
-            <w:hyperlink r:id="rId60" w:anchor="L136-L148" w:history="1">
+            <w:hyperlink r:id="rId61" w:anchor="L136-L148" w:history="1">
               <w:r>
                 <w:rPr>
                   <w:rStyle w:val="Hyperlink"/>
@@ -6896,7 +6920,7 @@
                           </pic:cNvPicPr>
                         </pic:nvPicPr>
                         <pic:blipFill>
-                          <a:blip r:embed="rId39">
+                          <a:blip r:embed="rId40">
                             <a:extLst>
                               <a:ext uri="{28A0092B-C50C-407E-A947-70E740481C1C}">
                                 <a14:useLocalDpi xmlns:a14="http://schemas.microsoft.com/office/drawing/2010/main" val="0"/>
@@ -6954,7 +6978,7 @@
             </w:pPr>
           </w:p>
           <w:p>
-            <w:hyperlink r:id="rId61" w:anchor="L187" w:history="1">
+            <w:hyperlink r:id="rId62" w:anchor="L187" w:history="1">
               <w:r>
                 <w:rPr>
                   <w:rStyle w:val="Hyperlink"/>
@@ -6966,7 +6990,7 @@
           <w:p/>
           <w:p/>
           <w:p>
-            <w:hyperlink r:id="rId62" w:anchor="L98" w:history="1">
+            <w:hyperlink r:id="rId63" w:anchor="L98" w:history="1">
               <w:r>
                 <w:rPr>
                   <w:rStyle w:val="Hyperlink"/>
@@ -6990,7 +7014,7 @@
           </w:p>
           <w:p/>
           <w:p>
-            <w:hyperlink r:id="rId63" w:anchor="L149-L158" w:history="1">
+            <w:hyperlink r:id="rId64" w:anchor="L149-L158" w:history="1">
               <w:r>
                 <w:rPr>
                   <w:rStyle w:val="Hyperlink"/>
@@ -7034,7 +7058,7 @@
             <w:pPr>
               <w:pStyle w:val="ListParagraph"/>
             </w:pPr>
-            <w:hyperlink r:id="rId64" w:anchor="L136-L148" w:history="1">
+            <w:hyperlink r:id="rId65" w:anchor="L136-L148" w:history="1">
               <w:r>
                 <w:rPr>
                   <w:rStyle w:val="Hyperlink"/>
@@ -7234,8 +7258,8 @@
       </w:pPr>
     </w:p>
     <w:sectPr>
-      <w:headerReference w:type="default" r:id="rId65"/>
-      <w:footerReference w:type="default" r:id="rId66"/>
+      <w:headerReference w:type="default" r:id="rId66"/>
+      <w:footerReference w:type="default" r:id="rId67"/>
       <w:pgSz w:w="15840" w:h="12240" w:orient="landscape"/>
       <w:pgMar w:top="1440" w:right="1440" w:bottom="1440" w:left="1440" w:header="720" w:footer="864" w:gutter="0"/>
       <w:cols w:space="720"/>
@@ -7297,7 +7321,7 @@
       <w:rPr>
         <w:noProof/>
       </w:rPr>
-      <w:t>24</w:t>
+      <w:t>7</w:t>
     </w:r>
     <w:r>
       <w:fldChar w:fldCharType="end"/>
@@ -7305,27 +7329,14 @@
     <w:r>
       <w:t xml:space="preserve"> of </w:t>
     </w:r>
-    <w:r>
-      <w:fldChar w:fldCharType="begin"/>
-    </w:r>
-    <w:r>
-      <w:instrText xml:space="preserve"> NUMPAGES </w:instrText>
-    </w:r>
-    <w:r>
-      <w:fldChar w:fldCharType="separate"/>
-    </w:r>
-    <w:r>
-      <w:rPr>
-        <w:noProof/>
-      </w:rPr>
-      <w:t>24</w:t>
-    </w:r>
-    <w:r>
-      <w:rPr>
-        <w:noProof/>
-      </w:rPr>
-      <w:fldChar w:fldCharType="end"/>
-    </w:r>
+    <w:fldSimple w:instr=" NUMPAGES ">
+      <w:r>
+        <w:rPr>
+          <w:noProof/>
+        </w:rPr>
+        <w:t>24</w:t>
+      </w:r>
+    </w:fldSimple>
   </w:p>
 </w:ftr>
 </file>

</xml_diff>